<commit_message>
Subo proyecto Entidad pelicula terminada y funcional, y la estructura del proyecto para las demas entidades manteniendo el orden y limpieza a falta de entidad genero y la base de datos metida en app/database preparada para las demas entidades del proyecto.
</commit_message>
<xml_diff>
--- a/🧩 Roles.docx
+++ b/🧩 Roles.docx
@@ -1,17 +1,18 @@
 
 <file path=word/document.xml><?xml version="1.0" encoding="utf-8"?>
-<w:document xmlns:wpc="http://schemas.microsoft.com/office/word/2010/wordprocessingCanvas" xmlns:cx="http://schemas.microsoft.com/office/drawing/2014/chartex" xmlns:cx1="http://schemas.microsoft.com/office/drawing/2015/9/8/chartex" xmlns:cx2="http://schemas.microsoft.com/office/drawing/2015/10/21/chartex" xmlns:cx3="http://schemas.microsoft.com/office/drawing/2016/5/9/chartex" xmlns:cx4="http://schemas.microsoft.com/office/drawing/2016/5/10/chartex" xmlns:cx5="http://schemas.microsoft.com/office/drawing/2016/5/11/chartex" xmlns:cx6="http://schemas.microsoft.com/office/drawing/2016/5/12/chartex" xmlns:cx7="http://schemas.microsoft.com/office/drawing/2016/5/13/chartex" xmlns:cx8="http://schemas.microsoft.com/office/drawing/2016/5/14/chartex" xmlns:mc="http://schemas.openxmlformats.org/markup-compatibility/2006" xmlns:aink="http://schemas.microsoft.com/office/drawing/2016/ink" xmlns:am3d="http://schemas.microsoft.com/office/drawing/2017/model3d" xmlns:o="urn:schemas-microsoft-com:office:office" xmlns:oel="http://schemas.microsoft.com/office/2019/extlst" xmlns:r="http://schemas.openxmlformats.org/officeDocument/2006/relationships" xmlns:m="http://schemas.openxmlformats.org/officeDocument/2006/math" xmlns:v="urn:schemas-microsoft-com:vml" xmlns:wp14="http://schemas.microsoft.com/office/word/2010/wordprocessingDrawing" xmlns:wp="http://schemas.openxmlformats.org/drawingml/2006/wordprocessingDrawing" xmlns:w10="urn:schemas-microsoft-com:office:word" xmlns:w="http://schemas.openxmlformats.org/wordprocessingml/2006/main" xmlns:w14="http://schemas.microsoft.com/office/word/2010/wordml" xmlns:w15="http://schemas.microsoft.com/office/word/2012/wordml" xmlns:w16cex="http://schemas.microsoft.com/office/word/2018/wordml/cex" xmlns:w16cid="http://schemas.microsoft.com/office/word/2016/wordml/cid" xmlns:w16="http://schemas.microsoft.com/office/word/2018/wordml" xmlns:w16du="http://schemas.microsoft.com/office/word/2023/wordml/word16du" xmlns:w16sdtdh="http://schemas.microsoft.com/office/word/2020/wordml/sdtdatahash" xmlns:w16sdtfl="http://schemas.microsoft.com/office/word/2024/wordml/sdtformatlock" xmlns:w16se="http://schemas.microsoft.com/office/word/2015/wordml/symex" xmlns:wpg="http://schemas.microsoft.com/office/word/2010/wordprocessingGroup" xmlns:wpi="http://schemas.microsoft.com/office/word/2010/wordprocessingInk" xmlns:wne="http://schemas.microsoft.com/office/word/2006/wordml" xmlns:wps="http://schemas.microsoft.com/office/word/2010/wordprocessingShape" mc:Ignorable="w14 w15 w16se w16cid w16 w16cex w16sdtdh w16sdtfl w16du wp14">
+<w:document xmlns:o="urn:schemas-microsoft-com:office:office" xmlns:r="http://schemas.openxmlformats.org/officeDocument/2006/relationships" xmlns:v="urn:schemas-microsoft-com:vml" xmlns:w="http://schemas.openxmlformats.org/wordprocessingml/2006/main" xmlns:w10="urn:schemas-microsoft-com:office:word" xmlns:wp="http://schemas.openxmlformats.org/drawingml/2006/wordprocessingDrawing" xmlns:pic="http://schemas.openxmlformats.org/drawingml/2006/picture" xmlns:wps="http://schemas.microsoft.com/office/word/2010/wordprocessingShape" xmlns:wpg="http://schemas.microsoft.com/office/word/2010/wordprocessingGroup" xmlns:mc="http://schemas.openxmlformats.org/markup-compatibility/2006" xmlns:wp14="http://schemas.microsoft.com/office/word/2010/wordprocessingDrawing" xmlns:w14="http://schemas.microsoft.com/office/word/2010/wordml" xmlns:w15="http://schemas.microsoft.com/office/word/2012/wordml" mc:Ignorable="w14 wp14 w15">
   <w:body>
     <w:p>
       <w:pPr>
-        <w:rPr>
-          <w:b/>
-          <w:bCs/>
-        </w:rPr>
-      </w:pPr>
-      <w:r>
-        <w:rPr>
-          <w:rFonts w:ascii="Segoe UI Emoji" w:hAnsi="Segoe UI Emoji" w:cs="Segoe UI Emoji"/>
+        <w:pStyle w:val="Normal"/>
+        <w:rPr>
+          <w:b/>
+          <w:bCs/>
+        </w:rPr>
+      </w:pPr>
+      <w:r>
+        <w:rPr>
+          <w:rFonts w:cs="Segoe UI Emoji" w:ascii="Segoe UI Emoji" w:hAnsi="Segoe UI Emoji"/>
           <w:b/>
           <w:bCs/>
         </w:rPr>
@@ -22,39 +23,49 @@
           <w:b/>
           <w:bCs/>
         </w:rPr>
-        <w:t xml:space="preserve"> Roles (reparto por persona)</w:t>
+        <w:t xml:space="preserve"> </w:t>
+      </w:r>
+      <w:r>
+        <w:rPr>
+          <w:b/>
+          <w:bCs/>
+        </w:rPr>
+        <w:t>Roles (reparto por persona)</w:t>
       </w:r>
     </w:p>
     <w:tbl>
       <w:tblPr>
-        <w:tblW w:w="0" w:type="auto"/>
-        <w:tblCellSpacing w:w="15" w:type="dxa"/>
+        <w:tblW w:w="8505" w:type="dxa"/>
+        <w:jc w:val="left"/>
+        <w:tblInd w:w="0" w:type="dxa"/>
+        <w:tblLayout w:type="fixed"/>
         <w:tblCellMar>
           <w:top w:w="15" w:type="dxa"/>
           <w:left w:w="15" w:type="dxa"/>
           <w:bottom w:w="15" w:type="dxa"/>
           <w:right w:w="15" w:type="dxa"/>
         </w:tblCellMar>
-        <w:tblLook w:val="04A0" w:firstRow="1" w:lastRow="0" w:firstColumn="1" w:lastColumn="0" w:noHBand="0" w:noVBand="1"/>
+        <w:tblLook w:val="04a0" w:noHBand="0" w:noVBand="1" w:firstColumn="1" w:lastRow="0" w:lastColumn="0" w:firstRow="1"/>
       </w:tblPr>
       <w:tblGrid>
         <w:gridCol w:w="1256"/>
         <w:gridCol w:w="2704"/>
-        <w:gridCol w:w="4544"/>
+        <w:gridCol w:w="4545"/>
       </w:tblGrid>
       <w:tr>
         <w:trPr>
-          <w:tblHeader/>
-          <w:tblCellSpacing w:w="15" w:type="dxa"/>
+          <w:tblHeader w:val="true"/>
         </w:trPr>
         <w:tc>
           <w:tcPr>
-            <w:tcW w:w="0" w:type="auto"/>
+            <w:tcW w:w="1256" w:type="dxa"/>
+            <w:tcBorders/>
             <w:vAlign w:val="center"/>
-            <w:hideMark/>
           </w:tcPr>
           <w:p>
             <w:pPr>
+              <w:pStyle w:val="Normal"/>
+              <w:spacing w:before="0" w:after="160"/>
               <w:rPr>
                 <w:b/>
                 <w:bCs/>
@@ -71,12 +82,14 @@
         </w:tc>
         <w:tc>
           <w:tcPr>
-            <w:tcW w:w="0" w:type="auto"/>
+            <w:tcW w:w="2704" w:type="dxa"/>
+            <w:tcBorders/>
             <w:vAlign w:val="center"/>
-            <w:hideMark/>
           </w:tcPr>
           <w:p>
             <w:pPr>
+              <w:pStyle w:val="Normal"/>
+              <w:spacing w:before="0" w:after="160"/>
               <w:rPr>
                 <w:b/>
                 <w:bCs/>
@@ -93,12 +106,14 @@
         </w:tc>
         <w:tc>
           <w:tcPr>
-            <w:tcW w:w="0" w:type="auto"/>
+            <w:tcW w:w="4545" w:type="dxa"/>
+            <w:tcBorders/>
             <w:vAlign w:val="center"/>
-            <w:hideMark/>
           </w:tcPr>
           <w:p>
             <w:pPr>
+              <w:pStyle w:val="Normal"/>
+              <w:spacing w:before="0" w:after="160"/>
               <w:rPr>
                 <w:b/>
                 <w:bCs/>
@@ -115,16 +130,22 @@
         </w:tc>
       </w:tr>
       <w:tr>
-        <w:trPr>
-          <w:tblCellSpacing w:w="15" w:type="dxa"/>
-        </w:trPr>
+        <w:trPr/>
         <w:tc>
           <w:tcPr>
-            <w:tcW w:w="0" w:type="auto"/>
+            <w:tcW w:w="1256" w:type="dxa"/>
+            <w:tcBorders/>
             <w:vAlign w:val="center"/>
-            <w:hideMark/>
           </w:tcPr>
           <w:p>
+            <w:pPr>
+              <w:pStyle w:val="Normal"/>
+              <w:widowControl/>
+              <w:bidi w:val="0"/>
+              <w:spacing w:lineRule="auto" w:line="259" w:before="0" w:after="160"/>
+              <w:jc w:val="left"/>
+              <w:rPr/>
+            </w:pPr>
             <w:r>
               <w:rPr>
                 <w:b/>
@@ -136,53 +157,67 @@
         </w:tc>
         <w:tc>
           <w:tcPr>
-            <w:tcW w:w="0" w:type="auto"/>
+            <w:tcW w:w="2704" w:type="dxa"/>
+            <w:tcBorders/>
             <w:vAlign w:val="center"/>
-            <w:hideMark/>
           </w:tcPr>
           <w:p>
+            <w:pPr>
+              <w:pStyle w:val="Normal"/>
+              <w:widowControl/>
+              <w:bidi w:val="0"/>
+              <w:spacing w:lineRule="auto" w:line="259" w:before="0" w:after="160"/>
+              <w:jc w:val="left"/>
+              <w:rPr/>
+            </w:pPr>
             <w:r>
               <w:rPr>
                 <w:i/>
                 <w:iCs/>
               </w:rPr>
-              <w:t xml:space="preserve">Dev </w:t>
+              <w:t>Dev Backend</w:t>
             </w:r>
-            <w:proofErr w:type="spellStart"/>
-            <w:r>
-              <w:rPr>
-                <w:i/>
-                <w:iCs/>
-              </w:rPr>
-              <w:t>Backend</w:t>
-            </w:r>
-            <w:proofErr w:type="spellEnd"/>
           </w:p>
         </w:tc>
         <w:tc>
           <w:tcPr>
-            <w:tcW w:w="0" w:type="auto"/>
+            <w:tcW w:w="4545" w:type="dxa"/>
+            <w:tcBorders/>
             <w:vAlign w:val="center"/>
-            <w:hideMark/>
           </w:tcPr>
           <w:p>
+            <w:pPr>
+              <w:pStyle w:val="Normal"/>
+              <w:widowControl/>
+              <w:bidi w:val="0"/>
+              <w:spacing w:lineRule="auto" w:line="259" w:before="0" w:after="160"/>
+              <w:jc w:val="left"/>
+              <w:rPr/>
+            </w:pPr>
             <w:r>
+              <w:rPr/>
               <w:t>Define requisitos, controla backlog, código base del sistema</w:t>
             </w:r>
           </w:p>
         </w:tc>
       </w:tr>
       <w:tr>
-        <w:trPr>
-          <w:tblCellSpacing w:w="15" w:type="dxa"/>
-        </w:trPr>
+        <w:trPr/>
         <w:tc>
           <w:tcPr>
-            <w:tcW w:w="0" w:type="auto"/>
+            <w:tcW w:w="1256" w:type="dxa"/>
+            <w:tcBorders/>
             <w:vAlign w:val="center"/>
-            <w:hideMark/>
           </w:tcPr>
           <w:p>
+            <w:pPr>
+              <w:pStyle w:val="Normal"/>
+              <w:widowControl/>
+              <w:bidi w:val="0"/>
+              <w:spacing w:lineRule="auto" w:line="259" w:before="0" w:after="160"/>
+              <w:jc w:val="left"/>
+              <w:rPr/>
+            </w:pPr>
             <w:r>
               <w:rPr>
                 <w:b/>
@@ -194,53 +229,68 @@
         </w:tc>
         <w:tc>
           <w:tcPr>
-            <w:tcW w:w="0" w:type="auto"/>
+            <w:tcW w:w="2704" w:type="dxa"/>
+            <w:tcBorders/>
             <w:vAlign w:val="center"/>
-            <w:hideMark/>
           </w:tcPr>
           <w:p>
+            <w:pPr>
+              <w:pStyle w:val="Normal"/>
+              <w:widowControl/>
+              <w:bidi w:val="0"/>
+              <w:spacing w:lineRule="auto" w:line="259" w:before="0" w:after="160"/>
+              <w:jc w:val="left"/>
+              <w:rPr/>
+            </w:pPr>
             <w:r>
               <w:rPr>
                 <w:i/>
                 <w:iCs/>
               </w:rPr>
-              <w:t xml:space="preserve">Dev </w:t>
+              <w:t>Dev Backend</w:t>
             </w:r>
-            <w:proofErr w:type="spellStart"/>
-            <w:r>
-              <w:rPr>
-                <w:i/>
-                <w:iCs/>
-              </w:rPr>
-              <w:t>Backend</w:t>
-            </w:r>
-            <w:proofErr w:type="spellEnd"/>
           </w:p>
         </w:tc>
         <w:tc>
           <w:tcPr>
-            <w:tcW w:w="0" w:type="auto"/>
+            <w:tcW w:w="4545" w:type="dxa"/>
+            <w:tcBorders/>
             <w:vAlign w:val="center"/>
-            <w:hideMark/>
           </w:tcPr>
           <w:p>
+            <w:pPr>
+              <w:pStyle w:val="Normal"/>
+              <w:spacing w:before="0" w:after="160"/>
+              <w:rPr/>
+            </w:pPr>
             <w:r>
-              <w:t>Lógica de programación: salas, horarios, gestión interna</w:t>
+              <w:rPr/>
+              <w:t xml:space="preserve">Gestión de películas: añadir, modificar, listar, </w:t>
+            </w:r>
+            <w:r>
+              <w:rPr/>
+              <w:t>delete</w:t>
             </w:r>
           </w:p>
         </w:tc>
       </w:tr>
       <w:tr>
-        <w:trPr>
-          <w:tblCellSpacing w:w="15" w:type="dxa"/>
-        </w:trPr>
+        <w:trPr/>
         <w:tc>
           <w:tcPr>
-            <w:tcW w:w="0" w:type="auto"/>
+            <w:tcW w:w="1256" w:type="dxa"/>
+            <w:tcBorders/>
             <w:vAlign w:val="center"/>
-            <w:hideMark/>
           </w:tcPr>
           <w:p>
+            <w:pPr>
+              <w:pStyle w:val="Normal"/>
+              <w:widowControl/>
+              <w:bidi w:val="0"/>
+              <w:spacing w:lineRule="auto" w:line="259" w:before="0" w:after="160"/>
+              <w:jc w:val="left"/>
+              <w:rPr/>
+            </w:pPr>
             <w:r>
               <w:rPr>
                 <w:b/>
@@ -252,53 +302,67 @@
         </w:tc>
         <w:tc>
           <w:tcPr>
-            <w:tcW w:w="0" w:type="auto"/>
+            <w:tcW w:w="2704" w:type="dxa"/>
+            <w:tcBorders/>
             <w:vAlign w:val="center"/>
-            <w:hideMark/>
           </w:tcPr>
           <w:p>
+            <w:pPr>
+              <w:pStyle w:val="Normal"/>
+              <w:widowControl/>
+              <w:bidi w:val="0"/>
+              <w:spacing w:lineRule="auto" w:line="259" w:before="0" w:after="160"/>
+              <w:jc w:val="left"/>
+              <w:rPr/>
+            </w:pPr>
             <w:r>
               <w:rPr>
                 <w:i/>
                 <w:iCs/>
               </w:rPr>
-              <w:t xml:space="preserve">Documentación + </w:t>
+              <w:t>Documentación + Testing</w:t>
             </w:r>
-            <w:proofErr w:type="spellStart"/>
-            <w:r>
-              <w:rPr>
-                <w:i/>
-                <w:iCs/>
-              </w:rPr>
-              <w:t>Testing</w:t>
-            </w:r>
-            <w:proofErr w:type="spellEnd"/>
           </w:p>
         </w:tc>
         <w:tc>
           <w:tcPr>
-            <w:tcW w:w="0" w:type="auto"/>
+            <w:tcW w:w="4545" w:type="dxa"/>
+            <w:tcBorders/>
             <w:vAlign w:val="center"/>
-            <w:hideMark/>
           </w:tcPr>
           <w:p>
+            <w:pPr>
+              <w:pStyle w:val="Normal"/>
+              <w:widowControl/>
+              <w:bidi w:val="0"/>
+              <w:spacing w:lineRule="auto" w:line="259" w:before="0" w:after="160"/>
+              <w:jc w:val="left"/>
+              <w:rPr/>
+            </w:pPr>
             <w:r>
+              <w:rPr/>
               <w:t>Manual de uso, pruebas funcionales y reporte de errores</w:t>
             </w:r>
           </w:p>
         </w:tc>
       </w:tr>
       <w:tr>
-        <w:trPr>
-          <w:tblCellSpacing w:w="15" w:type="dxa"/>
-        </w:trPr>
+        <w:trPr/>
         <w:tc>
           <w:tcPr>
-            <w:tcW w:w="0" w:type="auto"/>
+            <w:tcW w:w="1256" w:type="dxa"/>
+            <w:tcBorders/>
             <w:vAlign w:val="center"/>
-            <w:hideMark/>
           </w:tcPr>
           <w:p>
+            <w:pPr>
+              <w:pStyle w:val="Normal"/>
+              <w:widowControl/>
+              <w:bidi w:val="0"/>
+              <w:spacing w:lineRule="auto" w:line="259" w:before="0" w:after="160"/>
+              <w:jc w:val="left"/>
+              <w:rPr/>
+            </w:pPr>
             <w:r>
               <w:rPr>
                 <w:b/>
@@ -310,78 +374,88 @@
         </w:tc>
         <w:tc>
           <w:tcPr>
-            <w:tcW w:w="0" w:type="auto"/>
+            <w:tcW w:w="2704" w:type="dxa"/>
+            <w:tcBorders/>
             <w:vAlign w:val="center"/>
-            <w:hideMark/>
           </w:tcPr>
           <w:p>
+            <w:pPr>
+              <w:pStyle w:val="Normal"/>
+              <w:widowControl/>
+              <w:bidi w:val="0"/>
+              <w:spacing w:lineRule="auto" w:line="259" w:before="0" w:after="160"/>
+              <w:jc w:val="left"/>
+              <w:rPr/>
+            </w:pPr>
             <w:r>
               <w:rPr>
                 <w:i/>
                 <w:iCs/>
               </w:rPr>
-              <w:t xml:space="preserve">Dev </w:t>
+              <w:t>Dev Backend</w:t>
             </w:r>
-            <w:proofErr w:type="spellStart"/>
-            <w:r>
-              <w:rPr>
-                <w:i/>
-                <w:iCs/>
-              </w:rPr>
-              <w:t>Backend</w:t>
-            </w:r>
-            <w:proofErr w:type="spellEnd"/>
           </w:p>
         </w:tc>
         <w:tc>
           <w:tcPr>
-            <w:tcW w:w="0" w:type="auto"/>
+            <w:tcW w:w="4545" w:type="dxa"/>
+            <w:tcBorders/>
             <w:vAlign w:val="center"/>
-            <w:hideMark/>
           </w:tcPr>
           <w:p>
+            <w:pPr>
+              <w:pStyle w:val="Normal"/>
+              <w:spacing w:before="0" w:after="160"/>
+              <w:rPr/>
+            </w:pPr>
             <w:r>
-              <w:t>Gestión de películas: añadir, modificar, listar</w:t>
+              <w:rPr/>
+              <w:t>Lógica de programación: salas, horarios, gestión interna</w:t>
             </w:r>
           </w:p>
         </w:tc>
       </w:tr>
       <w:tr>
-        <w:trPr>
-          <w:tblCellSpacing w:w="15" w:type="dxa"/>
-        </w:trPr>
+        <w:trPr/>
         <w:tc>
           <w:tcPr>
-            <w:tcW w:w="0" w:type="auto"/>
+            <w:tcW w:w="1256" w:type="dxa"/>
+            <w:tcBorders/>
             <w:vAlign w:val="center"/>
-            <w:hideMark/>
           </w:tcPr>
           <w:p>
+            <w:pPr>
+              <w:pStyle w:val="Normal"/>
+              <w:widowControl/>
+              <w:bidi w:val="0"/>
+              <w:spacing w:lineRule="auto" w:line="259" w:before="0" w:after="160"/>
+              <w:jc w:val="left"/>
+              <w:rPr/>
+            </w:pPr>
             <w:r>
               <w:rPr>
                 <w:b/>
                 <w:bCs/>
               </w:rPr>
-              <w:t xml:space="preserve">Reyes </w:t>
+              <w:t>Reyes Delestal</w:t>
             </w:r>
-            <w:proofErr w:type="spellStart"/>
-            <w:r>
-              <w:rPr>
-                <w:b/>
-                <w:bCs/>
-              </w:rPr>
-              <w:t>Delestal</w:t>
-            </w:r>
-            <w:proofErr w:type="spellEnd"/>
           </w:p>
         </w:tc>
         <w:tc>
           <w:tcPr>
-            <w:tcW w:w="0" w:type="auto"/>
+            <w:tcW w:w="2704" w:type="dxa"/>
+            <w:tcBorders/>
             <w:vAlign w:val="center"/>
-            <w:hideMark/>
           </w:tcPr>
           <w:p>
+            <w:pPr>
+              <w:pStyle w:val="Normal"/>
+              <w:widowControl/>
+              <w:bidi w:val="0"/>
+              <w:spacing w:lineRule="auto" w:line="259" w:before="0" w:after="160"/>
+              <w:jc w:val="left"/>
+              <w:rPr/>
+            </w:pPr>
             <w:r>
               <w:rPr>
                 <w:i/>
@@ -393,12 +467,21 @@
         </w:tc>
         <w:tc>
           <w:tcPr>
-            <w:tcW w:w="0" w:type="auto"/>
+            <w:tcW w:w="4545" w:type="dxa"/>
+            <w:tcBorders/>
             <w:vAlign w:val="center"/>
-            <w:hideMark/>
           </w:tcPr>
           <w:p>
+            <w:pPr>
+              <w:pStyle w:val="Normal"/>
+              <w:widowControl/>
+              <w:bidi w:val="0"/>
+              <w:spacing w:lineRule="auto" w:line="259" w:before="0" w:after="160"/>
+              <w:jc w:val="left"/>
+              <w:rPr/>
+            </w:pPr>
             <w:r>
+              <w:rPr/>
               <w:t>Presentación visual en consola y recopilación de cartelera base</w:t>
             </w:r>
           </w:p>
@@ -406,41 +489,95 @@
       </w:tr>
     </w:tbl>
     <w:p>
-      <w:r>
-        <w:rPr>
-          <w:rFonts w:ascii="Segoe UI Emoji" w:hAnsi="Segoe UI Emoji" w:cs="Segoe UI Emoji"/>
+      <w:pPr>
+        <w:pStyle w:val="Normal"/>
+        <w:rPr/>
+      </w:pPr>
+      <w:r>
+        <w:rPr>
+          <w:rFonts w:cs="Segoe UI Emoji" w:ascii="Segoe UI Emoji" w:hAnsi="Segoe UI Emoji"/>
         </w:rPr>
         <w:t>✅</w:t>
       </w:r>
       <w:r>
-        <w:t xml:space="preserve"> Todos participan en </w:t>
-      </w:r>
-      <w:proofErr w:type="spellStart"/>
-      <w:r>
-        <w:t>commits</w:t>
-      </w:r>
-      <w:proofErr w:type="spellEnd"/>
-      <w:r>
-        <w:t xml:space="preserve"> y revisiones</w:t>
-      </w:r>
-    </w:p>
-    <w:p>
-      <w:r>
-        <w:pict w14:anchorId="1F83CBB9">
-          <v:rect id="_x0000_i1055" style="width:0;height:1.5pt" o:hralign="center" o:hrstd="t" o:hr="t" fillcolor="#a0a0a0" stroked="f"/>
-        </w:pict>
-      </w:r>
-    </w:p>
-    <w:p>
-      <w:pPr>
-        <w:rPr>
-          <w:b/>
-          <w:bCs/>
-        </w:rPr>
-      </w:pPr>
-      <w:r>
-        <w:rPr>
-          <w:rFonts w:ascii="Segoe UI Emoji" w:hAnsi="Segoe UI Emoji" w:cs="Segoe UI Emoji"/>
+        <w:rPr/>
+        <w:t xml:space="preserve"> </w:t>
+      </w:r>
+      <w:r>
+        <w:rPr/>
+        <w:t>Todos participan en commits y revisiones</w:t>
+      </w:r>
+    </w:p>
+    <w:p>
+      <w:pPr>
+        <w:pStyle w:val="Normal"/>
+        <w:rPr/>
+      </w:pPr>
+      <w:r>
+        <w:rPr/>
+        <mc:AlternateContent>
+          <mc:Choice Requires="wps">
+            <w:drawing>
+              <wp:inline distT="0" distB="0" distL="0" distR="0">
+                <wp:extent cx="5400040" cy="19050"/>
+                <wp:effectExtent l="0" t="0" r="0" b="0"/>
+                <wp:docPr id="1" name=""/>
+                <a:graphic xmlns:a="http://schemas.openxmlformats.org/drawingml/2006/main">
+                  <a:graphicData uri="http://schemas.microsoft.com/office/word/2010/wordprocessingShape">
+                    <wps:wsp>
+                      <wps:cNvSpPr/>
+                      <wps:nvSpPr>
+                        <wps:cNvPr id="2" name=""/>
+                        <wps:cNvSpPr/>
+                      </wps:nvSpPr>
+                      <wps:spPr>
+                        <a:xfrm>
+                          <a:off x="0" y="0"/>
+                          <a:ext cx="5400000" cy="19080"/>
+                        </a:xfrm>
+                        <a:prstGeom prst="rect">
+                          <a:avLst/>
+                        </a:prstGeom>
+                        <a:solidFill>
+                          <a:srgbClr val="a0a0a0"/>
+                        </a:solidFill>
+                        <a:ln w="0">
+                          <a:noFill/>
+                        </a:ln>
+                      </wps:spPr>
+                      <wps:bodyPr/>
+                    </wps:wsp>
+                  </a:graphicData>
+                </a:graphic>
+                <wp14:sizeRelH relativeFrom="page">
+                  <wp14:pctWidth>100000</wp14:pctWidth>
+                </wp14:sizeRelH>
+              </wp:inline>
+            </w:drawing>
+          </mc:Choice>
+          <mc:Fallback>
+            <w:pict>
+              <v:rect id="shape_0" fillcolor="#a0a0a0" stroked="f" o:allowincell="f" style="position:absolute;margin-left:0pt;margin-top:-1.55pt;width:425.15pt;height:1.45pt;mso-wrap-style:none;v-text-anchor:middle;mso-position-horizontal:center;mso-position-vertical:top">
+                <v:fill o:detectmouseclick="t" type="solid" color2="#5f5f5f"/>
+                <v:stroke color="#3465a4" joinstyle="round" endcap="flat"/>
+                <w10:wrap type="topAndBottom"/>
+              </v:rect>
+            </w:pict>
+          </mc:Fallback>
+        </mc:AlternateContent>
+      </w:r>
+    </w:p>
+    <w:p>
+      <w:pPr>
+        <w:pStyle w:val="Normal"/>
+        <w:rPr>
+          <w:b/>
+          <w:bCs/>
+        </w:rPr>
+      </w:pPr>
+      <w:r>
+        <w:rPr>
+          <w:rFonts w:cs="Segoe UI Emoji" w:ascii="Segoe UI Emoji" w:hAnsi="Segoe UI Emoji"/>
           <w:b/>
           <w:bCs/>
         </w:rPr>
@@ -451,27 +588,19 @@
           <w:b/>
           <w:bCs/>
         </w:rPr>
-        <w:t xml:space="preserve"> Definición de requisitos (</w:t>
-      </w:r>
-      <w:proofErr w:type="spellStart"/>
-      <w:r>
-        <w:rPr>
-          <w:b/>
-          <w:bCs/>
-        </w:rPr>
-        <w:t>Product</w:t>
-      </w:r>
-      <w:proofErr w:type="spellEnd"/>
-      <w:r>
-        <w:rPr>
-          <w:b/>
-          <w:bCs/>
-        </w:rPr>
-        <w:t xml:space="preserve"> Backlog)</w:t>
-      </w:r>
-    </w:p>
-    <w:p>
-      <w:pPr>
+        <w:t xml:space="preserve"> </w:t>
+      </w:r>
+      <w:r>
+        <w:rPr>
+          <w:b/>
+          <w:bCs/>
+        </w:rPr>
+        <w:t>Definición de requisitos (Product Backlog)</w:t>
+      </w:r>
+    </w:p>
+    <w:p>
+      <w:pPr>
+        <w:pStyle w:val="Normal"/>
         <w:rPr>
           <w:b/>
           <w:bCs/>
@@ -486,7 +615,7 @@
       </w:r>
       <w:r>
         <w:rPr>
-          <w:rFonts w:ascii="Segoe UI Emoji" w:hAnsi="Segoe UI Emoji" w:cs="Segoe UI Emoji"/>
+          <w:rFonts w:cs="Segoe UI Emoji" w:ascii="Segoe UI Emoji" w:hAnsi="Segoe UI Emoji"/>
           <w:b/>
           <w:bCs/>
         </w:rPr>
@@ -495,39 +624,49 @@
     </w:p>
     <w:p>
       <w:pPr>
+        <w:pStyle w:val="Normal"/>
         <w:numPr>
           <w:ilvl w:val="0"/>
           <w:numId w:val="1"/>
         </w:numPr>
-      </w:pPr>
-      <w:r>
+        <w:rPr/>
+      </w:pPr>
+      <w:r>
+        <w:rPr/>
         <w:t>Añadir película</w:t>
       </w:r>
     </w:p>
     <w:p>
       <w:pPr>
+        <w:pStyle w:val="Normal"/>
         <w:numPr>
           <w:ilvl w:val="0"/>
           <w:numId w:val="1"/>
         </w:numPr>
-      </w:pPr>
-      <w:r>
+        <w:rPr/>
+      </w:pPr>
+      <w:r>
+        <w:rPr/>
         <w:t>Ver películas disponibles</w:t>
       </w:r>
     </w:p>
     <w:p>
       <w:pPr>
+        <w:pStyle w:val="Normal"/>
         <w:numPr>
           <w:ilvl w:val="0"/>
           <w:numId w:val="1"/>
         </w:numPr>
-      </w:pPr>
-      <w:r>
+        <w:rPr/>
+      </w:pPr>
+      <w:r>
+        <w:rPr/>
         <w:t>Eliminar/editar película</w:t>
       </w:r>
     </w:p>
     <w:p>
       <w:pPr>
+        <w:pStyle w:val="Normal"/>
         <w:rPr>
           <w:b/>
           <w:bCs/>
@@ -542,7 +681,7 @@
       </w:r>
       <w:r>
         <w:rPr>
-          <w:rFonts w:ascii="Segoe UI Emoji" w:hAnsi="Segoe UI Emoji" w:cs="Segoe UI Emoji"/>
+          <w:rFonts w:cs="Segoe UI Emoji" w:ascii="Segoe UI Emoji" w:hAnsi="Segoe UI Emoji"/>
           <w:b/>
           <w:bCs/>
         </w:rPr>
@@ -551,39 +690,49 @@
     </w:p>
     <w:p>
       <w:pPr>
+        <w:pStyle w:val="Normal"/>
         <w:numPr>
           <w:ilvl w:val="0"/>
           <w:numId w:val="2"/>
         </w:numPr>
-      </w:pPr>
-      <w:r>
+        <w:rPr/>
+      </w:pPr>
+      <w:r>
+        <w:rPr/>
         <w:t>Registro de salas (número y capacidad)</w:t>
       </w:r>
     </w:p>
     <w:p>
       <w:pPr>
+        <w:pStyle w:val="Normal"/>
         <w:numPr>
           <w:ilvl w:val="0"/>
           <w:numId w:val="2"/>
         </w:numPr>
-      </w:pPr>
-      <w:r>
+        <w:rPr/>
+      </w:pPr>
+      <w:r>
+        <w:rPr/>
         <w:t>Asignación de horarios por película y sala</w:t>
       </w:r>
     </w:p>
     <w:p>
       <w:pPr>
+        <w:pStyle w:val="Normal"/>
         <w:numPr>
           <w:ilvl w:val="0"/>
           <w:numId w:val="2"/>
         </w:numPr>
-      </w:pPr>
-      <w:r>
+        <w:rPr/>
+      </w:pPr>
+      <w:r>
+        <w:rPr/>
         <w:t>Comprobación básica de conflictos</w:t>
       </w:r>
     </w:p>
     <w:p>
       <w:pPr>
+        <w:pStyle w:val="Normal"/>
         <w:rPr>
           <w:b/>
           <w:bCs/>
@@ -598,7 +747,7 @@
       </w:r>
       <w:r>
         <w:rPr>
-          <w:rFonts w:ascii="Segoe UI Emoji" w:hAnsi="Segoe UI Emoji" w:cs="Segoe UI Emoji"/>
+          <w:rFonts w:cs="Segoe UI Emoji" w:ascii="Segoe UI Emoji" w:hAnsi="Segoe UI Emoji"/>
           <w:b/>
           <w:bCs/>
         </w:rPr>
@@ -607,45 +756,55 @@
     </w:p>
     <w:p>
       <w:pPr>
+        <w:pStyle w:val="Normal"/>
         <w:numPr>
           <w:ilvl w:val="0"/>
           <w:numId w:val="3"/>
         </w:numPr>
-      </w:pPr>
-      <w:r>
+        <w:rPr/>
+      </w:pPr>
+      <w:r>
+        <w:rPr/>
         <w:t>Menú principal (interactivo en consola)</w:t>
       </w:r>
     </w:p>
     <w:p>
       <w:pPr>
+        <w:pStyle w:val="Normal"/>
         <w:numPr>
           <w:ilvl w:val="0"/>
           <w:numId w:val="3"/>
         </w:numPr>
-      </w:pPr>
-      <w:r>
+        <w:rPr/>
+      </w:pPr>
+      <w:r>
+        <w:rPr/>
         <w:t>Submenús funcionales</w:t>
       </w:r>
     </w:p>
     <w:p>
       <w:pPr>
+        <w:pStyle w:val="Normal"/>
         <w:numPr>
           <w:ilvl w:val="0"/>
           <w:numId w:val="3"/>
         </w:numPr>
-      </w:pPr>
-      <w:r>
+        <w:rPr/>
+      </w:pPr>
+      <w:r>
+        <w:rPr/>
         <w:t xml:space="preserve">Diseño visual temático cinema </w:t>
       </w:r>
       <w:r>
         <w:rPr>
-          <w:rFonts w:ascii="Segoe UI Emoji" w:hAnsi="Segoe UI Emoji" w:cs="Segoe UI Emoji"/>
+          <w:rFonts w:cs="Segoe UI Emoji" w:ascii="Segoe UI Emoji" w:hAnsi="Segoe UI Emoji"/>
         </w:rPr>
         <w:t>🍿</w:t>
       </w:r>
     </w:p>
     <w:p>
       <w:pPr>
+        <w:pStyle w:val="Normal"/>
         <w:rPr>
           <w:b/>
           <w:bCs/>
@@ -661,47 +820,105 @@
     </w:p>
     <w:p>
       <w:pPr>
+        <w:pStyle w:val="Normal"/>
         <w:numPr>
           <w:ilvl w:val="0"/>
           <w:numId w:val="4"/>
         </w:numPr>
-      </w:pPr>
-      <w:r>
+        <w:rPr/>
+      </w:pPr>
+      <w:r>
+        <w:rPr/>
         <w:t>Ordenar por género / clasificación / duración</w:t>
       </w:r>
     </w:p>
     <w:p>
       <w:pPr>
+        <w:pStyle w:val="Normal"/>
         <w:numPr>
           <w:ilvl w:val="0"/>
           <w:numId w:val="4"/>
         </w:numPr>
-      </w:pPr>
-      <w:r>
+        <w:rPr/>
+      </w:pPr>
+      <w:r>
+        <w:rPr/>
         <w:t>Guardar en archivo externo (JSON o CSV)</w:t>
       </w:r>
     </w:p>
     <w:p>
-      <w:r>
-        <w:pict w14:anchorId="1E2B30B5">
-          <v:rect id="_x0000_i1056" style="width:0;height:1.5pt" o:hralign="center" o:hrstd="t" o:hr="t" fillcolor="#a0a0a0" stroked="f"/>
-        </w:pict>
-      </w:r>
-    </w:p>
-    <w:p>
-      <w:pPr>
-        <w:rPr>
-          <w:b/>
-          <w:bCs/>
-        </w:rPr>
-      </w:pPr>
-      <w:r>
-        <w:rPr>
-          <w:rFonts w:ascii="Segoe UI Emoji" w:hAnsi="Segoe UI Emoji" w:cs="Segoe UI Emoji"/>
-          <w:b/>
-          <w:bCs/>
-        </w:rPr>
-        <w:lastRenderedPageBreak/>
+      <w:pPr>
+        <w:pStyle w:val="Normal"/>
+        <w:rPr/>
+      </w:pPr>
+      <w:r>
+        <w:rPr/>
+        <mc:AlternateContent>
+          <mc:Choice Requires="wps">
+            <w:drawing>
+              <wp:inline distT="0" distB="0" distL="0" distR="0">
+                <wp:extent cx="5400040" cy="19050"/>
+                <wp:effectExtent l="0" t="0" r="0" b="0"/>
+                <wp:docPr id="3" name=""/>
+                <a:graphic xmlns:a="http://schemas.openxmlformats.org/drawingml/2006/main">
+                  <a:graphicData uri="http://schemas.microsoft.com/office/word/2010/wordprocessingShape">
+                    <wps:wsp>
+                      <wps:cNvSpPr/>
+                      <wps:nvSpPr>
+                        <wps:cNvPr id="4" name=""/>
+                        <wps:cNvSpPr/>
+                      </wps:nvSpPr>
+                      <wps:spPr>
+                        <a:xfrm>
+                          <a:off x="0" y="0"/>
+                          <a:ext cx="5400000" cy="19080"/>
+                        </a:xfrm>
+                        <a:prstGeom prst="rect">
+                          <a:avLst/>
+                        </a:prstGeom>
+                        <a:solidFill>
+                          <a:srgbClr val="a0a0a0"/>
+                        </a:solidFill>
+                        <a:ln w="0">
+                          <a:noFill/>
+                        </a:ln>
+                      </wps:spPr>
+                      <wps:bodyPr/>
+                    </wps:wsp>
+                  </a:graphicData>
+                </a:graphic>
+                <wp14:sizeRelH relativeFrom="page">
+                  <wp14:pctWidth>100000</wp14:pctWidth>
+                </wp14:sizeRelH>
+              </wp:inline>
+            </w:drawing>
+          </mc:Choice>
+          <mc:Fallback>
+            <w:pict>
+              <v:rect id="shape_0" fillcolor="#a0a0a0" stroked="f" o:allowincell="f" style="position:absolute;margin-left:0pt;margin-top:-1.55pt;width:425.15pt;height:1.45pt;mso-wrap-style:none;v-text-anchor:middle;mso-position-horizontal:center;mso-position-vertical:top">
+                <v:fill o:detectmouseclick="t" type="solid" color2="#5f5f5f"/>
+                <v:stroke color="#3465a4" joinstyle="round" endcap="flat"/>
+                <w10:wrap type="topAndBottom"/>
+              </v:rect>
+            </w:pict>
+          </mc:Fallback>
+        </mc:AlternateContent>
+      </w:r>
+    </w:p>
+    <w:p>
+      <w:pPr>
+        <w:pStyle w:val="Normal"/>
+        <w:rPr>
+          <w:b/>
+          <w:bCs/>
+        </w:rPr>
+      </w:pPr>
+      <w:r>
+        <w:rPr>
+          <w:rFonts w:cs="Segoe UI Emoji" w:ascii="Segoe UI Emoji" w:hAnsi="Segoe UI Emoji"/>
+          <w:b/>
+          <w:bCs/>
+        </w:rPr>
         <w:t>🏁</w:t>
       </w:r>
       <w:r>
@@ -709,28 +926,27 @@
           <w:b/>
           <w:bCs/>
         </w:rPr>
-        <w:t xml:space="preserve"> Plan de </w:t>
-      </w:r>
-      <w:proofErr w:type="spellStart"/>
-      <w:r>
-        <w:rPr>
-          <w:b/>
-          <w:bCs/>
-        </w:rPr>
-        <w:t>Sprints</w:t>
-      </w:r>
-      <w:proofErr w:type="spellEnd"/>
-    </w:p>
-    <w:p>
-      <w:pPr>
-        <w:rPr>
-          <w:b/>
-          <w:bCs/>
-        </w:rPr>
-      </w:pPr>
-      <w:r>
-        <w:rPr>
-          <w:rFonts w:ascii="Segoe UI Emoji" w:hAnsi="Segoe UI Emoji" w:cs="Segoe UI Emoji"/>
+        <w:t xml:space="preserve"> </w:t>
+      </w:r>
+      <w:r>
+        <w:rPr>
+          <w:b/>
+          <w:bCs/>
+        </w:rPr>
+        <w:t>Plan de Sprints</w:t>
+      </w:r>
+    </w:p>
+    <w:p>
+      <w:pPr>
+        <w:pStyle w:val="Normal"/>
+        <w:rPr>
+          <w:b/>
+          <w:bCs/>
+        </w:rPr>
+      </w:pPr>
+      <w:r>
+        <w:rPr>
+          <w:rFonts w:cs="Segoe UI Emoji" w:ascii="Segoe UI Emoji" w:hAnsi="Segoe UI Emoji"/>
           <w:b/>
           <w:bCs/>
         </w:rPr>
@@ -745,7 +961,7 @@
       </w:r>
       <w:r>
         <w:rPr>
-          <w:rFonts w:ascii="Segoe UI Emoji" w:hAnsi="Segoe UI Emoji" w:cs="Segoe UI Emoji"/>
+          <w:rFonts w:cs="Segoe UI Emoji" w:ascii="Segoe UI Emoji" w:hAnsi="Segoe UI Emoji"/>
           <w:b/>
           <w:bCs/>
         </w:rPr>
@@ -756,31 +972,54 @@
           <w:b/>
           <w:bCs/>
         </w:rPr>
-        <w:t xml:space="preserve"> Sprint 1 – Base del sistema (Semana 1)</w:t>
-      </w:r>
-    </w:p>
-    <w:p>
-      <w:r>
-        <w:rPr>
-          <w:rFonts w:ascii="Segoe UI Emoji" w:hAnsi="Segoe UI Emoji" w:cs="Segoe UI Emoji"/>
+        <w:t xml:space="preserve"> </w:t>
+      </w:r>
+      <w:r>
+        <w:rPr>
+          <w:b/>
+          <w:bCs/>
+        </w:rPr>
+        <w:t>Sprint 1 – Base del sistema (Semana 1)</w:t>
+      </w:r>
+    </w:p>
+    <w:p>
+      <w:pPr>
+        <w:pStyle w:val="Normal"/>
+        <w:rPr/>
+      </w:pPr>
+      <w:r>
+        <w:rPr>
+          <w:rFonts w:cs="Segoe UI Emoji" w:ascii="Segoe UI Emoji" w:hAnsi="Segoe UI Emoji"/>
         </w:rPr>
         <w:t>🎯</w:t>
       </w:r>
       <w:r>
-        <w:t xml:space="preserve"> Objetivo: Core de películas</w:t>
-      </w:r>
-    </w:p>
-    <w:p>
-      <w:r>
+        <w:rPr/>
+        <w:t xml:space="preserve"> </w:t>
+      </w:r>
+      <w:r>
+        <w:rPr/>
+        <w:t>Objetivo: Core de películas</w:t>
+      </w:r>
+    </w:p>
+    <w:p>
+      <w:pPr>
+        <w:pStyle w:val="Normal"/>
+        <w:rPr/>
+      </w:pPr>
+      <w:r>
+        <w:rPr/>
         <w:t>Tareas por persona:</w:t>
       </w:r>
     </w:p>
     <w:p>
       <w:pPr>
+        <w:pStyle w:val="Normal"/>
         <w:numPr>
           <w:ilvl w:val="0"/>
           <w:numId w:val="5"/>
         </w:numPr>
+        <w:rPr/>
       </w:pPr>
       <w:r>
         <w:rPr>
@@ -790,15 +1029,18 @@
         <w:t>Iñaki</w:t>
       </w:r>
       <w:r>
+        <w:rPr/>
         <w:t>: Crear estructura del proyecto + repositorio y ramas</w:t>
       </w:r>
     </w:p>
     <w:p>
       <w:pPr>
+        <w:pStyle w:val="Normal"/>
         <w:numPr>
           <w:ilvl w:val="0"/>
           <w:numId w:val="5"/>
         </w:numPr>
+        <w:rPr/>
       </w:pPr>
       <w:r>
         <w:rPr>
@@ -808,15 +1050,18 @@
         <w:t>Javier</w:t>
       </w:r>
       <w:r>
-        <w:t>: Clase Sala + gestión básica de salas</w:t>
-      </w:r>
-    </w:p>
-    <w:p>
-      <w:pPr>
+        <w:rPr/>
+        <w:t>: Clase Pelicula + CRUD películas</w:t>
+      </w:r>
+    </w:p>
+    <w:p>
+      <w:pPr>
+        <w:pStyle w:val="Normal"/>
         <w:numPr>
           <w:ilvl w:val="0"/>
           <w:numId w:val="5"/>
         </w:numPr>
+        <w:rPr/>
       </w:pPr>
       <w:r>
         <w:rPr>
@@ -826,23 +1071,18 @@
         <w:t>Manuel</w:t>
       </w:r>
       <w:r>
-        <w:t xml:space="preserve">: Clase </w:t>
-      </w:r>
-      <w:proofErr w:type="spellStart"/>
-      <w:r>
-        <w:t>Pelicula</w:t>
-      </w:r>
-      <w:proofErr w:type="spellEnd"/>
-      <w:r>
-        <w:t xml:space="preserve"> + CRUD películas</w:t>
-      </w:r>
-    </w:p>
-    <w:p>
-      <w:pPr>
+        <w:rPr/>
+        <w:t>:  Clase Sala + gestión básica de salas</w:t>
+      </w:r>
+    </w:p>
+    <w:p>
+      <w:pPr>
+        <w:pStyle w:val="Normal"/>
         <w:numPr>
           <w:ilvl w:val="0"/>
           <w:numId w:val="5"/>
         </w:numPr>
+        <w:rPr/>
       </w:pPr>
       <w:r>
         <w:rPr>
@@ -852,15 +1092,18 @@
         <w:t>Reyes</w:t>
       </w:r>
       <w:r>
+        <w:rPr/>
         <w:t>: Menú principal básico</w:t>
       </w:r>
     </w:p>
     <w:p>
       <w:pPr>
+        <w:pStyle w:val="Normal"/>
         <w:numPr>
           <w:ilvl w:val="0"/>
           <w:numId w:val="5"/>
         </w:numPr>
+        <w:rPr/>
       </w:pPr>
       <w:r>
         <w:rPr>
@@ -870,25 +1113,23 @@
         <w:t>Kary</w:t>
       </w:r>
       <w:r>
-        <w:t xml:space="preserve">: Documentar instalación y estructura + </w:t>
-      </w:r>
-      <w:proofErr w:type="spellStart"/>
-      <w:r>
-        <w:t>checklist</w:t>
-      </w:r>
-      <w:proofErr w:type="spellEnd"/>
-      <w:r>
-        <w:t xml:space="preserve"> de pruebas</w:t>
-      </w:r>
-    </w:p>
-    <w:p>
-      <w:r>
-        <w:rPr>
-          <w:rFonts w:ascii="Segoe UI Emoji" w:hAnsi="Segoe UI Emoji" w:cs="Segoe UI Emoji"/>
+        <w:rPr/>
+        <w:t>: Documentar instalación y estructura + checklist de pruebas</w:t>
+      </w:r>
+    </w:p>
+    <w:p>
+      <w:pPr>
+        <w:pStyle w:val="Normal"/>
+        <w:rPr/>
+      </w:pPr>
+      <w:r>
+        <w:rPr>
+          <w:rFonts w:cs="Segoe UI Emoji" w:ascii="Segoe UI Emoji" w:hAnsi="Segoe UI Emoji"/>
         </w:rPr>
         <w:t>📦</w:t>
       </w:r>
       <w:r>
+        <w:rPr/>
         <w:t xml:space="preserve"> </w:t>
       </w:r>
       <w:r>
@@ -899,65 +1140,121 @@
         <w:t>Entrega Sprint 1:</w:t>
       </w:r>
       <w:r>
+        <w:rPr/>
         <w:br/>
       </w:r>
       <w:r>
         <w:rPr>
-          <w:rFonts w:ascii="Segoe UI Emoji" w:hAnsi="Segoe UI Emoji" w:cs="Segoe UI Emoji"/>
+          <w:rFonts w:cs="Segoe UI Emoji" w:ascii="Segoe UI Emoji" w:hAnsi="Segoe UI Emoji"/>
         </w:rPr>
         <w:t>✅</w:t>
       </w:r>
       <w:r>
+        <w:rPr/>
         <w:t xml:space="preserve"> CRUD de pel</w:t>
       </w:r>
       <w:r>
         <w:rPr>
-          <w:rFonts w:ascii="Calibri" w:hAnsi="Calibri" w:cs="Calibri"/>
+          <w:rFonts w:cs="Calibri" w:ascii="Calibri" w:hAnsi="Calibri"/>
         </w:rPr>
         <w:t>í</w:t>
       </w:r>
       <w:r>
+        <w:rPr/>
         <w:t>culas funcionando</w:t>
-      </w:r>
-      <w:r>
         <w:br/>
       </w:r>
       <w:r>
         <w:rPr>
-          <w:rFonts w:ascii="Segoe UI Emoji" w:hAnsi="Segoe UI Emoji" w:cs="Segoe UI Emoji"/>
+          <w:rFonts w:cs="Segoe UI Emoji" w:ascii="Segoe UI Emoji" w:hAnsi="Segoe UI Emoji"/>
         </w:rPr>
         <w:t>✅</w:t>
       </w:r>
       <w:r>
+        <w:rPr/>
         <w:t xml:space="preserve"> Men</w:t>
       </w:r>
       <w:r>
         <w:rPr>
-          <w:rFonts w:ascii="Calibri" w:hAnsi="Calibri" w:cs="Calibri"/>
+          <w:rFonts w:cs="Calibri" w:ascii="Calibri" w:hAnsi="Calibri"/>
         </w:rPr>
         <w:t>ú</w:t>
       </w:r>
       <w:r>
+        <w:rPr/>
         <w:t xml:space="preserve"> inicial visible</w:t>
       </w:r>
     </w:p>
     <w:p>
-      <w:r>
-        <w:pict w14:anchorId="79F84194">
-          <v:rect id="_x0000_i1057" style="width:0;height:1.5pt" o:hralign="center" o:hrstd="t" o:hr="t" fillcolor="#a0a0a0" stroked="f"/>
-        </w:pict>
-      </w:r>
-    </w:p>
-    <w:p>
-      <w:pPr>
-        <w:rPr>
-          <w:b/>
-          <w:bCs/>
-        </w:rPr>
-      </w:pPr>
-      <w:r>
-        <w:rPr>
-          <w:rFonts w:ascii="Segoe UI Emoji" w:hAnsi="Segoe UI Emoji" w:cs="Segoe UI Emoji"/>
+      <w:pPr>
+        <w:pStyle w:val="Normal"/>
+        <w:rPr/>
+      </w:pPr>
+      <w:r>
+        <w:rPr/>
+        <mc:AlternateContent>
+          <mc:Choice Requires="wps">
+            <w:drawing>
+              <wp:inline distT="0" distB="0" distL="0" distR="0">
+                <wp:extent cx="5400040" cy="19050"/>
+                <wp:effectExtent l="0" t="0" r="0" b="0"/>
+                <wp:docPr id="5" name=""/>
+                <a:graphic xmlns:a="http://schemas.openxmlformats.org/drawingml/2006/main">
+                  <a:graphicData uri="http://schemas.microsoft.com/office/word/2010/wordprocessingShape">
+                    <wps:wsp>
+                      <wps:cNvSpPr/>
+                      <wps:nvSpPr>
+                        <wps:cNvPr id="6" name=""/>
+                        <wps:cNvSpPr/>
+                      </wps:nvSpPr>
+                      <wps:spPr>
+                        <a:xfrm>
+                          <a:off x="0" y="0"/>
+                          <a:ext cx="5400000" cy="19080"/>
+                        </a:xfrm>
+                        <a:prstGeom prst="rect">
+                          <a:avLst/>
+                        </a:prstGeom>
+                        <a:solidFill>
+                          <a:srgbClr val="a0a0a0"/>
+                        </a:solidFill>
+                        <a:ln w="0">
+                          <a:noFill/>
+                        </a:ln>
+                      </wps:spPr>
+                      <wps:bodyPr/>
+                    </wps:wsp>
+                  </a:graphicData>
+                </a:graphic>
+                <wp14:sizeRelH relativeFrom="page">
+                  <wp14:pctWidth>100000</wp14:pctWidth>
+                </wp14:sizeRelH>
+              </wp:inline>
+            </w:drawing>
+          </mc:Choice>
+          <mc:Fallback>
+            <w:pict>
+              <v:rect id="shape_0" fillcolor="#a0a0a0" stroked="f" o:allowincell="f" style="position:absolute;margin-left:0pt;margin-top:-1.55pt;width:425.15pt;height:1.45pt;mso-wrap-style:none;v-text-anchor:middle;mso-position-horizontal:center;mso-position-vertical:top">
+                <v:fill o:detectmouseclick="t" type="solid" color2="#5f5f5f"/>
+                <v:stroke color="#3465a4" joinstyle="round" endcap="flat"/>
+                <w10:wrap type="topAndBottom"/>
+              </v:rect>
+            </w:pict>
+          </mc:Fallback>
+        </mc:AlternateContent>
+      </w:r>
+    </w:p>
+    <w:p>
+      <w:pPr>
+        <w:pStyle w:val="Normal"/>
+        <w:rPr>
+          <w:b/>
+          <w:bCs/>
+        </w:rPr>
+      </w:pPr>
+      <w:r>
+        <w:rPr>
+          <w:rFonts w:cs="Segoe UI Emoji" w:ascii="Segoe UI Emoji" w:hAnsi="Segoe UI Emoji"/>
           <w:b/>
           <w:bCs/>
         </w:rPr>
@@ -972,7 +1269,7 @@
       </w:r>
       <w:r>
         <w:rPr>
-          <w:rFonts w:ascii="Segoe UI Emoji" w:hAnsi="Segoe UI Emoji" w:cs="Segoe UI Emoji"/>
+          <w:rFonts w:cs="Segoe UI Emoji" w:ascii="Segoe UI Emoji" w:hAnsi="Segoe UI Emoji"/>
           <w:b/>
           <w:bCs/>
         </w:rPr>
@@ -983,31 +1280,54 @@
           <w:b/>
           <w:bCs/>
         </w:rPr>
-        <w:t xml:space="preserve"> Sprint 2 – Horarios y Enlaces (Semana 2)</w:t>
-      </w:r>
-    </w:p>
-    <w:p>
-      <w:r>
-        <w:rPr>
-          <w:rFonts w:ascii="Segoe UI Emoji" w:hAnsi="Segoe UI Emoji" w:cs="Segoe UI Emoji"/>
+        <w:t xml:space="preserve"> </w:t>
+      </w:r>
+      <w:r>
+        <w:rPr>
+          <w:b/>
+          <w:bCs/>
+        </w:rPr>
+        <w:t>Sprint 2 – Horarios y Enlaces (Semana 2)</w:t>
+      </w:r>
+    </w:p>
+    <w:p>
+      <w:pPr>
+        <w:pStyle w:val="Normal"/>
+        <w:rPr/>
+      </w:pPr>
+      <w:r>
+        <w:rPr>
+          <w:rFonts w:cs="Segoe UI Emoji" w:ascii="Segoe UI Emoji" w:hAnsi="Segoe UI Emoji"/>
         </w:rPr>
         <w:t>🎯</w:t>
       </w:r>
       <w:r>
-        <w:t xml:space="preserve"> Objetivo: Relación Película ↔ Sala ↔ Horarios</w:t>
-      </w:r>
-    </w:p>
-    <w:p>
-      <w:r>
+        <w:rPr/>
+        <w:t xml:space="preserve"> </w:t>
+      </w:r>
+      <w:r>
+        <w:rPr/>
+        <w:t>Objetivo: Relación Película ↔ Sala ↔ Horarios</w:t>
+      </w:r>
+    </w:p>
+    <w:p>
+      <w:pPr>
+        <w:pStyle w:val="Normal"/>
+        <w:rPr/>
+      </w:pPr>
+      <w:r>
+        <w:rPr/>
         <w:t>Tareas:</w:t>
       </w:r>
     </w:p>
     <w:p>
       <w:pPr>
+        <w:pStyle w:val="Normal"/>
         <w:numPr>
           <w:ilvl w:val="0"/>
           <w:numId w:val="6"/>
         </w:numPr>
+        <w:rPr/>
       </w:pPr>
       <w:r>
         <w:rPr>
@@ -1017,15 +1337,18 @@
         <w:t>Javier</w:t>
       </w:r>
       <w:r>
-        <w:t>: Sistema de horarios</w:t>
-      </w:r>
-    </w:p>
-    <w:p>
-      <w:pPr>
+        <w:rPr/>
+        <w:t>: Lógica de asignar película a horario + validaciones</w:t>
+      </w:r>
+    </w:p>
+    <w:p>
+      <w:pPr>
+        <w:pStyle w:val="Normal"/>
         <w:numPr>
           <w:ilvl w:val="0"/>
           <w:numId w:val="6"/>
         </w:numPr>
+        <w:rPr/>
       </w:pPr>
       <w:r>
         <w:rPr>
@@ -1035,15 +1358,18 @@
         <w:t>Manuel</w:t>
       </w:r>
       <w:r>
-        <w:t>: Lógica de asignar película a horario + validaciones</w:t>
-      </w:r>
-    </w:p>
-    <w:p>
-      <w:pPr>
+        <w:rPr/>
+        <w:t>:  Sistema de horarios</w:t>
+      </w:r>
+    </w:p>
+    <w:p>
+      <w:pPr>
+        <w:pStyle w:val="Normal"/>
         <w:numPr>
           <w:ilvl w:val="0"/>
           <w:numId w:val="6"/>
         </w:numPr>
+        <w:rPr/>
       </w:pPr>
       <w:r>
         <w:rPr>
@@ -1053,15 +1379,18 @@
         <w:t>Reyes</w:t>
       </w:r>
       <w:r>
+        <w:rPr/>
         <w:t>: Mejoras visuales del menú</w:t>
       </w:r>
     </w:p>
     <w:p>
       <w:pPr>
+        <w:pStyle w:val="Normal"/>
         <w:numPr>
           <w:ilvl w:val="0"/>
           <w:numId w:val="6"/>
         </w:numPr>
+        <w:rPr/>
       </w:pPr>
       <w:r>
         <w:rPr>
@@ -1071,15 +1400,18 @@
         <w:t>Iñaki</w:t>
       </w:r>
       <w:r>
+        <w:rPr/>
         <w:t>: Integración y control de errores</w:t>
       </w:r>
     </w:p>
     <w:p>
       <w:pPr>
+        <w:pStyle w:val="Normal"/>
         <w:numPr>
           <w:ilvl w:val="0"/>
           <w:numId w:val="6"/>
         </w:numPr>
+        <w:rPr/>
       </w:pPr>
       <w:r>
         <w:rPr>
@@ -1089,17 +1421,23 @@
         <w:t>Kary</w:t>
       </w:r>
       <w:r>
+        <w:rPr/>
         <w:t>: Testear + Documentar funcionalidades</w:t>
       </w:r>
     </w:p>
     <w:p>
-      <w:r>
-        <w:rPr>
-          <w:rFonts w:ascii="Segoe UI Emoji" w:hAnsi="Segoe UI Emoji" w:cs="Segoe UI Emoji"/>
+      <w:pPr>
+        <w:pStyle w:val="Normal"/>
+        <w:rPr/>
+      </w:pPr>
+      <w:r>
+        <w:rPr>
+          <w:rFonts w:cs="Segoe UI Emoji" w:ascii="Segoe UI Emoji" w:hAnsi="Segoe UI Emoji"/>
         </w:rPr>
         <w:t>📦</w:t>
       </w:r>
       <w:r>
+        <w:rPr/>
         <w:t xml:space="preserve"> </w:t>
       </w:r>
       <w:r>
@@ -1110,65 +1448,121 @@
         <w:t>Entrega Sprint 2:</w:t>
       </w:r>
       <w:r>
+        <w:rPr/>
         <w:br/>
       </w:r>
       <w:r>
         <w:rPr>
-          <w:rFonts w:ascii="Segoe UI Emoji" w:hAnsi="Segoe UI Emoji" w:cs="Segoe UI Emoji"/>
+          <w:rFonts w:cs="Segoe UI Emoji" w:ascii="Segoe UI Emoji" w:hAnsi="Segoe UI Emoji"/>
         </w:rPr>
         <w:t>✅</w:t>
       </w:r>
       <w:r>
+        <w:rPr/>
         <w:t xml:space="preserve"> Pel</w:t>
       </w:r>
       <w:r>
         <w:rPr>
-          <w:rFonts w:ascii="Calibri" w:hAnsi="Calibri" w:cs="Calibri"/>
+          <w:rFonts w:cs="Calibri" w:ascii="Calibri" w:hAnsi="Calibri"/>
         </w:rPr>
         <w:t>í</w:t>
       </w:r>
       <w:r>
+        <w:rPr/>
         <w:t>culas asignadas a horarios y salas</w:t>
-      </w:r>
-      <w:r>
         <w:br/>
       </w:r>
       <w:r>
         <w:rPr>
-          <w:rFonts w:ascii="Segoe UI Emoji" w:hAnsi="Segoe UI Emoji" w:cs="Segoe UI Emoji"/>
+          <w:rFonts w:cs="Segoe UI Emoji" w:ascii="Segoe UI Emoji" w:hAnsi="Segoe UI Emoji"/>
         </w:rPr>
         <w:t>✅</w:t>
       </w:r>
       <w:r>
+        <w:rPr/>
         <w:t xml:space="preserve"> Flujo del men</w:t>
       </w:r>
       <w:r>
         <w:rPr>
-          <w:rFonts w:ascii="Calibri" w:hAnsi="Calibri" w:cs="Calibri"/>
+          <w:rFonts w:cs="Calibri" w:ascii="Calibri" w:hAnsi="Calibri"/>
         </w:rPr>
         <w:t>ú</w:t>
       </w:r>
       <w:r>
+        <w:rPr/>
         <w:t xml:space="preserve"> completo</w:t>
       </w:r>
     </w:p>
     <w:p>
-      <w:r>
-        <w:pict w14:anchorId="43F8C2F3">
-          <v:rect id="_x0000_i1058" style="width:0;height:1.5pt" o:hralign="center" o:hrstd="t" o:hr="t" fillcolor="#a0a0a0" stroked="f"/>
-        </w:pict>
-      </w:r>
-    </w:p>
-    <w:p>
-      <w:pPr>
-        <w:rPr>
-          <w:b/>
-          <w:bCs/>
-        </w:rPr>
-      </w:pPr>
-      <w:r>
-        <w:rPr>
-          <w:rFonts w:ascii="Segoe UI Emoji" w:hAnsi="Segoe UI Emoji" w:cs="Segoe UI Emoji"/>
+      <w:pPr>
+        <w:pStyle w:val="Normal"/>
+        <w:rPr/>
+      </w:pPr>
+      <w:r>
+        <w:rPr/>
+        <mc:AlternateContent>
+          <mc:Choice Requires="wps">
+            <w:drawing>
+              <wp:inline distT="0" distB="0" distL="0" distR="0">
+                <wp:extent cx="5400040" cy="19050"/>
+                <wp:effectExtent l="0" t="0" r="0" b="0"/>
+                <wp:docPr id="7" name=""/>
+                <a:graphic xmlns:a="http://schemas.openxmlformats.org/drawingml/2006/main">
+                  <a:graphicData uri="http://schemas.microsoft.com/office/word/2010/wordprocessingShape">
+                    <wps:wsp>
+                      <wps:cNvSpPr/>
+                      <wps:nvSpPr>
+                        <wps:cNvPr id="8" name=""/>
+                        <wps:cNvSpPr/>
+                      </wps:nvSpPr>
+                      <wps:spPr>
+                        <a:xfrm>
+                          <a:off x="0" y="0"/>
+                          <a:ext cx="5400000" cy="19080"/>
+                        </a:xfrm>
+                        <a:prstGeom prst="rect">
+                          <a:avLst/>
+                        </a:prstGeom>
+                        <a:solidFill>
+                          <a:srgbClr val="a0a0a0"/>
+                        </a:solidFill>
+                        <a:ln w="0">
+                          <a:noFill/>
+                        </a:ln>
+                      </wps:spPr>
+                      <wps:bodyPr/>
+                    </wps:wsp>
+                  </a:graphicData>
+                </a:graphic>
+                <wp14:sizeRelH relativeFrom="page">
+                  <wp14:pctWidth>100000</wp14:pctWidth>
+                </wp14:sizeRelH>
+              </wp:inline>
+            </w:drawing>
+          </mc:Choice>
+          <mc:Fallback>
+            <w:pict>
+              <v:rect id="shape_0" fillcolor="#a0a0a0" stroked="f" o:allowincell="f" style="position:absolute;margin-left:0pt;margin-top:-1.55pt;width:425.15pt;height:1.45pt;mso-wrap-style:none;v-text-anchor:middle;mso-position-horizontal:center;mso-position-vertical:top">
+                <v:fill o:detectmouseclick="t" type="solid" color2="#5f5f5f"/>
+                <v:stroke color="#3465a4" joinstyle="round" endcap="flat"/>
+                <w10:wrap type="topAndBottom"/>
+              </v:rect>
+            </w:pict>
+          </mc:Fallback>
+        </mc:AlternateContent>
+      </w:r>
+    </w:p>
+    <w:p>
+      <w:pPr>
+        <w:pStyle w:val="Normal"/>
+        <w:rPr>
+          <w:b/>
+          <w:bCs/>
+        </w:rPr>
+      </w:pPr>
+      <w:r>
+        <w:rPr>
+          <w:rFonts w:cs="Segoe UI Emoji" w:ascii="Segoe UI Emoji" w:hAnsi="Segoe UI Emoji"/>
           <w:b/>
           <w:bCs/>
         </w:rPr>
@@ -1179,31 +1573,54 @@
           <w:b/>
           <w:bCs/>
         </w:rPr>
-        <w:t xml:space="preserve"> Sprint 3 – Pulido y Presentación (Semana 3)</w:t>
-      </w:r>
-    </w:p>
-    <w:p>
-      <w:r>
-        <w:rPr>
-          <w:rFonts w:ascii="Segoe UI Emoji" w:hAnsi="Segoe UI Emoji" w:cs="Segoe UI Emoji"/>
+        <w:t xml:space="preserve"> </w:t>
+      </w:r>
+      <w:r>
+        <w:rPr>
+          <w:b/>
+          <w:bCs/>
+        </w:rPr>
+        <w:t>Sprint 3 – Pulido y Presentación (Semana 3)</w:t>
+      </w:r>
+    </w:p>
+    <w:p>
+      <w:pPr>
+        <w:pStyle w:val="Normal"/>
+        <w:rPr/>
+      </w:pPr>
+      <w:r>
+        <w:rPr>
+          <w:rFonts w:cs="Segoe UI Emoji" w:ascii="Segoe UI Emoji" w:hAnsi="Segoe UI Emoji"/>
         </w:rPr>
         <w:t>🎯</w:t>
       </w:r>
       <w:r>
-        <w:t xml:space="preserve"> Objetivo: Producto listo para mostrar</w:t>
-      </w:r>
-    </w:p>
-    <w:p>
-      <w:r>
+        <w:rPr/>
+        <w:t xml:space="preserve"> </w:t>
+      </w:r>
+      <w:r>
+        <w:rPr/>
+        <w:t>Objetivo: Producto listo para mostrar</w:t>
+      </w:r>
+    </w:p>
+    <w:p>
+      <w:pPr>
+        <w:pStyle w:val="Normal"/>
+        <w:rPr/>
+      </w:pPr>
+      <w:r>
+        <w:rPr/>
         <w:t>Tareas:</w:t>
       </w:r>
     </w:p>
     <w:p>
       <w:pPr>
+        <w:pStyle w:val="Normal"/>
         <w:numPr>
           <w:ilvl w:val="0"/>
           <w:numId w:val="7"/>
         </w:numPr>
+        <w:rPr/>
       </w:pPr>
       <w:r>
         <w:rPr>
@@ -1213,15 +1630,18 @@
         <w:t>Todos</w:t>
       </w:r>
       <w:r>
+        <w:rPr/>
         <w:t>: Revisar código y corregir errores</w:t>
       </w:r>
     </w:p>
     <w:p>
       <w:pPr>
+        <w:pStyle w:val="Normal"/>
         <w:numPr>
           <w:ilvl w:val="0"/>
           <w:numId w:val="7"/>
         </w:numPr>
+        <w:rPr/>
       </w:pPr>
       <w:r>
         <w:rPr>
@@ -1231,15 +1651,18 @@
         <w:t>Reyes</w:t>
       </w:r>
       <w:r>
+        <w:rPr/>
         <w:t>: Toques finales de interfaz</w:t>
       </w:r>
     </w:p>
     <w:p>
       <w:pPr>
+        <w:pStyle w:val="Normal"/>
         <w:numPr>
           <w:ilvl w:val="0"/>
           <w:numId w:val="7"/>
         </w:numPr>
+        <w:rPr/>
       </w:pPr>
       <w:r>
         <w:rPr>
@@ -1249,15 +1672,18 @@
         <w:t>Kary</w:t>
       </w:r>
       <w:r>
+        <w:rPr/>
         <w:t>: Manual y plan de pruebas</w:t>
       </w:r>
     </w:p>
     <w:p>
       <w:pPr>
+        <w:pStyle w:val="Normal"/>
         <w:numPr>
           <w:ilvl w:val="0"/>
           <w:numId w:val="7"/>
         </w:numPr>
+        <w:rPr/>
       </w:pPr>
       <w:r>
         <w:rPr>
@@ -1267,18 +1693,23 @@
         <w:t>Iñaki</w:t>
       </w:r>
       <w:r>
+        <w:rPr/>
         <w:t>: Revisión final del repo + README</w:t>
       </w:r>
     </w:p>
     <w:p>
-      <w:r>
-        <w:rPr>
-          <w:rFonts w:ascii="Segoe UI Emoji" w:hAnsi="Segoe UI Emoji" w:cs="Segoe UI Emoji"/>
-        </w:rPr>
-        <w:lastRenderedPageBreak/>
+      <w:pPr>
+        <w:pStyle w:val="Normal"/>
+        <w:rPr/>
+      </w:pPr>
+      <w:r>
+        <w:rPr>
+          <w:rFonts w:cs="Segoe UI Emoji" w:ascii="Segoe UI Emoji" w:hAnsi="Segoe UI Emoji"/>
+        </w:rPr>
         <w:t>📦</w:t>
       </w:r>
       <w:r>
+        <w:rPr/>
         <w:t xml:space="preserve"> </w:t>
       </w:r>
       <w:r>
@@ -1289,35 +1720,90 @@
         <w:t>Entrega Sprint 3:</w:t>
       </w:r>
       <w:r>
+        <w:rPr/>
         <w:br/>
       </w:r>
       <w:r>
         <w:rPr>
-          <w:rFonts w:ascii="Segoe UI Emoji" w:hAnsi="Segoe UI Emoji" w:cs="Segoe UI Emoji"/>
+          <w:rFonts w:cs="Segoe UI Emoji" w:ascii="Segoe UI Emoji" w:hAnsi="Segoe UI Emoji"/>
         </w:rPr>
         <w:t>✅</w:t>
       </w:r>
       <w:r>
+        <w:rPr/>
         <w:t xml:space="preserve"> Proyecto terminado y defendible</w:t>
       </w:r>
     </w:p>
     <w:p>
-      <w:r>
-        <w:pict w14:anchorId="395BCB9B">
-          <v:rect id="_x0000_i1059" style="width:0;height:1.5pt" o:hralign="center" o:hrstd="t" o:hr="t" fillcolor="#a0a0a0" stroked="f"/>
-        </w:pict>
-      </w:r>
-    </w:p>
-    <w:p>
-      <w:pPr>
-        <w:rPr>
-          <w:b/>
-          <w:bCs/>
-        </w:rPr>
-      </w:pPr>
-      <w:r>
-        <w:rPr>
-          <w:rFonts w:ascii="Segoe UI Emoji" w:hAnsi="Segoe UI Emoji" w:cs="Segoe UI Emoji"/>
+      <w:pPr>
+        <w:pStyle w:val="Normal"/>
+        <w:rPr/>
+      </w:pPr>
+      <w:r>
+        <w:rPr/>
+        <mc:AlternateContent>
+          <mc:Choice Requires="wps">
+            <w:drawing>
+              <wp:inline distT="0" distB="0" distL="0" distR="0">
+                <wp:extent cx="5400040" cy="19050"/>
+                <wp:effectExtent l="0" t="0" r="0" b="0"/>
+                <wp:docPr id="9" name=""/>
+                <a:graphic xmlns:a="http://schemas.openxmlformats.org/drawingml/2006/main">
+                  <a:graphicData uri="http://schemas.microsoft.com/office/word/2010/wordprocessingShape">
+                    <wps:wsp>
+                      <wps:cNvSpPr/>
+                      <wps:nvSpPr>
+                        <wps:cNvPr id="10" name=""/>
+                        <wps:cNvSpPr/>
+                      </wps:nvSpPr>
+                      <wps:spPr>
+                        <a:xfrm>
+                          <a:off x="0" y="0"/>
+                          <a:ext cx="5400000" cy="19080"/>
+                        </a:xfrm>
+                        <a:prstGeom prst="rect">
+                          <a:avLst/>
+                        </a:prstGeom>
+                        <a:solidFill>
+                          <a:srgbClr val="a0a0a0"/>
+                        </a:solidFill>
+                        <a:ln w="0">
+                          <a:noFill/>
+                        </a:ln>
+                      </wps:spPr>
+                      <wps:bodyPr/>
+                    </wps:wsp>
+                  </a:graphicData>
+                </a:graphic>
+                <wp14:sizeRelH relativeFrom="page">
+                  <wp14:pctWidth>100000</wp14:pctWidth>
+                </wp14:sizeRelH>
+              </wp:inline>
+            </w:drawing>
+          </mc:Choice>
+          <mc:Fallback>
+            <w:pict>
+              <v:rect id="shape_0" fillcolor="#a0a0a0" stroked="f" o:allowincell="f" style="position:absolute;margin-left:0pt;margin-top:-1.55pt;width:425.15pt;height:1.45pt;mso-wrap-style:none;v-text-anchor:middle;mso-position-horizontal:center;mso-position-vertical:top">
+                <v:fill o:detectmouseclick="t" type="solid" color2="#5f5f5f"/>
+                <v:stroke color="#3465a4" joinstyle="round" endcap="flat"/>
+                <w10:wrap type="topAndBottom"/>
+              </v:rect>
+            </w:pict>
+          </mc:Fallback>
+        </mc:AlternateContent>
+      </w:r>
+    </w:p>
+    <w:p>
+      <w:pPr>
+        <w:pStyle w:val="Normal"/>
+        <w:rPr>
+          <w:b/>
+          <w:bCs/>
+        </w:rPr>
+      </w:pPr>
+      <w:r>
+        <w:rPr>
+          <w:rFonts w:cs="Segoe UI Emoji" w:ascii="Segoe UI Emoji" w:hAnsi="Segoe UI Emoji"/>
           <w:b/>
           <w:bCs/>
         </w:rPr>
@@ -1328,23 +1814,28 @@
           <w:b/>
           <w:bCs/>
         </w:rPr>
-        <w:t xml:space="preserve"> Reglas de trabajo (Scrum)</w:t>
-      </w:r>
-    </w:p>
-    <w:p>
-      <w:pPr>
+        <w:t xml:space="preserve"> </w:t>
+      </w:r>
+      <w:r>
+        <w:rPr>
+          <w:b/>
+          <w:bCs/>
+        </w:rPr>
+        <w:t>Reglas de trabajo (Scrum)</w:t>
+      </w:r>
+    </w:p>
+    <w:p>
+      <w:pPr>
+        <w:pStyle w:val="Normal"/>
         <w:numPr>
           <w:ilvl w:val="0"/>
           <w:numId w:val="8"/>
         </w:numPr>
-      </w:pPr>
-      <w:proofErr w:type="spellStart"/>
-      <w:r>
-        <w:t>Daily</w:t>
-      </w:r>
-      <w:proofErr w:type="spellEnd"/>
-      <w:r>
-        <w:t xml:space="preserve"> rápida: </w:t>
+        <w:rPr/>
+      </w:pPr>
+      <w:r>
+        <w:rPr/>
+        <w:t xml:space="preserve">Daily rápida: </w:t>
       </w:r>
       <w:r>
         <w:rPr>
@@ -1356,71 +1847,72 @@
     </w:p>
     <w:p>
       <w:pPr>
+        <w:pStyle w:val="Normal"/>
         <w:numPr>
           <w:ilvl w:val="0"/>
           <w:numId w:val="8"/>
         </w:numPr>
-      </w:pPr>
-      <w:r>
+        <w:rPr/>
+      </w:pPr>
+      <w:r>
+        <w:rPr/>
         <w:t xml:space="preserve">Ramas por persona y </w:t>
       </w:r>
-      <w:proofErr w:type="spellStart"/>
       <w:r>
         <w:rPr>
           <w:i/>
           <w:iCs/>
         </w:rPr>
-        <w:t>Pull</w:t>
-      </w:r>
-      <w:proofErr w:type="spellEnd"/>
-      <w:r>
-        <w:rPr>
-          <w:i/>
-          <w:iCs/>
-        </w:rPr>
-        <w:t xml:space="preserve"> </w:t>
-      </w:r>
-      <w:proofErr w:type="spellStart"/>
-      <w:r>
-        <w:rPr>
-          <w:i/>
-          <w:iCs/>
-        </w:rPr>
-        <w:t>Requests</w:t>
-      </w:r>
-      <w:proofErr w:type="spellEnd"/>
-      <w:r>
+        <w:t>Pull Requests</w:t>
+      </w:r>
+      <w:r>
+        <w:rPr/>
         <w:t xml:space="preserve"> con revisión</w:t>
       </w:r>
     </w:p>
     <w:p>
       <w:pPr>
+        <w:pStyle w:val="Normal"/>
         <w:numPr>
           <w:ilvl w:val="0"/>
           <w:numId w:val="8"/>
         </w:numPr>
-      </w:pPr>
-      <w:r>
+        <w:rPr/>
+      </w:pPr>
+      <w:r>
+        <w:rPr/>
         <w:t>Demo al final de cada sprint</w:t>
       </w:r>
     </w:p>
-    <w:p/>
+    <w:p>
+      <w:pPr>
+        <w:pStyle w:val="Normal"/>
+        <w:widowControl/>
+        <w:bidi w:val="0"/>
+        <w:spacing w:lineRule="auto" w:line="259" w:before="0" w:after="160"/>
+        <w:jc w:val="left"/>
+        <w:rPr/>
+      </w:pPr>
+      <w:r>
+        <w:rPr/>
+      </w:r>
+    </w:p>
     <w:sectPr>
+      <w:type w:val="nextPage"/>
       <w:pgSz w:w="11906" w:h="16838"/>
-      <w:pgMar w:top="1417" w:right="1701" w:bottom="1417" w:left="1701" w:header="708" w:footer="708" w:gutter="0"/>
-      <w:cols w:space="708"/>
-      <w:docGrid w:linePitch="360"/>
+      <w:pgMar w:left="1701" w:right="1701" w:gutter="0" w:header="0" w:top="1417" w:footer="0" w:bottom="1417"/>
+      <w:pgNumType w:fmt="decimal"/>
+      <w:formProt w:val="false"/>
+      <w:textDirection w:val="lrTb"/>
+      <w:docGrid w:type="default" w:linePitch="360" w:charSpace="4096"/>
     </w:sectPr>
   </w:body>
 </w:document>
 </file>
 
 <file path=word/numbering.xml><?xml version="1.0" encoding="utf-8"?>
-<w:numbering xmlns:wpc="http://schemas.microsoft.com/office/word/2010/wordprocessingCanvas" xmlns:cx="http://schemas.microsoft.com/office/drawing/2014/chartex" xmlns:cx1="http://schemas.microsoft.com/office/drawing/2015/9/8/chartex" xmlns:cx2="http://schemas.microsoft.com/office/drawing/2015/10/21/chartex" xmlns:cx3="http://schemas.microsoft.com/office/drawing/2016/5/9/chartex" xmlns:cx4="http://schemas.microsoft.com/office/drawing/2016/5/10/chartex" xmlns:cx5="http://schemas.microsoft.com/office/drawing/2016/5/11/chartex" xmlns:cx6="http://schemas.microsoft.com/office/drawing/2016/5/12/chartex" xmlns:cx7="http://schemas.microsoft.com/office/drawing/2016/5/13/chartex" xmlns:cx8="http://schemas.microsoft.com/office/drawing/2016/5/14/chartex" xmlns:mc="http://schemas.openxmlformats.org/markup-compatibility/2006" xmlns:aink="http://schemas.microsoft.com/office/drawing/2016/ink" xmlns:am3d="http://schemas.microsoft.com/office/drawing/2017/model3d" xmlns:o="urn:schemas-microsoft-com:office:office" xmlns:oel="http://schemas.microsoft.com/office/2019/extlst" xmlns:r="http://schemas.openxmlformats.org/officeDocument/2006/relationships" xmlns:m="http://schemas.openxmlformats.org/officeDocument/2006/math" xmlns:v="urn:schemas-microsoft-com:vml" xmlns:wp14="http://schemas.microsoft.com/office/word/2010/wordprocessingDrawing" xmlns:wp="http://schemas.openxmlformats.org/drawingml/2006/wordprocessingDrawing" xmlns:w10="urn:schemas-microsoft-com:office:word" xmlns:w="http://schemas.openxmlformats.org/wordprocessingml/2006/main" xmlns:w14="http://schemas.microsoft.com/office/word/2010/wordml" xmlns:w15="http://schemas.microsoft.com/office/word/2012/wordml" xmlns:w16cex="http://schemas.microsoft.com/office/word/2018/wordml/cex" xmlns:w16cid="http://schemas.microsoft.com/office/word/2016/wordml/cid" xmlns:w16="http://schemas.microsoft.com/office/word/2018/wordml" xmlns:w16du="http://schemas.microsoft.com/office/word/2023/wordml/word16du" xmlns:w16sdtdh="http://schemas.microsoft.com/office/word/2020/wordml/sdtdatahash" xmlns:w16sdtfl="http://schemas.microsoft.com/office/word/2024/wordml/sdtformatlock" xmlns:w16se="http://schemas.microsoft.com/office/word/2015/wordml/symex" xmlns:wpg="http://schemas.microsoft.com/office/word/2010/wordprocessingGroup" xmlns:wpi="http://schemas.microsoft.com/office/word/2010/wordprocessingInk" xmlns:wne="http://schemas.microsoft.com/office/word/2006/wordml" xmlns:wps="http://schemas.microsoft.com/office/word/2010/wordprocessingShape" mc:Ignorable="w14 w15 w16se w16cid w16 w16cex w16sdtdh w16sdtfl w16du wp14">
-  <w:abstractNum w:abstractNumId="0" w15:restartNumberingAfterBreak="0">
-    <w:nsid w:val="1E6C53D5"/>
-    <w:multiLevelType w:val="multilevel"/>
-    <w:tmpl w:val="908E3510"/>
+<w:numbering xmlns:w="http://schemas.openxmlformats.org/wordprocessingml/2006/main" xmlns:o="urn:schemas-microsoft-com:office:office" xmlns:r="http://schemas.openxmlformats.org/officeDocument/2006/relationships" xmlns:v="urn:schemas-microsoft-com:vml" xmlns:mc="http://schemas.openxmlformats.org/markup-compatibility/2006" xmlns:w14="http://schemas.microsoft.com/office/word/2010/wordml" mc:Ignorable="w14">
+  <w:abstractNum w:abstractNumId="1">
     <w:lvl w:ilvl="0">
       <w:start w:val="1"/>
       <w:numFmt w:val="bullet"/>
@@ -1433,11 +1925,11 @@
         <w:ind w:left="720" w:hanging="360"/>
       </w:pPr>
       <w:rPr>
-        <w:rFonts w:ascii="Symbol" w:hAnsi="Symbol" w:hint="default"/>
-        <w:sz w:val="20"/>
-      </w:rPr>
-    </w:lvl>
-    <w:lvl w:ilvl="1" w:tentative="1">
+        <w:rFonts w:ascii="Symbol" w:hAnsi="Symbol" w:cs="Symbol" w:hint="default"/>
+        <w:sz w:val="20"/>
+      </w:rPr>
+    </w:lvl>
+    <w:lvl w:ilvl="1">
       <w:start w:val="1"/>
       <w:numFmt w:val="bullet"/>
       <w:lvlText w:val="o"/>
@@ -1449,11 +1941,11 @@
         <w:ind w:left="1440" w:hanging="360"/>
       </w:pPr>
       <w:rPr>
-        <w:rFonts w:ascii="Courier New" w:hAnsi="Courier New" w:hint="default"/>
-        <w:sz w:val="20"/>
-      </w:rPr>
-    </w:lvl>
-    <w:lvl w:ilvl="2" w:tentative="1">
+        <w:rFonts w:ascii="Courier New" w:hAnsi="Courier New" w:cs="Courier New" w:hint="default"/>
+        <w:sz w:val="20"/>
+      </w:rPr>
+    </w:lvl>
+    <w:lvl w:ilvl="2">
       <w:start w:val="1"/>
       <w:numFmt w:val="bullet"/>
       <w:lvlText w:val=""/>
@@ -1465,11 +1957,11 @@
         <w:ind w:left="2160" w:hanging="360"/>
       </w:pPr>
       <w:rPr>
-        <w:rFonts w:ascii="Wingdings" w:hAnsi="Wingdings" w:hint="default"/>
-        <w:sz w:val="20"/>
-      </w:rPr>
-    </w:lvl>
-    <w:lvl w:ilvl="3" w:tentative="1">
+        <w:rFonts w:ascii="Wingdings" w:hAnsi="Wingdings" w:cs="Wingdings" w:hint="default"/>
+        <w:sz w:val="20"/>
+      </w:rPr>
+    </w:lvl>
+    <w:lvl w:ilvl="3">
       <w:start w:val="1"/>
       <w:numFmt w:val="bullet"/>
       <w:lvlText w:val=""/>
@@ -1481,11 +1973,11 @@
         <w:ind w:left="2880" w:hanging="360"/>
       </w:pPr>
       <w:rPr>
-        <w:rFonts w:ascii="Wingdings" w:hAnsi="Wingdings" w:hint="default"/>
-        <w:sz w:val="20"/>
-      </w:rPr>
-    </w:lvl>
-    <w:lvl w:ilvl="4" w:tentative="1">
+        <w:rFonts w:ascii="Wingdings" w:hAnsi="Wingdings" w:cs="Wingdings" w:hint="default"/>
+        <w:sz w:val="20"/>
+      </w:rPr>
+    </w:lvl>
+    <w:lvl w:ilvl="4">
       <w:start w:val="1"/>
       <w:numFmt w:val="bullet"/>
       <w:lvlText w:val=""/>
@@ -1497,11 +1989,11 @@
         <w:ind w:left="3600" w:hanging="360"/>
       </w:pPr>
       <w:rPr>
-        <w:rFonts w:ascii="Wingdings" w:hAnsi="Wingdings" w:hint="default"/>
-        <w:sz w:val="20"/>
-      </w:rPr>
-    </w:lvl>
-    <w:lvl w:ilvl="5" w:tentative="1">
+        <w:rFonts w:ascii="Wingdings" w:hAnsi="Wingdings" w:cs="Wingdings" w:hint="default"/>
+        <w:sz w:val="20"/>
+      </w:rPr>
+    </w:lvl>
+    <w:lvl w:ilvl="5">
       <w:start w:val="1"/>
       <w:numFmt w:val="bullet"/>
       <w:lvlText w:val=""/>
@@ -1513,11 +2005,11 @@
         <w:ind w:left="4320" w:hanging="360"/>
       </w:pPr>
       <w:rPr>
-        <w:rFonts w:ascii="Wingdings" w:hAnsi="Wingdings" w:hint="default"/>
-        <w:sz w:val="20"/>
-      </w:rPr>
-    </w:lvl>
-    <w:lvl w:ilvl="6" w:tentative="1">
+        <w:rFonts w:ascii="Wingdings" w:hAnsi="Wingdings" w:cs="Wingdings" w:hint="default"/>
+        <w:sz w:val="20"/>
+      </w:rPr>
+    </w:lvl>
+    <w:lvl w:ilvl="6">
       <w:start w:val="1"/>
       <w:numFmt w:val="bullet"/>
       <w:lvlText w:val=""/>
@@ -1529,11 +2021,11 @@
         <w:ind w:left="5040" w:hanging="360"/>
       </w:pPr>
       <w:rPr>
-        <w:rFonts w:ascii="Wingdings" w:hAnsi="Wingdings" w:hint="default"/>
-        <w:sz w:val="20"/>
-      </w:rPr>
-    </w:lvl>
-    <w:lvl w:ilvl="7" w:tentative="1">
+        <w:rFonts w:ascii="Wingdings" w:hAnsi="Wingdings" w:cs="Wingdings" w:hint="default"/>
+        <w:sz w:val="20"/>
+      </w:rPr>
+    </w:lvl>
+    <w:lvl w:ilvl="7">
       <w:start w:val="1"/>
       <w:numFmt w:val="bullet"/>
       <w:lvlText w:val=""/>
@@ -1545,11 +2037,11 @@
         <w:ind w:left="5760" w:hanging="360"/>
       </w:pPr>
       <w:rPr>
-        <w:rFonts w:ascii="Wingdings" w:hAnsi="Wingdings" w:hint="default"/>
-        <w:sz w:val="20"/>
-      </w:rPr>
-    </w:lvl>
-    <w:lvl w:ilvl="8" w:tentative="1">
+        <w:rFonts w:ascii="Wingdings" w:hAnsi="Wingdings" w:cs="Wingdings" w:hint="default"/>
+        <w:sz w:val="20"/>
+      </w:rPr>
+    </w:lvl>
+    <w:lvl w:ilvl="8">
       <w:start w:val="1"/>
       <w:numFmt w:val="bullet"/>
       <w:lvlText w:val=""/>
@@ -1561,15 +2053,12 @@
         <w:ind w:left="6480" w:hanging="360"/>
       </w:pPr>
       <w:rPr>
-        <w:rFonts w:ascii="Wingdings" w:hAnsi="Wingdings" w:hint="default"/>
+        <w:rFonts w:ascii="Wingdings" w:hAnsi="Wingdings" w:cs="Wingdings" w:hint="default"/>
         <w:sz w:val="20"/>
       </w:rPr>
     </w:lvl>
   </w:abstractNum>
-  <w:abstractNum w:abstractNumId="1" w15:restartNumberingAfterBreak="0">
-    <w:nsid w:val="215E5972"/>
-    <w:multiLevelType w:val="multilevel"/>
-    <w:tmpl w:val="7C100D76"/>
+  <w:abstractNum w:abstractNumId="2">
     <w:lvl w:ilvl="0">
       <w:start w:val="1"/>
       <w:numFmt w:val="bullet"/>
@@ -1582,11 +2071,11 @@
         <w:ind w:left="720" w:hanging="360"/>
       </w:pPr>
       <w:rPr>
-        <w:rFonts w:ascii="Symbol" w:hAnsi="Symbol" w:hint="default"/>
-        <w:sz w:val="20"/>
-      </w:rPr>
-    </w:lvl>
-    <w:lvl w:ilvl="1" w:tentative="1">
+        <w:rFonts w:ascii="Symbol" w:hAnsi="Symbol" w:cs="Symbol" w:hint="default"/>
+        <w:sz w:val="20"/>
+      </w:rPr>
+    </w:lvl>
+    <w:lvl w:ilvl="1">
       <w:start w:val="1"/>
       <w:numFmt w:val="bullet"/>
       <w:lvlText w:val="o"/>
@@ -1598,11 +2087,11 @@
         <w:ind w:left="1440" w:hanging="360"/>
       </w:pPr>
       <w:rPr>
-        <w:rFonts w:ascii="Courier New" w:hAnsi="Courier New" w:hint="default"/>
-        <w:sz w:val="20"/>
-      </w:rPr>
-    </w:lvl>
-    <w:lvl w:ilvl="2" w:tentative="1">
+        <w:rFonts w:ascii="Courier New" w:hAnsi="Courier New" w:cs="Courier New" w:hint="default"/>
+        <w:sz w:val="20"/>
+      </w:rPr>
+    </w:lvl>
+    <w:lvl w:ilvl="2">
       <w:start w:val="1"/>
       <w:numFmt w:val="bullet"/>
       <w:lvlText w:val=""/>
@@ -1614,11 +2103,11 @@
         <w:ind w:left="2160" w:hanging="360"/>
       </w:pPr>
       <w:rPr>
-        <w:rFonts w:ascii="Wingdings" w:hAnsi="Wingdings" w:hint="default"/>
-        <w:sz w:val="20"/>
-      </w:rPr>
-    </w:lvl>
-    <w:lvl w:ilvl="3" w:tentative="1">
+        <w:rFonts w:ascii="Wingdings" w:hAnsi="Wingdings" w:cs="Wingdings" w:hint="default"/>
+        <w:sz w:val="20"/>
+      </w:rPr>
+    </w:lvl>
+    <w:lvl w:ilvl="3">
       <w:start w:val="1"/>
       <w:numFmt w:val="bullet"/>
       <w:lvlText w:val=""/>
@@ -1630,11 +2119,11 @@
         <w:ind w:left="2880" w:hanging="360"/>
       </w:pPr>
       <w:rPr>
-        <w:rFonts w:ascii="Wingdings" w:hAnsi="Wingdings" w:hint="default"/>
-        <w:sz w:val="20"/>
-      </w:rPr>
-    </w:lvl>
-    <w:lvl w:ilvl="4" w:tentative="1">
+        <w:rFonts w:ascii="Wingdings" w:hAnsi="Wingdings" w:cs="Wingdings" w:hint="default"/>
+        <w:sz w:val="20"/>
+      </w:rPr>
+    </w:lvl>
+    <w:lvl w:ilvl="4">
       <w:start w:val="1"/>
       <w:numFmt w:val="bullet"/>
       <w:lvlText w:val=""/>
@@ -1646,11 +2135,11 @@
         <w:ind w:left="3600" w:hanging="360"/>
       </w:pPr>
       <w:rPr>
-        <w:rFonts w:ascii="Wingdings" w:hAnsi="Wingdings" w:hint="default"/>
-        <w:sz w:val="20"/>
-      </w:rPr>
-    </w:lvl>
-    <w:lvl w:ilvl="5" w:tentative="1">
+        <w:rFonts w:ascii="Wingdings" w:hAnsi="Wingdings" w:cs="Wingdings" w:hint="default"/>
+        <w:sz w:val="20"/>
+      </w:rPr>
+    </w:lvl>
+    <w:lvl w:ilvl="5">
       <w:start w:val="1"/>
       <w:numFmt w:val="bullet"/>
       <w:lvlText w:val=""/>
@@ -1662,11 +2151,11 @@
         <w:ind w:left="4320" w:hanging="360"/>
       </w:pPr>
       <w:rPr>
-        <w:rFonts w:ascii="Wingdings" w:hAnsi="Wingdings" w:hint="default"/>
-        <w:sz w:val="20"/>
-      </w:rPr>
-    </w:lvl>
-    <w:lvl w:ilvl="6" w:tentative="1">
+        <w:rFonts w:ascii="Wingdings" w:hAnsi="Wingdings" w:cs="Wingdings" w:hint="default"/>
+        <w:sz w:val="20"/>
+      </w:rPr>
+    </w:lvl>
+    <w:lvl w:ilvl="6">
       <w:start w:val="1"/>
       <w:numFmt w:val="bullet"/>
       <w:lvlText w:val=""/>
@@ -1678,11 +2167,11 @@
         <w:ind w:left="5040" w:hanging="360"/>
       </w:pPr>
       <w:rPr>
-        <w:rFonts w:ascii="Wingdings" w:hAnsi="Wingdings" w:hint="default"/>
-        <w:sz w:val="20"/>
-      </w:rPr>
-    </w:lvl>
-    <w:lvl w:ilvl="7" w:tentative="1">
+        <w:rFonts w:ascii="Wingdings" w:hAnsi="Wingdings" w:cs="Wingdings" w:hint="default"/>
+        <w:sz w:val="20"/>
+      </w:rPr>
+    </w:lvl>
+    <w:lvl w:ilvl="7">
       <w:start w:val="1"/>
       <w:numFmt w:val="bullet"/>
       <w:lvlText w:val=""/>
@@ -1694,11 +2183,11 @@
         <w:ind w:left="5760" w:hanging="360"/>
       </w:pPr>
       <w:rPr>
-        <w:rFonts w:ascii="Wingdings" w:hAnsi="Wingdings" w:hint="default"/>
-        <w:sz w:val="20"/>
-      </w:rPr>
-    </w:lvl>
-    <w:lvl w:ilvl="8" w:tentative="1">
+        <w:rFonts w:ascii="Wingdings" w:hAnsi="Wingdings" w:cs="Wingdings" w:hint="default"/>
+        <w:sz w:val="20"/>
+      </w:rPr>
+    </w:lvl>
+    <w:lvl w:ilvl="8">
       <w:start w:val="1"/>
       <w:numFmt w:val="bullet"/>
       <w:lvlText w:val=""/>
@@ -1710,15 +2199,12 @@
         <w:ind w:left="6480" w:hanging="360"/>
       </w:pPr>
       <w:rPr>
-        <w:rFonts w:ascii="Wingdings" w:hAnsi="Wingdings" w:hint="default"/>
+        <w:rFonts w:ascii="Wingdings" w:hAnsi="Wingdings" w:cs="Wingdings" w:hint="default"/>
         <w:sz w:val="20"/>
       </w:rPr>
     </w:lvl>
   </w:abstractNum>
-  <w:abstractNum w:abstractNumId="2" w15:restartNumberingAfterBreak="0">
-    <w:nsid w:val="31F0122C"/>
-    <w:multiLevelType w:val="multilevel"/>
-    <w:tmpl w:val="992E1266"/>
+  <w:abstractNum w:abstractNumId="3">
     <w:lvl w:ilvl="0">
       <w:start w:val="1"/>
       <w:numFmt w:val="bullet"/>
@@ -1731,11 +2217,11 @@
         <w:ind w:left="720" w:hanging="360"/>
       </w:pPr>
       <w:rPr>
-        <w:rFonts w:ascii="Symbol" w:hAnsi="Symbol" w:hint="default"/>
-        <w:sz w:val="20"/>
-      </w:rPr>
-    </w:lvl>
-    <w:lvl w:ilvl="1" w:tentative="1">
+        <w:rFonts w:ascii="Symbol" w:hAnsi="Symbol" w:cs="Symbol" w:hint="default"/>
+        <w:sz w:val="20"/>
+      </w:rPr>
+    </w:lvl>
+    <w:lvl w:ilvl="1">
       <w:start w:val="1"/>
       <w:numFmt w:val="bullet"/>
       <w:lvlText w:val="o"/>
@@ -1747,11 +2233,11 @@
         <w:ind w:left="1440" w:hanging="360"/>
       </w:pPr>
       <w:rPr>
-        <w:rFonts w:ascii="Courier New" w:hAnsi="Courier New" w:hint="default"/>
-        <w:sz w:val="20"/>
-      </w:rPr>
-    </w:lvl>
-    <w:lvl w:ilvl="2" w:tentative="1">
+        <w:rFonts w:ascii="Courier New" w:hAnsi="Courier New" w:cs="Courier New" w:hint="default"/>
+        <w:sz w:val="20"/>
+      </w:rPr>
+    </w:lvl>
+    <w:lvl w:ilvl="2">
       <w:start w:val="1"/>
       <w:numFmt w:val="bullet"/>
       <w:lvlText w:val=""/>
@@ -1763,11 +2249,11 @@
         <w:ind w:left="2160" w:hanging="360"/>
       </w:pPr>
       <w:rPr>
-        <w:rFonts w:ascii="Wingdings" w:hAnsi="Wingdings" w:hint="default"/>
-        <w:sz w:val="20"/>
-      </w:rPr>
-    </w:lvl>
-    <w:lvl w:ilvl="3" w:tentative="1">
+        <w:rFonts w:ascii="Wingdings" w:hAnsi="Wingdings" w:cs="Wingdings" w:hint="default"/>
+        <w:sz w:val="20"/>
+      </w:rPr>
+    </w:lvl>
+    <w:lvl w:ilvl="3">
       <w:start w:val="1"/>
       <w:numFmt w:val="bullet"/>
       <w:lvlText w:val=""/>
@@ -1779,11 +2265,11 @@
         <w:ind w:left="2880" w:hanging="360"/>
       </w:pPr>
       <w:rPr>
-        <w:rFonts w:ascii="Wingdings" w:hAnsi="Wingdings" w:hint="default"/>
-        <w:sz w:val="20"/>
-      </w:rPr>
-    </w:lvl>
-    <w:lvl w:ilvl="4" w:tentative="1">
+        <w:rFonts w:ascii="Wingdings" w:hAnsi="Wingdings" w:cs="Wingdings" w:hint="default"/>
+        <w:sz w:val="20"/>
+      </w:rPr>
+    </w:lvl>
+    <w:lvl w:ilvl="4">
       <w:start w:val="1"/>
       <w:numFmt w:val="bullet"/>
       <w:lvlText w:val=""/>
@@ -1795,11 +2281,11 @@
         <w:ind w:left="3600" w:hanging="360"/>
       </w:pPr>
       <w:rPr>
-        <w:rFonts w:ascii="Wingdings" w:hAnsi="Wingdings" w:hint="default"/>
-        <w:sz w:val="20"/>
-      </w:rPr>
-    </w:lvl>
-    <w:lvl w:ilvl="5" w:tentative="1">
+        <w:rFonts w:ascii="Wingdings" w:hAnsi="Wingdings" w:cs="Wingdings" w:hint="default"/>
+        <w:sz w:val="20"/>
+      </w:rPr>
+    </w:lvl>
+    <w:lvl w:ilvl="5">
       <w:start w:val="1"/>
       <w:numFmt w:val="bullet"/>
       <w:lvlText w:val=""/>
@@ -1811,11 +2297,11 @@
         <w:ind w:left="4320" w:hanging="360"/>
       </w:pPr>
       <w:rPr>
-        <w:rFonts w:ascii="Wingdings" w:hAnsi="Wingdings" w:hint="default"/>
-        <w:sz w:val="20"/>
-      </w:rPr>
-    </w:lvl>
-    <w:lvl w:ilvl="6" w:tentative="1">
+        <w:rFonts w:ascii="Wingdings" w:hAnsi="Wingdings" w:cs="Wingdings" w:hint="default"/>
+        <w:sz w:val="20"/>
+      </w:rPr>
+    </w:lvl>
+    <w:lvl w:ilvl="6">
       <w:start w:val="1"/>
       <w:numFmt w:val="bullet"/>
       <w:lvlText w:val=""/>
@@ -1827,11 +2313,11 @@
         <w:ind w:left="5040" w:hanging="360"/>
       </w:pPr>
       <w:rPr>
-        <w:rFonts w:ascii="Wingdings" w:hAnsi="Wingdings" w:hint="default"/>
-        <w:sz w:val="20"/>
-      </w:rPr>
-    </w:lvl>
-    <w:lvl w:ilvl="7" w:tentative="1">
+        <w:rFonts w:ascii="Wingdings" w:hAnsi="Wingdings" w:cs="Wingdings" w:hint="default"/>
+        <w:sz w:val="20"/>
+      </w:rPr>
+    </w:lvl>
+    <w:lvl w:ilvl="7">
       <w:start w:val="1"/>
       <w:numFmt w:val="bullet"/>
       <w:lvlText w:val=""/>
@@ -1843,11 +2329,11 @@
         <w:ind w:left="5760" w:hanging="360"/>
       </w:pPr>
       <w:rPr>
-        <w:rFonts w:ascii="Wingdings" w:hAnsi="Wingdings" w:hint="default"/>
-        <w:sz w:val="20"/>
-      </w:rPr>
-    </w:lvl>
-    <w:lvl w:ilvl="8" w:tentative="1">
+        <w:rFonts w:ascii="Wingdings" w:hAnsi="Wingdings" w:cs="Wingdings" w:hint="default"/>
+        <w:sz w:val="20"/>
+      </w:rPr>
+    </w:lvl>
+    <w:lvl w:ilvl="8">
       <w:start w:val="1"/>
       <w:numFmt w:val="bullet"/>
       <w:lvlText w:val=""/>
@@ -1859,15 +2345,12 @@
         <w:ind w:left="6480" w:hanging="360"/>
       </w:pPr>
       <w:rPr>
-        <w:rFonts w:ascii="Wingdings" w:hAnsi="Wingdings" w:hint="default"/>
+        <w:rFonts w:ascii="Wingdings" w:hAnsi="Wingdings" w:cs="Wingdings" w:hint="default"/>
         <w:sz w:val="20"/>
       </w:rPr>
     </w:lvl>
   </w:abstractNum>
-  <w:abstractNum w:abstractNumId="3" w15:restartNumberingAfterBreak="0">
-    <w:nsid w:val="524F5B8B"/>
-    <w:multiLevelType w:val="multilevel"/>
-    <w:tmpl w:val="4768DF02"/>
+  <w:abstractNum w:abstractNumId="4">
     <w:lvl w:ilvl="0">
       <w:start w:val="1"/>
       <w:numFmt w:val="bullet"/>
@@ -1880,11 +2363,11 @@
         <w:ind w:left="720" w:hanging="360"/>
       </w:pPr>
       <w:rPr>
-        <w:rFonts w:ascii="Symbol" w:hAnsi="Symbol" w:hint="default"/>
-        <w:sz w:val="20"/>
-      </w:rPr>
-    </w:lvl>
-    <w:lvl w:ilvl="1" w:tentative="1">
+        <w:rFonts w:ascii="Symbol" w:hAnsi="Symbol" w:cs="Symbol" w:hint="default"/>
+        <w:sz w:val="20"/>
+      </w:rPr>
+    </w:lvl>
+    <w:lvl w:ilvl="1">
       <w:start w:val="1"/>
       <w:numFmt w:val="bullet"/>
       <w:lvlText w:val="o"/>
@@ -1896,11 +2379,11 @@
         <w:ind w:left="1440" w:hanging="360"/>
       </w:pPr>
       <w:rPr>
-        <w:rFonts w:ascii="Courier New" w:hAnsi="Courier New" w:hint="default"/>
-        <w:sz w:val="20"/>
-      </w:rPr>
-    </w:lvl>
-    <w:lvl w:ilvl="2" w:tentative="1">
+        <w:rFonts w:ascii="Courier New" w:hAnsi="Courier New" w:cs="Courier New" w:hint="default"/>
+        <w:sz w:val="20"/>
+      </w:rPr>
+    </w:lvl>
+    <w:lvl w:ilvl="2">
       <w:start w:val="1"/>
       <w:numFmt w:val="bullet"/>
       <w:lvlText w:val=""/>
@@ -1912,11 +2395,11 @@
         <w:ind w:left="2160" w:hanging="360"/>
       </w:pPr>
       <w:rPr>
-        <w:rFonts w:ascii="Wingdings" w:hAnsi="Wingdings" w:hint="default"/>
-        <w:sz w:val="20"/>
-      </w:rPr>
-    </w:lvl>
-    <w:lvl w:ilvl="3" w:tentative="1">
+        <w:rFonts w:ascii="Wingdings" w:hAnsi="Wingdings" w:cs="Wingdings" w:hint="default"/>
+        <w:sz w:val="20"/>
+      </w:rPr>
+    </w:lvl>
+    <w:lvl w:ilvl="3">
       <w:start w:val="1"/>
       <w:numFmt w:val="bullet"/>
       <w:lvlText w:val=""/>
@@ -1928,11 +2411,11 @@
         <w:ind w:left="2880" w:hanging="360"/>
       </w:pPr>
       <w:rPr>
-        <w:rFonts w:ascii="Wingdings" w:hAnsi="Wingdings" w:hint="default"/>
-        <w:sz w:val="20"/>
-      </w:rPr>
-    </w:lvl>
-    <w:lvl w:ilvl="4" w:tentative="1">
+        <w:rFonts w:ascii="Wingdings" w:hAnsi="Wingdings" w:cs="Wingdings" w:hint="default"/>
+        <w:sz w:val="20"/>
+      </w:rPr>
+    </w:lvl>
+    <w:lvl w:ilvl="4">
       <w:start w:val="1"/>
       <w:numFmt w:val="bullet"/>
       <w:lvlText w:val=""/>
@@ -1944,11 +2427,11 @@
         <w:ind w:left="3600" w:hanging="360"/>
       </w:pPr>
       <w:rPr>
-        <w:rFonts w:ascii="Wingdings" w:hAnsi="Wingdings" w:hint="default"/>
-        <w:sz w:val="20"/>
-      </w:rPr>
-    </w:lvl>
-    <w:lvl w:ilvl="5" w:tentative="1">
+        <w:rFonts w:ascii="Wingdings" w:hAnsi="Wingdings" w:cs="Wingdings" w:hint="default"/>
+        <w:sz w:val="20"/>
+      </w:rPr>
+    </w:lvl>
+    <w:lvl w:ilvl="5">
       <w:start w:val="1"/>
       <w:numFmt w:val="bullet"/>
       <w:lvlText w:val=""/>
@@ -1960,11 +2443,11 @@
         <w:ind w:left="4320" w:hanging="360"/>
       </w:pPr>
       <w:rPr>
-        <w:rFonts w:ascii="Wingdings" w:hAnsi="Wingdings" w:hint="default"/>
-        <w:sz w:val="20"/>
-      </w:rPr>
-    </w:lvl>
-    <w:lvl w:ilvl="6" w:tentative="1">
+        <w:rFonts w:ascii="Wingdings" w:hAnsi="Wingdings" w:cs="Wingdings" w:hint="default"/>
+        <w:sz w:val="20"/>
+      </w:rPr>
+    </w:lvl>
+    <w:lvl w:ilvl="6">
       <w:start w:val="1"/>
       <w:numFmt w:val="bullet"/>
       <w:lvlText w:val=""/>
@@ -1976,11 +2459,11 @@
         <w:ind w:left="5040" w:hanging="360"/>
       </w:pPr>
       <w:rPr>
-        <w:rFonts w:ascii="Wingdings" w:hAnsi="Wingdings" w:hint="default"/>
-        <w:sz w:val="20"/>
-      </w:rPr>
-    </w:lvl>
-    <w:lvl w:ilvl="7" w:tentative="1">
+        <w:rFonts w:ascii="Wingdings" w:hAnsi="Wingdings" w:cs="Wingdings" w:hint="default"/>
+        <w:sz w:val="20"/>
+      </w:rPr>
+    </w:lvl>
+    <w:lvl w:ilvl="7">
       <w:start w:val="1"/>
       <w:numFmt w:val="bullet"/>
       <w:lvlText w:val=""/>
@@ -1992,11 +2475,11 @@
         <w:ind w:left="5760" w:hanging="360"/>
       </w:pPr>
       <w:rPr>
-        <w:rFonts w:ascii="Wingdings" w:hAnsi="Wingdings" w:hint="default"/>
-        <w:sz w:val="20"/>
-      </w:rPr>
-    </w:lvl>
-    <w:lvl w:ilvl="8" w:tentative="1">
+        <w:rFonts w:ascii="Wingdings" w:hAnsi="Wingdings" w:cs="Wingdings" w:hint="default"/>
+        <w:sz w:val="20"/>
+      </w:rPr>
+    </w:lvl>
+    <w:lvl w:ilvl="8">
       <w:start w:val="1"/>
       <w:numFmt w:val="bullet"/>
       <w:lvlText w:val=""/>
@@ -2008,15 +2491,12 @@
         <w:ind w:left="6480" w:hanging="360"/>
       </w:pPr>
       <w:rPr>
-        <w:rFonts w:ascii="Wingdings" w:hAnsi="Wingdings" w:hint="default"/>
+        <w:rFonts w:ascii="Wingdings" w:hAnsi="Wingdings" w:cs="Wingdings" w:hint="default"/>
         <w:sz w:val="20"/>
       </w:rPr>
     </w:lvl>
   </w:abstractNum>
-  <w:abstractNum w:abstractNumId="4" w15:restartNumberingAfterBreak="0">
-    <w:nsid w:val="5F661E79"/>
-    <w:multiLevelType w:val="multilevel"/>
-    <w:tmpl w:val="5D701A82"/>
+  <w:abstractNum w:abstractNumId="5">
     <w:lvl w:ilvl="0">
       <w:start w:val="1"/>
       <w:numFmt w:val="bullet"/>
@@ -2029,11 +2509,11 @@
         <w:ind w:left="720" w:hanging="360"/>
       </w:pPr>
       <w:rPr>
-        <w:rFonts w:ascii="Symbol" w:hAnsi="Symbol" w:hint="default"/>
-        <w:sz w:val="20"/>
-      </w:rPr>
-    </w:lvl>
-    <w:lvl w:ilvl="1" w:tentative="1">
+        <w:rFonts w:ascii="Symbol" w:hAnsi="Symbol" w:cs="Symbol" w:hint="default"/>
+        <w:sz w:val="20"/>
+      </w:rPr>
+    </w:lvl>
+    <w:lvl w:ilvl="1">
       <w:start w:val="1"/>
       <w:numFmt w:val="bullet"/>
       <w:lvlText w:val="o"/>
@@ -2045,11 +2525,11 @@
         <w:ind w:left="1440" w:hanging="360"/>
       </w:pPr>
       <w:rPr>
-        <w:rFonts w:ascii="Courier New" w:hAnsi="Courier New" w:hint="default"/>
-        <w:sz w:val="20"/>
-      </w:rPr>
-    </w:lvl>
-    <w:lvl w:ilvl="2" w:tentative="1">
+        <w:rFonts w:ascii="Courier New" w:hAnsi="Courier New" w:cs="Courier New" w:hint="default"/>
+        <w:sz w:val="20"/>
+      </w:rPr>
+    </w:lvl>
+    <w:lvl w:ilvl="2">
       <w:start w:val="1"/>
       <w:numFmt w:val="bullet"/>
       <w:lvlText w:val=""/>
@@ -2061,11 +2541,11 @@
         <w:ind w:left="2160" w:hanging="360"/>
       </w:pPr>
       <w:rPr>
-        <w:rFonts w:ascii="Wingdings" w:hAnsi="Wingdings" w:hint="default"/>
-        <w:sz w:val="20"/>
-      </w:rPr>
-    </w:lvl>
-    <w:lvl w:ilvl="3" w:tentative="1">
+        <w:rFonts w:ascii="Wingdings" w:hAnsi="Wingdings" w:cs="Wingdings" w:hint="default"/>
+        <w:sz w:val="20"/>
+      </w:rPr>
+    </w:lvl>
+    <w:lvl w:ilvl="3">
       <w:start w:val="1"/>
       <w:numFmt w:val="bullet"/>
       <w:lvlText w:val=""/>
@@ -2077,11 +2557,11 @@
         <w:ind w:left="2880" w:hanging="360"/>
       </w:pPr>
       <w:rPr>
-        <w:rFonts w:ascii="Wingdings" w:hAnsi="Wingdings" w:hint="default"/>
-        <w:sz w:val="20"/>
-      </w:rPr>
-    </w:lvl>
-    <w:lvl w:ilvl="4" w:tentative="1">
+        <w:rFonts w:ascii="Wingdings" w:hAnsi="Wingdings" w:cs="Wingdings" w:hint="default"/>
+        <w:sz w:val="20"/>
+      </w:rPr>
+    </w:lvl>
+    <w:lvl w:ilvl="4">
       <w:start w:val="1"/>
       <w:numFmt w:val="bullet"/>
       <w:lvlText w:val=""/>
@@ -2093,11 +2573,11 @@
         <w:ind w:left="3600" w:hanging="360"/>
       </w:pPr>
       <w:rPr>
-        <w:rFonts w:ascii="Wingdings" w:hAnsi="Wingdings" w:hint="default"/>
-        <w:sz w:val="20"/>
-      </w:rPr>
-    </w:lvl>
-    <w:lvl w:ilvl="5" w:tentative="1">
+        <w:rFonts w:ascii="Wingdings" w:hAnsi="Wingdings" w:cs="Wingdings" w:hint="default"/>
+        <w:sz w:val="20"/>
+      </w:rPr>
+    </w:lvl>
+    <w:lvl w:ilvl="5">
       <w:start w:val="1"/>
       <w:numFmt w:val="bullet"/>
       <w:lvlText w:val=""/>
@@ -2109,11 +2589,11 @@
         <w:ind w:left="4320" w:hanging="360"/>
       </w:pPr>
       <w:rPr>
-        <w:rFonts w:ascii="Wingdings" w:hAnsi="Wingdings" w:hint="default"/>
-        <w:sz w:val="20"/>
-      </w:rPr>
-    </w:lvl>
-    <w:lvl w:ilvl="6" w:tentative="1">
+        <w:rFonts w:ascii="Wingdings" w:hAnsi="Wingdings" w:cs="Wingdings" w:hint="default"/>
+        <w:sz w:val="20"/>
+      </w:rPr>
+    </w:lvl>
+    <w:lvl w:ilvl="6">
       <w:start w:val="1"/>
       <w:numFmt w:val="bullet"/>
       <w:lvlText w:val=""/>
@@ -2125,11 +2605,11 @@
         <w:ind w:left="5040" w:hanging="360"/>
       </w:pPr>
       <w:rPr>
-        <w:rFonts w:ascii="Wingdings" w:hAnsi="Wingdings" w:hint="default"/>
-        <w:sz w:val="20"/>
-      </w:rPr>
-    </w:lvl>
-    <w:lvl w:ilvl="7" w:tentative="1">
+        <w:rFonts w:ascii="Wingdings" w:hAnsi="Wingdings" w:cs="Wingdings" w:hint="default"/>
+        <w:sz w:val="20"/>
+      </w:rPr>
+    </w:lvl>
+    <w:lvl w:ilvl="7">
       <w:start w:val="1"/>
       <w:numFmt w:val="bullet"/>
       <w:lvlText w:val=""/>
@@ -2141,11 +2621,11 @@
         <w:ind w:left="5760" w:hanging="360"/>
       </w:pPr>
       <w:rPr>
-        <w:rFonts w:ascii="Wingdings" w:hAnsi="Wingdings" w:hint="default"/>
-        <w:sz w:val="20"/>
-      </w:rPr>
-    </w:lvl>
-    <w:lvl w:ilvl="8" w:tentative="1">
+        <w:rFonts w:ascii="Wingdings" w:hAnsi="Wingdings" w:cs="Wingdings" w:hint="default"/>
+        <w:sz w:val="20"/>
+      </w:rPr>
+    </w:lvl>
+    <w:lvl w:ilvl="8">
       <w:start w:val="1"/>
       <w:numFmt w:val="bullet"/>
       <w:lvlText w:val=""/>
@@ -2157,15 +2637,12 @@
         <w:ind w:left="6480" w:hanging="360"/>
       </w:pPr>
       <w:rPr>
-        <w:rFonts w:ascii="Wingdings" w:hAnsi="Wingdings" w:hint="default"/>
+        <w:rFonts w:ascii="Wingdings" w:hAnsi="Wingdings" w:cs="Wingdings" w:hint="default"/>
         <w:sz w:val="20"/>
       </w:rPr>
     </w:lvl>
   </w:abstractNum>
-  <w:abstractNum w:abstractNumId="5" w15:restartNumberingAfterBreak="0">
-    <w:nsid w:val="67794927"/>
-    <w:multiLevelType w:val="multilevel"/>
-    <w:tmpl w:val="615C896A"/>
+  <w:abstractNum w:abstractNumId="6">
     <w:lvl w:ilvl="0">
       <w:start w:val="1"/>
       <w:numFmt w:val="bullet"/>
@@ -2178,11 +2655,11 @@
         <w:ind w:left="720" w:hanging="360"/>
       </w:pPr>
       <w:rPr>
-        <w:rFonts w:ascii="Symbol" w:hAnsi="Symbol" w:hint="default"/>
-        <w:sz w:val="20"/>
-      </w:rPr>
-    </w:lvl>
-    <w:lvl w:ilvl="1" w:tentative="1">
+        <w:rFonts w:ascii="Symbol" w:hAnsi="Symbol" w:cs="Symbol" w:hint="default"/>
+        <w:sz w:val="20"/>
+      </w:rPr>
+    </w:lvl>
+    <w:lvl w:ilvl="1">
       <w:start w:val="1"/>
       <w:numFmt w:val="bullet"/>
       <w:lvlText w:val="o"/>
@@ -2194,11 +2671,11 @@
         <w:ind w:left="1440" w:hanging="360"/>
       </w:pPr>
       <w:rPr>
-        <w:rFonts w:ascii="Courier New" w:hAnsi="Courier New" w:hint="default"/>
-        <w:sz w:val="20"/>
-      </w:rPr>
-    </w:lvl>
-    <w:lvl w:ilvl="2" w:tentative="1">
+        <w:rFonts w:ascii="Courier New" w:hAnsi="Courier New" w:cs="Courier New" w:hint="default"/>
+        <w:sz w:val="20"/>
+      </w:rPr>
+    </w:lvl>
+    <w:lvl w:ilvl="2">
       <w:start w:val="1"/>
       <w:numFmt w:val="bullet"/>
       <w:lvlText w:val=""/>
@@ -2210,11 +2687,11 @@
         <w:ind w:left="2160" w:hanging="360"/>
       </w:pPr>
       <w:rPr>
-        <w:rFonts w:ascii="Wingdings" w:hAnsi="Wingdings" w:hint="default"/>
-        <w:sz w:val="20"/>
-      </w:rPr>
-    </w:lvl>
-    <w:lvl w:ilvl="3" w:tentative="1">
+        <w:rFonts w:ascii="Wingdings" w:hAnsi="Wingdings" w:cs="Wingdings" w:hint="default"/>
+        <w:sz w:val="20"/>
+      </w:rPr>
+    </w:lvl>
+    <w:lvl w:ilvl="3">
       <w:start w:val="1"/>
       <w:numFmt w:val="bullet"/>
       <w:lvlText w:val=""/>
@@ -2226,11 +2703,11 @@
         <w:ind w:left="2880" w:hanging="360"/>
       </w:pPr>
       <w:rPr>
-        <w:rFonts w:ascii="Wingdings" w:hAnsi="Wingdings" w:hint="default"/>
-        <w:sz w:val="20"/>
-      </w:rPr>
-    </w:lvl>
-    <w:lvl w:ilvl="4" w:tentative="1">
+        <w:rFonts w:ascii="Wingdings" w:hAnsi="Wingdings" w:cs="Wingdings" w:hint="default"/>
+        <w:sz w:val="20"/>
+      </w:rPr>
+    </w:lvl>
+    <w:lvl w:ilvl="4">
       <w:start w:val="1"/>
       <w:numFmt w:val="bullet"/>
       <w:lvlText w:val=""/>
@@ -2242,11 +2719,11 @@
         <w:ind w:left="3600" w:hanging="360"/>
       </w:pPr>
       <w:rPr>
-        <w:rFonts w:ascii="Wingdings" w:hAnsi="Wingdings" w:hint="default"/>
-        <w:sz w:val="20"/>
-      </w:rPr>
-    </w:lvl>
-    <w:lvl w:ilvl="5" w:tentative="1">
+        <w:rFonts w:ascii="Wingdings" w:hAnsi="Wingdings" w:cs="Wingdings" w:hint="default"/>
+        <w:sz w:val="20"/>
+      </w:rPr>
+    </w:lvl>
+    <w:lvl w:ilvl="5">
       <w:start w:val="1"/>
       <w:numFmt w:val="bullet"/>
       <w:lvlText w:val=""/>
@@ -2258,11 +2735,11 @@
         <w:ind w:left="4320" w:hanging="360"/>
       </w:pPr>
       <w:rPr>
-        <w:rFonts w:ascii="Wingdings" w:hAnsi="Wingdings" w:hint="default"/>
-        <w:sz w:val="20"/>
-      </w:rPr>
-    </w:lvl>
-    <w:lvl w:ilvl="6" w:tentative="1">
+        <w:rFonts w:ascii="Wingdings" w:hAnsi="Wingdings" w:cs="Wingdings" w:hint="default"/>
+        <w:sz w:val="20"/>
+      </w:rPr>
+    </w:lvl>
+    <w:lvl w:ilvl="6">
       <w:start w:val="1"/>
       <w:numFmt w:val="bullet"/>
       <w:lvlText w:val=""/>
@@ -2274,11 +2751,11 @@
         <w:ind w:left="5040" w:hanging="360"/>
       </w:pPr>
       <w:rPr>
-        <w:rFonts w:ascii="Wingdings" w:hAnsi="Wingdings" w:hint="default"/>
-        <w:sz w:val="20"/>
-      </w:rPr>
-    </w:lvl>
-    <w:lvl w:ilvl="7" w:tentative="1">
+        <w:rFonts w:ascii="Wingdings" w:hAnsi="Wingdings" w:cs="Wingdings" w:hint="default"/>
+        <w:sz w:val="20"/>
+      </w:rPr>
+    </w:lvl>
+    <w:lvl w:ilvl="7">
       <w:start w:val="1"/>
       <w:numFmt w:val="bullet"/>
       <w:lvlText w:val=""/>
@@ -2290,11 +2767,11 @@
         <w:ind w:left="5760" w:hanging="360"/>
       </w:pPr>
       <w:rPr>
-        <w:rFonts w:ascii="Wingdings" w:hAnsi="Wingdings" w:hint="default"/>
-        <w:sz w:val="20"/>
-      </w:rPr>
-    </w:lvl>
-    <w:lvl w:ilvl="8" w:tentative="1">
+        <w:rFonts w:ascii="Wingdings" w:hAnsi="Wingdings" w:cs="Wingdings" w:hint="default"/>
+        <w:sz w:val="20"/>
+      </w:rPr>
+    </w:lvl>
+    <w:lvl w:ilvl="8">
       <w:start w:val="1"/>
       <w:numFmt w:val="bullet"/>
       <w:lvlText w:val=""/>
@@ -2306,15 +2783,12 @@
         <w:ind w:left="6480" w:hanging="360"/>
       </w:pPr>
       <w:rPr>
-        <w:rFonts w:ascii="Wingdings" w:hAnsi="Wingdings" w:hint="default"/>
+        <w:rFonts w:ascii="Wingdings" w:hAnsi="Wingdings" w:cs="Wingdings" w:hint="default"/>
         <w:sz w:val="20"/>
       </w:rPr>
     </w:lvl>
   </w:abstractNum>
-  <w:abstractNum w:abstractNumId="6" w15:restartNumberingAfterBreak="0">
-    <w:nsid w:val="682808A8"/>
-    <w:multiLevelType w:val="multilevel"/>
-    <w:tmpl w:val="72A6BEFE"/>
+  <w:abstractNum w:abstractNumId="7">
     <w:lvl w:ilvl="0">
       <w:start w:val="1"/>
       <w:numFmt w:val="bullet"/>
@@ -2327,11 +2801,11 @@
         <w:ind w:left="720" w:hanging="360"/>
       </w:pPr>
       <w:rPr>
-        <w:rFonts w:ascii="Symbol" w:hAnsi="Symbol" w:hint="default"/>
-        <w:sz w:val="20"/>
-      </w:rPr>
-    </w:lvl>
-    <w:lvl w:ilvl="1" w:tentative="1">
+        <w:rFonts w:ascii="Symbol" w:hAnsi="Symbol" w:cs="Symbol" w:hint="default"/>
+        <w:sz w:val="20"/>
+      </w:rPr>
+    </w:lvl>
+    <w:lvl w:ilvl="1">
       <w:start w:val="1"/>
       <w:numFmt w:val="bullet"/>
       <w:lvlText w:val="o"/>
@@ -2343,11 +2817,11 @@
         <w:ind w:left="1440" w:hanging="360"/>
       </w:pPr>
       <w:rPr>
-        <w:rFonts w:ascii="Courier New" w:hAnsi="Courier New" w:hint="default"/>
-        <w:sz w:val="20"/>
-      </w:rPr>
-    </w:lvl>
-    <w:lvl w:ilvl="2" w:tentative="1">
+        <w:rFonts w:ascii="Courier New" w:hAnsi="Courier New" w:cs="Courier New" w:hint="default"/>
+        <w:sz w:val="20"/>
+      </w:rPr>
+    </w:lvl>
+    <w:lvl w:ilvl="2">
       <w:start w:val="1"/>
       <w:numFmt w:val="bullet"/>
       <w:lvlText w:val=""/>
@@ -2359,11 +2833,11 @@
         <w:ind w:left="2160" w:hanging="360"/>
       </w:pPr>
       <w:rPr>
-        <w:rFonts w:ascii="Wingdings" w:hAnsi="Wingdings" w:hint="default"/>
-        <w:sz w:val="20"/>
-      </w:rPr>
-    </w:lvl>
-    <w:lvl w:ilvl="3" w:tentative="1">
+        <w:rFonts w:ascii="Wingdings" w:hAnsi="Wingdings" w:cs="Wingdings" w:hint="default"/>
+        <w:sz w:val="20"/>
+      </w:rPr>
+    </w:lvl>
+    <w:lvl w:ilvl="3">
       <w:start w:val="1"/>
       <w:numFmt w:val="bullet"/>
       <w:lvlText w:val=""/>
@@ -2375,11 +2849,11 @@
         <w:ind w:left="2880" w:hanging="360"/>
       </w:pPr>
       <w:rPr>
-        <w:rFonts w:ascii="Wingdings" w:hAnsi="Wingdings" w:hint="default"/>
-        <w:sz w:val="20"/>
-      </w:rPr>
-    </w:lvl>
-    <w:lvl w:ilvl="4" w:tentative="1">
+        <w:rFonts w:ascii="Wingdings" w:hAnsi="Wingdings" w:cs="Wingdings" w:hint="default"/>
+        <w:sz w:val="20"/>
+      </w:rPr>
+    </w:lvl>
+    <w:lvl w:ilvl="4">
       <w:start w:val="1"/>
       <w:numFmt w:val="bullet"/>
       <w:lvlText w:val=""/>
@@ -2391,11 +2865,11 @@
         <w:ind w:left="3600" w:hanging="360"/>
       </w:pPr>
       <w:rPr>
-        <w:rFonts w:ascii="Wingdings" w:hAnsi="Wingdings" w:hint="default"/>
-        <w:sz w:val="20"/>
-      </w:rPr>
-    </w:lvl>
-    <w:lvl w:ilvl="5" w:tentative="1">
+        <w:rFonts w:ascii="Wingdings" w:hAnsi="Wingdings" w:cs="Wingdings" w:hint="default"/>
+        <w:sz w:val="20"/>
+      </w:rPr>
+    </w:lvl>
+    <w:lvl w:ilvl="5">
       <w:start w:val="1"/>
       <w:numFmt w:val="bullet"/>
       <w:lvlText w:val=""/>
@@ -2407,11 +2881,11 @@
         <w:ind w:left="4320" w:hanging="360"/>
       </w:pPr>
       <w:rPr>
-        <w:rFonts w:ascii="Wingdings" w:hAnsi="Wingdings" w:hint="default"/>
-        <w:sz w:val="20"/>
-      </w:rPr>
-    </w:lvl>
-    <w:lvl w:ilvl="6" w:tentative="1">
+        <w:rFonts w:ascii="Wingdings" w:hAnsi="Wingdings" w:cs="Wingdings" w:hint="default"/>
+        <w:sz w:val="20"/>
+      </w:rPr>
+    </w:lvl>
+    <w:lvl w:ilvl="6">
       <w:start w:val="1"/>
       <w:numFmt w:val="bullet"/>
       <w:lvlText w:val=""/>
@@ -2423,11 +2897,11 @@
         <w:ind w:left="5040" w:hanging="360"/>
       </w:pPr>
       <w:rPr>
-        <w:rFonts w:ascii="Wingdings" w:hAnsi="Wingdings" w:hint="default"/>
-        <w:sz w:val="20"/>
-      </w:rPr>
-    </w:lvl>
-    <w:lvl w:ilvl="7" w:tentative="1">
+        <w:rFonts w:ascii="Wingdings" w:hAnsi="Wingdings" w:cs="Wingdings" w:hint="default"/>
+        <w:sz w:val="20"/>
+      </w:rPr>
+    </w:lvl>
+    <w:lvl w:ilvl="7">
       <w:start w:val="1"/>
       <w:numFmt w:val="bullet"/>
       <w:lvlText w:val=""/>
@@ -2439,11 +2913,11 @@
         <w:ind w:left="5760" w:hanging="360"/>
       </w:pPr>
       <w:rPr>
-        <w:rFonts w:ascii="Wingdings" w:hAnsi="Wingdings" w:hint="default"/>
-        <w:sz w:val="20"/>
-      </w:rPr>
-    </w:lvl>
-    <w:lvl w:ilvl="8" w:tentative="1">
+        <w:rFonts w:ascii="Wingdings" w:hAnsi="Wingdings" w:cs="Wingdings" w:hint="default"/>
+        <w:sz w:val="20"/>
+      </w:rPr>
+    </w:lvl>
+    <w:lvl w:ilvl="8">
       <w:start w:val="1"/>
       <w:numFmt w:val="bullet"/>
       <w:lvlText w:val=""/>
@@ -2455,15 +2929,12 @@
         <w:ind w:left="6480" w:hanging="360"/>
       </w:pPr>
       <w:rPr>
-        <w:rFonts w:ascii="Wingdings" w:hAnsi="Wingdings" w:hint="default"/>
+        <w:rFonts w:ascii="Wingdings" w:hAnsi="Wingdings" w:cs="Wingdings" w:hint="default"/>
         <w:sz w:val="20"/>
       </w:rPr>
     </w:lvl>
   </w:abstractNum>
-  <w:abstractNum w:abstractNumId="7" w15:restartNumberingAfterBreak="0">
-    <w:nsid w:val="6CD85DA3"/>
-    <w:multiLevelType w:val="multilevel"/>
-    <w:tmpl w:val="1C72BC74"/>
+  <w:abstractNum w:abstractNumId="8">
     <w:lvl w:ilvl="0">
       <w:start w:val="1"/>
       <w:numFmt w:val="bullet"/>
@@ -2476,11 +2947,11 @@
         <w:ind w:left="720" w:hanging="360"/>
       </w:pPr>
       <w:rPr>
-        <w:rFonts w:ascii="Symbol" w:hAnsi="Symbol" w:hint="default"/>
-        <w:sz w:val="20"/>
-      </w:rPr>
-    </w:lvl>
-    <w:lvl w:ilvl="1" w:tentative="1">
+        <w:rFonts w:ascii="Symbol" w:hAnsi="Symbol" w:cs="Symbol" w:hint="default"/>
+        <w:sz w:val="20"/>
+      </w:rPr>
+    </w:lvl>
+    <w:lvl w:ilvl="1">
       <w:start w:val="1"/>
       <w:numFmt w:val="bullet"/>
       <w:lvlText w:val="o"/>
@@ -2492,11 +2963,11 @@
         <w:ind w:left="1440" w:hanging="360"/>
       </w:pPr>
       <w:rPr>
-        <w:rFonts w:ascii="Courier New" w:hAnsi="Courier New" w:hint="default"/>
-        <w:sz w:val="20"/>
-      </w:rPr>
-    </w:lvl>
-    <w:lvl w:ilvl="2" w:tentative="1">
+        <w:rFonts w:ascii="Courier New" w:hAnsi="Courier New" w:cs="Courier New" w:hint="default"/>
+        <w:sz w:val="20"/>
+      </w:rPr>
+    </w:lvl>
+    <w:lvl w:ilvl="2">
       <w:start w:val="1"/>
       <w:numFmt w:val="bullet"/>
       <w:lvlText w:val=""/>
@@ -2508,11 +2979,11 @@
         <w:ind w:left="2160" w:hanging="360"/>
       </w:pPr>
       <w:rPr>
-        <w:rFonts w:ascii="Wingdings" w:hAnsi="Wingdings" w:hint="default"/>
-        <w:sz w:val="20"/>
-      </w:rPr>
-    </w:lvl>
-    <w:lvl w:ilvl="3" w:tentative="1">
+        <w:rFonts w:ascii="Wingdings" w:hAnsi="Wingdings" w:cs="Wingdings" w:hint="default"/>
+        <w:sz w:val="20"/>
+      </w:rPr>
+    </w:lvl>
+    <w:lvl w:ilvl="3">
       <w:start w:val="1"/>
       <w:numFmt w:val="bullet"/>
       <w:lvlText w:val=""/>
@@ -2524,11 +2995,11 @@
         <w:ind w:left="2880" w:hanging="360"/>
       </w:pPr>
       <w:rPr>
-        <w:rFonts w:ascii="Wingdings" w:hAnsi="Wingdings" w:hint="default"/>
-        <w:sz w:val="20"/>
-      </w:rPr>
-    </w:lvl>
-    <w:lvl w:ilvl="4" w:tentative="1">
+        <w:rFonts w:ascii="Wingdings" w:hAnsi="Wingdings" w:cs="Wingdings" w:hint="default"/>
+        <w:sz w:val="20"/>
+      </w:rPr>
+    </w:lvl>
+    <w:lvl w:ilvl="4">
       <w:start w:val="1"/>
       <w:numFmt w:val="bullet"/>
       <w:lvlText w:val=""/>
@@ -2540,11 +3011,11 @@
         <w:ind w:left="3600" w:hanging="360"/>
       </w:pPr>
       <w:rPr>
-        <w:rFonts w:ascii="Wingdings" w:hAnsi="Wingdings" w:hint="default"/>
-        <w:sz w:val="20"/>
-      </w:rPr>
-    </w:lvl>
-    <w:lvl w:ilvl="5" w:tentative="1">
+        <w:rFonts w:ascii="Wingdings" w:hAnsi="Wingdings" w:cs="Wingdings" w:hint="default"/>
+        <w:sz w:val="20"/>
+      </w:rPr>
+    </w:lvl>
+    <w:lvl w:ilvl="5">
       <w:start w:val="1"/>
       <w:numFmt w:val="bullet"/>
       <w:lvlText w:val=""/>
@@ -2556,11 +3027,11 @@
         <w:ind w:left="4320" w:hanging="360"/>
       </w:pPr>
       <w:rPr>
-        <w:rFonts w:ascii="Wingdings" w:hAnsi="Wingdings" w:hint="default"/>
-        <w:sz w:val="20"/>
-      </w:rPr>
-    </w:lvl>
-    <w:lvl w:ilvl="6" w:tentative="1">
+        <w:rFonts w:ascii="Wingdings" w:hAnsi="Wingdings" w:cs="Wingdings" w:hint="default"/>
+        <w:sz w:val="20"/>
+      </w:rPr>
+    </w:lvl>
+    <w:lvl w:ilvl="6">
       <w:start w:val="1"/>
       <w:numFmt w:val="bullet"/>
       <w:lvlText w:val=""/>
@@ -2572,11 +3043,11 @@
         <w:ind w:left="5040" w:hanging="360"/>
       </w:pPr>
       <w:rPr>
-        <w:rFonts w:ascii="Wingdings" w:hAnsi="Wingdings" w:hint="default"/>
-        <w:sz w:val="20"/>
-      </w:rPr>
-    </w:lvl>
-    <w:lvl w:ilvl="7" w:tentative="1">
+        <w:rFonts w:ascii="Wingdings" w:hAnsi="Wingdings" w:cs="Wingdings" w:hint="default"/>
+        <w:sz w:val="20"/>
+      </w:rPr>
+    </w:lvl>
+    <w:lvl w:ilvl="7">
       <w:start w:val="1"/>
       <w:numFmt w:val="bullet"/>
       <w:lvlText w:val=""/>
@@ -2588,11 +3059,11 @@
         <w:ind w:left="5760" w:hanging="360"/>
       </w:pPr>
       <w:rPr>
-        <w:rFonts w:ascii="Wingdings" w:hAnsi="Wingdings" w:hint="default"/>
-        <w:sz w:val="20"/>
-      </w:rPr>
-    </w:lvl>
-    <w:lvl w:ilvl="8" w:tentative="1">
+        <w:rFonts w:ascii="Wingdings" w:hAnsi="Wingdings" w:cs="Wingdings" w:hint="default"/>
+        <w:sz w:val="20"/>
+      </w:rPr>
+    </w:lvl>
+    <w:lvl w:ilvl="8">
       <w:start w:val="1"/>
       <w:numFmt w:val="bullet"/>
       <w:lvlText w:val=""/>
@@ -2604,44 +3075,166 @@
         <w:ind w:left="6480" w:hanging="360"/>
       </w:pPr>
       <w:rPr>
-        <w:rFonts w:ascii="Wingdings" w:hAnsi="Wingdings" w:hint="default"/>
+        <w:rFonts w:ascii="Wingdings" w:hAnsi="Wingdings" w:cs="Wingdings" w:hint="default"/>
         <w:sz w:val="20"/>
       </w:rPr>
     </w:lvl>
   </w:abstractNum>
-  <w:num w:numId="1" w16cid:durableId="1203782886">
+  <w:abstractNum w:abstractNumId="9">
+    <w:lvl w:ilvl="0">
+      <w:start w:val="1"/>
+      <w:numFmt w:val="none"/>
+      <w:suff w:val="nothing"/>
+      <w:lvlText w:val=""/>
+      <w:lvlJc w:val="left"/>
+      <w:pPr>
+        <w:tabs>
+          <w:tab w:val="num" w:pos="0"/>
+        </w:tabs>
+        <w:ind w:left="0" w:hanging="0"/>
+      </w:pPr>
+    </w:lvl>
+    <w:lvl w:ilvl="1">
+      <w:start w:val="1"/>
+      <w:numFmt w:val="none"/>
+      <w:suff w:val="nothing"/>
+      <w:lvlText w:val=""/>
+      <w:lvlJc w:val="left"/>
+      <w:pPr>
+        <w:tabs>
+          <w:tab w:val="num" w:pos="0"/>
+        </w:tabs>
+        <w:ind w:left="0" w:hanging="0"/>
+      </w:pPr>
+    </w:lvl>
+    <w:lvl w:ilvl="2">
+      <w:start w:val="1"/>
+      <w:numFmt w:val="none"/>
+      <w:suff w:val="nothing"/>
+      <w:lvlText w:val=""/>
+      <w:lvlJc w:val="left"/>
+      <w:pPr>
+        <w:tabs>
+          <w:tab w:val="num" w:pos="0"/>
+        </w:tabs>
+        <w:ind w:left="0" w:hanging="0"/>
+      </w:pPr>
+    </w:lvl>
+    <w:lvl w:ilvl="3">
+      <w:start w:val="1"/>
+      <w:numFmt w:val="none"/>
+      <w:suff w:val="nothing"/>
+      <w:lvlText w:val=""/>
+      <w:lvlJc w:val="left"/>
+      <w:pPr>
+        <w:tabs>
+          <w:tab w:val="num" w:pos="0"/>
+        </w:tabs>
+        <w:ind w:left="0" w:hanging="0"/>
+      </w:pPr>
+    </w:lvl>
+    <w:lvl w:ilvl="4">
+      <w:start w:val="1"/>
+      <w:numFmt w:val="none"/>
+      <w:suff w:val="nothing"/>
+      <w:lvlText w:val=""/>
+      <w:lvlJc w:val="left"/>
+      <w:pPr>
+        <w:tabs>
+          <w:tab w:val="num" w:pos="0"/>
+        </w:tabs>
+        <w:ind w:left="0" w:hanging="0"/>
+      </w:pPr>
+    </w:lvl>
+    <w:lvl w:ilvl="5">
+      <w:start w:val="1"/>
+      <w:numFmt w:val="none"/>
+      <w:suff w:val="nothing"/>
+      <w:lvlText w:val=""/>
+      <w:lvlJc w:val="left"/>
+      <w:pPr>
+        <w:tabs>
+          <w:tab w:val="num" w:pos="0"/>
+        </w:tabs>
+        <w:ind w:left="0" w:hanging="0"/>
+      </w:pPr>
+    </w:lvl>
+    <w:lvl w:ilvl="6">
+      <w:start w:val="1"/>
+      <w:numFmt w:val="none"/>
+      <w:suff w:val="nothing"/>
+      <w:lvlText w:val=""/>
+      <w:lvlJc w:val="left"/>
+      <w:pPr>
+        <w:tabs>
+          <w:tab w:val="num" w:pos="0"/>
+        </w:tabs>
+        <w:ind w:left="0" w:hanging="0"/>
+      </w:pPr>
+    </w:lvl>
+    <w:lvl w:ilvl="7">
+      <w:start w:val="1"/>
+      <w:numFmt w:val="none"/>
+      <w:suff w:val="nothing"/>
+      <w:lvlText w:val=""/>
+      <w:lvlJc w:val="left"/>
+      <w:pPr>
+        <w:tabs>
+          <w:tab w:val="num" w:pos="0"/>
+        </w:tabs>
+        <w:ind w:left="0" w:hanging="0"/>
+      </w:pPr>
+    </w:lvl>
+    <w:lvl w:ilvl="8">
+      <w:start w:val="1"/>
+      <w:numFmt w:val="none"/>
+      <w:suff w:val="nothing"/>
+      <w:lvlText w:val=""/>
+      <w:lvlJc w:val="left"/>
+      <w:pPr>
+        <w:tabs>
+          <w:tab w:val="num" w:pos="0"/>
+        </w:tabs>
+        <w:ind w:left="0" w:hanging="0"/>
+      </w:pPr>
+    </w:lvl>
+  </w:abstractNum>
+  <w:num w:numId="1">
+    <w:abstractNumId w:val="1"/>
+  </w:num>
+  <w:num w:numId="2">
+    <w:abstractNumId w:val="2"/>
+  </w:num>
+  <w:num w:numId="3">
+    <w:abstractNumId w:val="3"/>
+  </w:num>
+  <w:num w:numId="4">
+    <w:abstractNumId w:val="4"/>
+  </w:num>
+  <w:num w:numId="5">
+    <w:abstractNumId w:val="5"/>
+  </w:num>
+  <w:num w:numId="6">
     <w:abstractNumId w:val="6"/>
   </w:num>
-  <w:num w:numId="2" w16cid:durableId="336926092">
-    <w:abstractNumId w:val="5"/>
-  </w:num>
-  <w:num w:numId="3" w16cid:durableId="999771384">
-    <w:abstractNumId w:val="4"/>
-  </w:num>
-  <w:num w:numId="4" w16cid:durableId="121772157">
-    <w:abstractNumId w:val="0"/>
-  </w:num>
-  <w:num w:numId="5" w16cid:durableId="1688872988">
-    <w:abstractNumId w:val="1"/>
-  </w:num>
-  <w:num w:numId="6" w16cid:durableId="671377372">
+  <w:num w:numId="7">
     <w:abstractNumId w:val="7"/>
   </w:num>
-  <w:num w:numId="7" w16cid:durableId="225991000">
-    <w:abstractNumId w:val="2"/>
+  <w:num w:numId="8">
+    <w:abstractNumId w:val="8"/>
   </w:num>
-  <w:num w:numId="8" w16cid:durableId="1973903051">
-    <w:abstractNumId w:val="3"/>
+  <w:num w:numId="9">
+    <w:abstractNumId w:val="9"/>
   </w:num>
 </w:numbering>
 </file>
 
 <file path=word/styles.xml><?xml version="1.0" encoding="utf-8"?>
-<w:styles xmlns:mc="http://schemas.openxmlformats.org/markup-compatibility/2006" xmlns:r="http://schemas.openxmlformats.org/officeDocument/2006/relationships" xmlns:w="http://schemas.openxmlformats.org/wordprocessingml/2006/main" xmlns:w14="http://schemas.microsoft.com/office/word/2010/wordml" xmlns:w15="http://schemas.microsoft.com/office/word/2012/wordml" xmlns:w16cex="http://schemas.microsoft.com/office/word/2018/wordml/cex" xmlns:w16cid="http://schemas.microsoft.com/office/word/2016/wordml/cid" xmlns:w16="http://schemas.microsoft.com/office/word/2018/wordml" xmlns:w16du="http://schemas.microsoft.com/office/word/2023/wordml/word16du" xmlns:w16sdtdh="http://schemas.microsoft.com/office/word/2020/wordml/sdtdatahash" xmlns:w16sdtfl="http://schemas.microsoft.com/office/word/2024/wordml/sdtformatlock" xmlns:w16se="http://schemas.microsoft.com/office/word/2015/wordml/symex" mc:Ignorable="w14 w15 w16se w16cid w16 w16cex w16sdtdh w16sdtfl w16du">
+<w:styles xmlns:w="http://schemas.openxmlformats.org/wordprocessingml/2006/main" xmlns:w14="http://schemas.microsoft.com/office/word/2010/wordml" xmlns:mc="http://schemas.openxmlformats.org/markup-compatibility/2006" mc:Ignorable="w14">
   <w:docDefaults>
     <w:rPrDefault>
       <w:rPr>
-        <w:rFonts w:asciiTheme="minorHAnsi" w:eastAsiaTheme="minorHAnsi" w:hAnsiTheme="minorHAnsi" w:cstheme="minorBidi"/>
+        <w:rFonts w:ascii="Calibri" w:hAnsi="Calibri" w:eastAsia="Calibri" w:cs="" w:asciiTheme="minorHAnsi" w:cstheme="minorBidi" w:eastAsiaTheme="minorHAnsi" w:hAnsiTheme="minorHAnsi"/>
         <w:kern w:val="2"/>
         <w:sz w:val="22"/>
         <w:szCs w:val="22"/>
@@ -2651,21 +3244,21 @@
     </w:rPrDefault>
     <w:pPrDefault>
       <w:pPr>
-        <w:spacing w:after="160" w:line="259" w:lineRule="auto"/>
+        <w:suppressAutoHyphens w:val="true"/>
       </w:pPr>
     </w:pPrDefault>
   </w:docDefaults>
   <w:latentStyles w:defLockedState="0" w:defUIPriority="99" w:defSemiHidden="0" w:defUnhideWhenUsed="0" w:defQFormat="0" w:count="376">
     <w:lsdException w:name="Normal" w:uiPriority="0" w:qFormat="1"/>
     <w:lsdException w:name="heading 1" w:uiPriority="9" w:qFormat="1"/>
-    <w:lsdException w:name="heading 2" w:semiHidden="1" w:uiPriority="9" w:unhideWhenUsed="1" w:qFormat="1"/>
-    <w:lsdException w:name="heading 3" w:semiHidden="1" w:uiPriority="9" w:unhideWhenUsed="1" w:qFormat="1"/>
-    <w:lsdException w:name="heading 4" w:semiHidden="1" w:uiPriority="9" w:unhideWhenUsed="1" w:qFormat="1"/>
-    <w:lsdException w:name="heading 5" w:semiHidden="1" w:uiPriority="9" w:unhideWhenUsed="1" w:qFormat="1"/>
-    <w:lsdException w:name="heading 6" w:semiHidden="1" w:uiPriority="9" w:unhideWhenUsed="1" w:qFormat="1"/>
-    <w:lsdException w:name="heading 7" w:semiHidden="1" w:uiPriority="9" w:unhideWhenUsed="1" w:qFormat="1"/>
-    <w:lsdException w:name="heading 8" w:semiHidden="1" w:uiPriority="9" w:unhideWhenUsed="1" w:qFormat="1"/>
-    <w:lsdException w:name="heading 9" w:semiHidden="1" w:uiPriority="9" w:unhideWhenUsed="1" w:qFormat="1"/>
+    <w:lsdException w:name="heading 2" w:uiPriority="9" w:semiHidden="1" w:unhideWhenUsed="1" w:qFormat="1"/>
+    <w:lsdException w:name="heading 3" w:uiPriority="9" w:semiHidden="1" w:unhideWhenUsed="1" w:qFormat="1"/>
+    <w:lsdException w:name="heading 4" w:uiPriority="9" w:semiHidden="1" w:unhideWhenUsed="1" w:qFormat="1"/>
+    <w:lsdException w:name="heading 5" w:uiPriority="9" w:semiHidden="1" w:unhideWhenUsed="1" w:qFormat="1"/>
+    <w:lsdException w:name="heading 6" w:uiPriority="9" w:semiHidden="1" w:unhideWhenUsed="1" w:qFormat="1"/>
+    <w:lsdException w:name="heading 7" w:uiPriority="9" w:semiHidden="1" w:unhideWhenUsed="1" w:qFormat="1"/>
+    <w:lsdException w:name="heading 8" w:uiPriority="9" w:semiHidden="1" w:unhideWhenUsed="1" w:qFormat="1"/>
+    <w:lsdException w:name="heading 9" w:uiPriority="9" w:semiHidden="1" w:unhideWhenUsed="1" w:qFormat="1"/>
     <w:lsdException w:name="index 1" w:semiHidden="1" w:unhideWhenUsed="1"/>
     <w:lsdException w:name="index 2" w:semiHidden="1" w:unhideWhenUsed="1"/>
     <w:lsdException w:name="index 3" w:semiHidden="1" w:unhideWhenUsed="1"/>
@@ -2675,22 +3268,22 @@
     <w:lsdException w:name="index 7" w:semiHidden="1" w:unhideWhenUsed="1"/>
     <w:lsdException w:name="index 8" w:semiHidden="1" w:unhideWhenUsed="1"/>
     <w:lsdException w:name="index 9" w:semiHidden="1" w:unhideWhenUsed="1"/>
-    <w:lsdException w:name="toc 1" w:semiHidden="1" w:uiPriority="39" w:unhideWhenUsed="1"/>
-    <w:lsdException w:name="toc 2" w:semiHidden="1" w:uiPriority="39" w:unhideWhenUsed="1"/>
-    <w:lsdException w:name="toc 3" w:semiHidden="1" w:uiPriority="39" w:unhideWhenUsed="1"/>
-    <w:lsdException w:name="toc 4" w:semiHidden="1" w:uiPriority="39" w:unhideWhenUsed="1"/>
-    <w:lsdException w:name="toc 5" w:semiHidden="1" w:uiPriority="39" w:unhideWhenUsed="1"/>
-    <w:lsdException w:name="toc 6" w:semiHidden="1" w:uiPriority="39" w:unhideWhenUsed="1"/>
-    <w:lsdException w:name="toc 7" w:semiHidden="1" w:uiPriority="39" w:unhideWhenUsed="1"/>
-    <w:lsdException w:name="toc 8" w:semiHidden="1" w:uiPriority="39" w:unhideWhenUsed="1"/>
-    <w:lsdException w:name="toc 9" w:semiHidden="1" w:uiPriority="39" w:unhideWhenUsed="1"/>
+    <w:lsdException w:name="toc 1" w:uiPriority="39" w:semiHidden="1" w:unhideWhenUsed="1"/>
+    <w:lsdException w:name="toc 2" w:uiPriority="39" w:semiHidden="1" w:unhideWhenUsed="1"/>
+    <w:lsdException w:name="toc 3" w:uiPriority="39" w:semiHidden="1" w:unhideWhenUsed="1"/>
+    <w:lsdException w:name="toc 4" w:uiPriority="39" w:semiHidden="1" w:unhideWhenUsed="1"/>
+    <w:lsdException w:name="toc 5" w:uiPriority="39" w:semiHidden="1" w:unhideWhenUsed="1"/>
+    <w:lsdException w:name="toc 6" w:uiPriority="39" w:semiHidden="1" w:unhideWhenUsed="1"/>
+    <w:lsdException w:name="toc 7" w:uiPriority="39" w:semiHidden="1" w:unhideWhenUsed="1"/>
+    <w:lsdException w:name="toc 8" w:uiPriority="39" w:semiHidden="1" w:unhideWhenUsed="1"/>
+    <w:lsdException w:name="toc 9" w:uiPriority="39" w:semiHidden="1" w:unhideWhenUsed="1"/>
     <w:lsdException w:name="Normal Indent" w:semiHidden="1" w:unhideWhenUsed="1"/>
     <w:lsdException w:name="footnote text" w:semiHidden="1" w:unhideWhenUsed="1"/>
     <w:lsdException w:name="annotation text" w:semiHidden="1" w:unhideWhenUsed="1"/>
     <w:lsdException w:name="header" w:semiHidden="1" w:unhideWhenUsed="1"/>
     <w:lsdException w:name="footer" w:semiHidden="1" w:unhideWhenUsed="1"/>
     <w:lsdException w:name="index heading" w:semiHidden="1" w:unhideWhenUsed="1"/>
-    <w:lsdException w:name="caption" w:semiHidden="1" w:uiPriority="35" w:unhideWhenUsed="1" w:qFormat="1"/>
+    <w:lsdException w:name="caption" w:uiPriority="35" w:semiHidden="1" w:unhideWhenUsed="1" w:qFormat="1"/>
     <w:lsdException w:name="table of figures" w:semiHidden="1" w:unhideWhenUsed="1"/>
     <w:lsdException w:name="envelope address" w:semiHidden="1" w:unhideWhenUsed="1"/>
     <w:lsdException w:name="envelope return" w:semiHidden="1" w:unhideWhenUsed="1"/>
@@ -2721,7 +3314,7 @@
     <w:lsdException w:name="Title" w:uiPriority="10" w:qFormat="1"/>
     <w:lsdException w:name="Closing" w:semiHidden="1" w:unhideWhenUsed="1"/>
     <w:lsdException w:name="Signature" w:semiHidden="1" w:unhideWhenUsed="1"/>
-    <w:lsdException w:name="Default Paragraph Font" w:semiHidden="1" w:uiPriority="1" w:unhideWhenUsed="1"/>
+    <w:lsdException w:name="Default Paragraph Font" w:uiPriority="1" w:semiHidden="1" w:unhideWhenUsed="1"/>
     <w:lsdException w:name="Body Text" w:semiHidden="1" w:unhideWhenUsed="1"/>
     <w:lsdException w:name="Body Text Indent" w:semiHidden="1" w:unhideWhenUsed="1"/>
     <w:lsdException w:name="List Continue" w:semiHidden="1" w:unhideWhenUsed="1"/>
@@ -2921,8 +3514,8 @@
     <w:lsdException w:name="Subtle Reference" w:uiPriority="31" w:qFormat="1"/>
     <w:lsdException w:name="Intense Reference" w:uiPriority="32" w:qFormat="1"/>
     <w:lsdException w:name="Book Title" w:uiPriority="33" w:qFormat="1"/>
-    <w:lsdException w:name="Bibliography" w:semiHidden="1" w:uiPriority="37" w:unhideWhenUsed="1"/>
-    <w:lsdException w:name="TOC Heading" w:semiHidden="1" w:uiPriority="39" w:unhideWhenUsed="1" w:qFormat="1"/>
+    <w:lsdException w:name="Bibliography" w:uiPriority="37" w:semiHidden="1" w:unhideWhenUsed="1"/>
+    <w:lsdException w:name="TOC Heading" w:uiPriority="39" w:semiHidden="1" w:unhideWhenUsed="1" w:qFormat="1"/>
     <w:lsdException w:name="Plain Table 1" w:uiPriority="41"/>
     <w:lsdException w:name="Plain Table 2" w:uiPriority="42"/>
     <w:lsdException w:name="Plain Table 3" w:uiPriority="43"/>
@@ -3033,32 +3626,47 @@
     <w:lsdException w:name="Unresolved Mention" w:semiHidden="1" w:unhideWhenUsed="1"/>
     <w:lsdException w:name="Smart Link" w:semiHidden="1" w:unhideWhenUsed="1"/>
   </w:latentStyles>
-  <w:style w:type="paragraph" w:default="1" w:styleId="Normal">
+  <w:style w:type="paragraph" w:styleId="Normal" w:default="1">
     <w:name w:val="Normal"/>
     <w:qFormat/>
+    <w:pPr>
+      <w:widowControl/>
+      <w:bidi w:val="0"/>
+      <w:spacing w:lineRule="auto" w:line="259" w:before="0" w:after="160"/>
+      <w:jc w:val="left"/>
+    </w:pPr>
+    <w:rPr>
+      <w:rFonts w:ascii="Calibri" w:hAnsi="Calibri" w:eastAsia="Calibri" w:cs="" w:asciiTheme="minorHAnsi" w:cstheme="minorBidi" w:eastAsiaTheme="minorHAnsi" w:hAnsiTheme="minorHAnsi"/>
+      <w:color w:val="auto"/>
+      <w:kern w:val="2"/>
+      <w:sz w:val="22"/>
+      <w:szCs w:val="22"/>
+      <w:lang w:val="es-ES" w:eastAsia="en-US" w:bidi="ar-SA"/>
+      <w14:ligatures w14:val="standardContextual"/>
+    </w:rPr>
   </w:style>
-  <w:style w:type="paragraph" w:styleId="Ttulo1">
+  <w:style w:type="paragraph" w:styleId="Heading1">
     <w:name w:val="heading 1"/>
     <w:basedOn w:val="Normal"/>
     <w:next w:val="Normal"/>
     <w:link w:val="Ttulo1Car"/>
     <w:uiPriority w:val="9"/>
     <w:qFormat/>
-    <w:rsid w:val="00323BA4"/>
+    <w:rsid w:val="00323ba4"/>
     <w:pPr>
-      <w:keepNext/>
+      <w:keepNext w:val="true"/>
       <w:keepLines/>
       <w:spacing w:before="360" w:after="80"/>
       <w:outlineLvl w:val="0"/>
     </w:pPr>
     <w:rPr>
-      <w:rFonts w:asciiTheme="majorHAnsi" w:eastAsiaTheme="majorEastAsia" w:hAnsiTheme="majorHAnsi" w:cstheme="majorBidi"/>
-      <w:color w:val="2F5496" w:themeColor="accent1" w:themeShade="BF"/>
+      <w:rFonts w:ascii="Calibri Light" w:hAnsi="Calibri Light" w:eastAsia="" w:cs="" w:asciiTheme="majorHAnsi" w:cstheme="majorBidi" w:eastAsiaTheme="majorEastAsia" w:hAnsiTheme="majorHAnsi"/>
+      <w:color w:themeColor="accent1" w:themeShade="bf" w:val="2F5496"/>
       <w:sz w:val="40"/>
       <w:szCs w:val="40"/>
     </w:rPr>
   </w:style>
-  <w:style w:type="paragraph" w:styleId="Ttulo2">
+  <w:style w:type="paragraph" w:styleId="Heading2">
     <w:name w:val="heading 2"/>
     <w:basedOn w:val="Normal"/>
     <w:next w:val="Normal"/>
@@ -3067,21 +3675,21 @@
     <w:semiHidden/>
     <w:unhideWhenUsed/>
     <w:qFormat/>
-    <w:rsid w:val="00323BA4"/>
+    <w:rsid w:val="00323ba4"/>
     <w:pPr>
-      <w:keepNext/>
+      <w:keepNext w:val="true"/>
       <w:keepLines/>
       <w:spacing w:before="160" w:after="80"/>
       <w:outlineLvl w:val="1"/>
     </w:pPr>
     <w:rPr>
-      <w:rFonts w:asciiTheme="majorHAnsi" w:eastAsiaTheme="majorEastAsia" w:hAnsiTheme="majorHAnsi" w:cstheme="majorBidi"/>
-      <w:color w:val="2F5496" w:themeColor="accent1" w:themeShade="BF"/>
+      <w:rFonts w:ascii="Calibri Light" w:hAnsi="Calibri Light" w:eastAsia="" w:cs="" w:asciiTheme="majorHAnsi" w:cstheme="majorBidi" w:eastAsiaTheme="majorEastAsia" w:hAnsiTheme="majorHAnsi"/>
+      <w:color w:themeColor="accent1" w:themeShade="bf" w:val="2F5496"/>
       <w:sz w:val="32"/>
       <w:szCs w:val="32"/>
     </w:rPr>
   </w:style>
-  <w:style w:type="paragraph" w:styleId="Ttulo3">
+  <w:style w:type="paragraph" w:styleId="Heading3">
     <w:name w:val="heading 3"/>
     <w:basedOn w:val="Normal"/>
     <w:next w:val="Normal"/>
@@ -3090,21 +3698,21 @@
     <w:semiHidden/>
     <w:unhideWhenUsed/>
     <w:qFormat/>
-    <w:rsid w:val="00323BA4"/>
+    <w:rsid w:val="00323ba4"/>
     <w:pPr>
-      <w:keepNext/>
+      <w:keepNext w:val="true"/>
       <w:keepLines/>
       <w:spacing w:before="160" w:after="80"/>
       <w:outlineLvl w:val="2"/>
     </w:pPr>
     <w:rPr>
-      <w:rFonts w:eastAsiaTheme="majorEastAsia" w:cstheme="majorBidi"/>
-      <w:color w:val="2F5496" w:themeColor="accent1" w:themeShade="BF"/>
+      <w:rFonts w:eastAsia="" w:cs="" w:cstheme="majorBidi" w:eastAsiaTheme="majorEastAsia"/>
+      <w:color w:themeColor="accent1" w:themeShade="bf" w:val="2F5496"/>
       <w:sz w:val="28"/>
       <w:szCs w:val="28"/>
     </w:rPr>
   </w:style>
-  <w:style w:type="paragraph" w:styleId="Ttulo4">
+  <w:style w:type="paragraph" w:styleId="Heading4">
     <w:name w:val="heading 4"/>
     <w:basedOn w:val="Normal"/>
     <w:next w:val="Normal"/>
@@ -3113,21 +3721,21 @@
     <w:semiHidden/>
     <w:unhideWhenUsed/>
     <w:qFormat/>
-    <w:rsid w:val="00323BA4"/>
+    <w:rsid w:val="00323ba4"/>
     <w:pPr>
-      <w:keepNext/>
+      <w:keepNext w:val="true"/>
       <w:keepLines/>
       <w:spacing w:before="80" w:after="40"/>
       <w:outlineLvl w:val="3"/>
     </w:pPr>
     <w:rPr>
-      <w:rFonts w:eastAsiaTheme="majorEastAsia" w:cstheme="majorBidi"/>
+      <w:rFonts w:eastAsia="" w:cs="" w:cstheme="majorBidi" w:eastAsiaTheme="majorEastAsia"/>
       <w:i/>
       <w:iCs/>
-      <w:color w:val="2F5496" w:themeColor="accent1" w:themeShade="BF"/>
+      <w:color w:themeColor="accent1" w:themeShade="bf" w:val="2F5496"/>
     </w:rPr>
   </w:style>
-  <w:style w:type="paragraph" w:styleId="Ttulo5">
+  <w:style w:type="paragraph" w:styleId="Heading5">
     <w:name w:val="heading 5"/>
     <w:basedOn w:val="Normal"/>
     <w:next w:val="Normal"/>
@@ -3136,19 +3744,19 @@
     <w:semiHidden/>
     <w:unhideWhenUsed/>
     <w:qFormat/>
-    <w:rsid w:val="00323BA4"/>
+    <w:rsid w:val="00323ba4"/>
     <w:pPr>
-      <w:keepNext/>
+      <w:keepNext w:val="true"/>
       <w:keepLines/>
       <w:spacing w:before="80" w:after="40"/>
       <w:outlineLvl w:val="4"/>
     </w:pPr>
     <w:rPr>
-      <w:rFonts w:eastAsiaTheme="majorEastAsia" w:cstheme="majorBidi"/>
-      <w:color w:val="2F5496" w:themeColor="accent1" w:themeShade="BF"/>
+      <w:rFonts w:eastAsia="" w:cs="" w:cstheme="majorBidi" w:eastAsiaTheme="majorEastAsia"/>
+      <w:color w:themeColor="accent1" w:themeShade="bf" w:val="2F5496"/>
     </w:rPr>
   </w:style>
-  <w:style w:type="paragraph" w:styleId="Ttulo6">
+  <w:style w:type="paragraph" w:styleId="Heading6">
     <w:name w:val="heading 6"/>
     <w:basedOn w:val="Normal"/>
     <w:next w:val="Normal"/>
@@ -3157,21 +3765,21 @@
     <w:semiHidden/>
     <w:unhideWhenUsed/>
     <w:qFormat/>
-    <w:rsid w:val="00323BA4"/>
+    <w:rsid w:val="00323ba4"/>
     <w:pPr>
-      <w:keepNext/>
+      <w:keepNext w:val="true"/>
       <w:keepLines/>
       <w:spacing w:before="40" w:after="0"/>
       <w:outlineLvl w:val="5"/>
     </w:pPr>
     <w:rPr>
-      <w:rFonts w:eastAsiaTheme="majorEastAsia" w:cstheme="majorBidi"/>
+      <w:rFonts w:eastAsia="" w:cs="" w:cstheme="majorBidi" w:eastAsiaTheme="majorEastAsia"/>
       <w:i/>
       <w:iCs/>
-      <w:color w:val="595959" w:themeColor="text1" w:themeTint="A6"/>
+      <w:color w:themeColor="text1" w:themeTint="a6" w:val="595959"/>
     </w:rPr>
   </w:style>
-  <w:style w:type="paragraph" w:styleId="Ttulo7">
+  <w:style w:type="paragraph" w:styleId="Heading7">
     <w:name w:val="heading 7"/>
     <w:basedOn w:val="Normal"/>
     <w:next w:val="Normal"/>
@@ -3180,19 +3788,19 @@
     <w:semiHidden/>
     <w:unhideWhenUsed/>
     <w:qFormat/>
-    <w:rsid w:val="00323BA4"/>
+    <w:rsid w:val="00323ba4"/>
     <w:pPr>
-      <w:keepNext/>
+      <w:keepNext w:val="true"/>
       <w:keepLines/>
       <w:spacing w:before="40" w:after="0"/>
       <w:outlineLvl w:val="6"/>
     </w:pPr>
     <w:rPr>
-      <w:rFonts w:eastAsiaTheme="majorEastAsia" w:cstheme="majorBidi"/>
-      <w:color w:val="595959" w:themeColor="text1" w:themeTint="A6"/>
+      <w:rFonts w:eastAsia="" w:cs="" w:cstheme="majorBidi" w:eastAsiaTheme="majorEastAsia"/>
+      <w:color w:themeColor="text1" w:themeTint="a6" w:val="595959"/>
     </w:rPr>
   </w:style>
-  <w:style w:type="paragraph" w:styleId="Ttulo8">
+  <w:style w:type="paragraph" w:styleId="Heading8">
     <w:name w:val="heading 8"/>
     <w:basedOn w:val="Normal"/>
     <w:next w:val="Normal"/>
@@ -3201,21 +3809,21 @@
     <w:semiHidden/>
     <w:unhideWhenUsed/>
     <w:qFormat/>
-    <w:rsid w:val="00323BA4"/>
+    <w:rsid w:val="00323ba4"/>
     <w:pPr>
-      <w:keepNext/>
+      <w:keepNext w:val="true"/>
       <w:keepLines/>
-      <w:spacing w:after="0"/>
+      <w:spacing w:before="0" w:after="0"/>
       <w:outlineLvl w:val="7"/>
     </w:pPr>
     <w:rPr>
-      <w:rFonts w:eastAsiaTheme="majorEastAsia" w:cstheme="majorBidi"/>
+      <w:rFonts w:eastAsia="" w:cs="" w:cstheme="majorBidi" w:eastAsiaTheme="majorEastAsia"/>
       <w:i/>
       <w:iCs/>
-      <w:color w:val="272727" w:themeColor="text1" w:themeTint="D8"/>
+      <w:color w:themeColor="text1" w:themeTint="d8" w:val="272727"/>
     </w:rPr>
   </w:style>
-  <w:style w:type="paragraph" w:styleId="Ttulo9">
+  <w:style w:type="paragraph" w:styleId="Heading9">
     <w:name w:val="heading 9"/>
     <w:basedOn w:val="Normal"/>
     <w:next w:val="Normal"/>
@@ -3224,22 +3832,379 @@
     <w:semiHidden/>
     <w:unhideWhenUsed/>
     <w:qFormat/>
-    <w:rsid w:val="00323BA4"/>
+    <w:rsid w:val="00323ba4"/>
     <w:pPr>
-      <w:keepNext/>
+      <w:keepNext w:val="true"/>
       <w:keepLines/>
-      <w:spacing w:after="0"/>
+      <w:spacing w:before="0" w:after="0"/>
       <w:outlineLvl w:val="8"/>
     </w:pPr>
     <w:rPr>
-      <w:rFonts w:eastAsiaTheme="majorEastAsia" w:cstheme="majorBidi"/>
-      <w:color w:val="272727" w:themeColor="text1" w:themeTint="D8"/>
+      <w:rFonts w:eastAsia="" w:cs="" w:cstheme="majorBidi" w:eastAsiaTheme="majorEastAsia"/>
+      <w:color w:themeColor="text1" w:themeTint="d8" w:val="272727"/>
     </w:rPr>
   </w:style>
-  <w:style w:type="character" w:default="1" w:styleId="Fuentedeprrafopredeter">
+  <w:style w:type="character" w:styleId="DefaultParagraphFont" w:default="1">
     <w:name w:val="Default Paragraph Font"/>
     <w:uiPriority w:val="1"/>
     <w:unhideWhenUsed/>
+    <w:qFormat/>
+    <w:rPr/>
+  </w:style>
+  <w:style w:type="character" w:styleId="Ttulo1Car" w:customStyle="1">
+    <w:name w:val="Título 1 Car"/>
+    <w:basedOn w:val="DefaultParagraphFont"/>
+    <w:uiPriority w:val="9"/>
+    <w:qFormat/>
+    <w:rsid w:val="00323ba4"/>
+    <w:rPr>
+      <w:rFonts w:ascii="Calibri Light" w:hAnsi="Calibri Light" w:eastAsia="" w:cs="" w:asciiTheme="majorHAnsi" w:cstheme="majorBidi" w:eastAsiaTheme="majorEastAsia" w:hAnsiTheme="majorHAnsi"/>
+      <w:color w:themeColor="accent1" w:themeShade="bf" w:val="2F5496"/>
+      <w:sz w:val="40"/>
+      <w:szCs w:val="40"/>
+    </w:rPr>
+  </w:style>
+  <w:style w:type="character" w:styleId="Ttulo2Car" w:customStyle="1">
+    <w:name w:val="Título 2 Car"/>
+    <w:basedOn w:val="DefaultParagraphFont"/>
+    <w:uiPriority w:val="9"/>
+    <w:semiHidden/>
+    <w:qFormat/>
+    <w:rsid w:val="00323ba4"/>
+    <w:rPr>
+      <w:rFonts w:ascii="Calibri Light" w:hAnsi="Calibri Light" w:eastAsia="" w:cs="" w:asciiTheme="majorHAnsi" w:cstheme="majorBidi" w:eastAsiaTheme="majorEastAsia" w:hAnsiTheme="majorHAnsi"/>
+      <w:color w:themeColor="accent1" w:themeShade="bf" w:val="2F5496"/>
+      <w:sz w:val="32"/>
+      <w:szCs w:val="32"/>
+    </w:rPr>
+  </w:style>
+  <w:style w:type="character" w:styleId="Ttulo3Car" w:customStyle="1">
+    <w:name w:val="Título 3 Car"/>
+    <w:basedOn w:val="DefaultParagraphFont"/>
+    <w:uiPriority w:val="9"/>
+    <w:semiHidden/>
+    <w:qFormat/>
+    <w:rsid w:val="00323ba4"/>
+    <w:rPr>
+      <w:rFonts w:eastAsia="" w:cs="" w:cstheme="majorBidi" w:eastAsiaTheme="majorEastAsia"/>
+      <w:color w:themeColor="accent1" w:themeShade="bf" w:val="2F5496"/>
+      <w:sz w:val="28"/>
+      <w:szCs w:val="28"/>
+    </w:rPr>
+  </w:style>
+  <w:style w:type="character" w:styleId="Ttulo4Car" w:customStyle="1">
+    <w:name w:val="Título 4 Car"/>
+    <w:basedOn w:val="DefaultParagraphFont"/>
+    <w:uiPriority w:val="9"/>
+    <w:semiHidden/>
+    <w:qFormat/>
+    <w:rsid w:val="00323ba4"/>
+    <w:rPr>
+      <w:rFonts w:eastAsia="" w:cs="" w:cstheme="majorBidi" w:eastAsiaTheme="majorEastAsia"/>
+      <w:i/>
+      <w:iCs/>
+      <w:color w:themeColor="accent1" w:themeShade="bf" w:val="2F5496"/>
+    </w:rPr>
+  </w:style>
+  <w:style w:type="character" w:styleId="Ttulo5Car" w:customStyle="1">
+    <w:name w:val="Título 5 Car"/>
+    <w:basedOn w:val="DefaultParagraphFont"/>
+    <w:uiPriority w:val="9"/>
+    <w:semiHidden/>
+    <w:qFormat/>
+    <w:rsid w:val="00323ba4"/>
+    <w:rPr>
+      <w:rFonts w:eastAsia="" w:cs="" w:cstheme="majorBidi" w:eastAsiaTheme="majorEastAsia"/>
+      <w:color w:themeColor="accent1" w:themeShade="bf" w:val="2F5496"/>
+    </w:rPr>
+  </w:style>
+  <w:style w:type="character" w:styleId="Ttulo6Car" w:customStyle="1">
+    <w:name w:val="Título 6 Car"/>
+    <w:basedOn w:val="DefaultParagraphFont"/>
+    <w:uiPriority w:val="9"/>
+    <w:semiHidden/>
+    <w:qFormat/>
+    <w:rsid w:val="00323ba4"/>
+    <w:rPr>
+      <w:rFonts w:eastAsia="" w:cs="" w:cstheme="majorBidi" w:eastAsiaTheme="majorEastAsia"/>
+      <w:i/>
+      <w:iCs/>
+      <w:color w:themeColor="text1" w:themeTint="a6" w:val="595959"/>
+    </w:rPr>
+  </w:style>
+  <w:style w:type="character" w:styleId="Ttulo7Car" w:customStyle="1">
+    <w:name w:val="Título 7 Car"/>
+    <w:basedOn w:val="DefaultParagraphFont"/>
+    <w:uiPriority w:val="9"/>
+    <w:semiHidden/>
+    <w:qFormat/>
+    <w:rsid w:val="00323ba4"/>
+    <w:rPr>
+      <w:rFonts w:eastAsia="" w:cs="" w:cstheme="majorBidi" w:eastAsiaTheme="majorEastAsia"/>
+      <w:color w:themeColor="text1" w:themeTint="a6" w:val="595959"/>
+    </w:rPr>
+  </w:style>
+  <w:style w:type="character" w:styleId="Ttulo8Car" w:customStyle="1">
+    <w:name w:val="Título 8 Car"/>
+    <w:basedOn w:val="DefaultParagraphFont"/>
+    <w:uiPriority w:val="9"/>
+    <w:semiHidden/>
+    <w:qFormat/>
+    <w:rsid w:val="00323ba4"/>
+    <w:rPr>
+      <w:rFonts w:eastAsia="" w:cs="" w:cstheme="majorBidi" w:eastAsiaTheme="majorEastAsia"/>
+      <w:i/>
+      <w:iCs/>
+      <w:color w:themeColor="text1" w:themeTint="d8" w:val="272727"/>
+    </w:rPr>
+  </w:style>
+  <w:style w:type="character" w:styleId="Ttulo9Car" w:customStyle="1">
+    <w:name w:val="Título 9 Car"/>
+    <w:basedOn w:val="DefaultParagraphFont"/>
+    <w:uiPriority w:val="9"/>
+    <w:semiHidden/>
+    <w:qFormat/>
+    <w:rsid w:val="00323ba4"/>
+    <w:rPr>
+      <w:rFonts w:eastAsia="" w:cs="" w:cstheme="majorBidi" w:eastAsiaTheme="majorEastAsia"/>
+      <w:color w:themeColor="text1" w:themeTint="d8" w:val="272727"/>
+    </w:rPr>
+  </w:style>
+  <w:style w:type="character" w:styleId="TtuloCar" w:customStyle="1">
+    <w:name w:val="Título Car"/>
+    <w:basedOn w:val="DefaultParagraphFont"/>
+    <w:uiPriority w:val="10"/>
+    <w:qFormat/>
+    <w:rsid w:val="00323ba4"/>
+    <w:rPr>
+      <w:rFonts w:ascii="Calibri Light" w:hAnsi="Calibri Light" w:eastAsia="" w:cs="" w:asciiTheme="majorHAnsi" w:cstheme="majorBidi" w:eastAsiaTheme="majorEastAsia" w:hAnsiTheme="majorHAnsi"/>
+      <w:spacing w:val="-10"/>
+      <w:kern w:val="2"/>
+      <w:sz w:val="56"/>
+      <w:szCs w:val="56"/>
+    </w:rPr>
+  </w:style>
+  <w:style w:type="character" w:styleId="SubttuloCar" w:customStyle="1">
+    <w:name w:val="Subtítulo Car"/>
+    <w:basedOn w:val="DefaultParagraphFont"/>
+    <w:uiPriority w:val="11"/>
+    <w:qFormat/>
+    <w:rsid w:val="00323ba4"/>
+    <w:rPr>
+      <w:rFonts w:eastAsia="" w:cs="" w:cstheme="majorBidi" w:eastAsiaTheme="majorEastAsia"/>
+      <w:color w:themeColor="text1" w:themeTint="a6" w:val="595959"/>
+      <w:spacing w:val="15"/>
+      <w:sz w:val="28"/>
+      <w:szCs w:val="28"/>
+    </w:rPr>
+  </w:style>
+  <w:style w:type="character" w:styleId="CitaCar" w:customStyle="1">
+    <w:name w:val="Cita Car"/>
+    <w:basedOn w:val="DefaultParagraphFont"/>
+    <w:link w:val="Quote"/>
+    <w:uiPriority w:val="29"/>
+    <w:qFormat/>
+    <w:rsid w:val="00323ba4"/>
+    <w:rPr>
+      <w:i/>
+      <w:iCs/>
+      <w:color w:themeColor="text1" w:themeTint="bf" w:val="404040"/>
+    </w:rPr>
+  </w:style>
+  <w:style w:type="character" w:styleId="IntenseEmphasis">
+    <w:name w:val="Intense Emphasis"/>
+    <w:basedOn w:val="DefaultParagraphFont"/>
+    <w:uiPriority w:val="21"/>
+    <w:qFormat/>
+    <w:rsid w:val="00323ba4"/>
+    <w:rPr>
+      <w:i/>
+      <w:iCs/>
+      <w:color w:themeColor="accent1" w:themeShade="bf" w:val="2F5496"/>
+    </w:rPr>
+  </w:style>
+  <w:style w:type="character" w:styleId="CitadestacadaCar" w:customStyle="1">
+    <w:name w:val="Cita destacada Car"/>
+    <w:basedOn w:val="DefaultParagraphFont"/>
+    <w:link w:val="IntenseQuote"/>
+    <w:uiPriority w:val="30"/>
+    <w:qFormat/>
+    <w:rsid w:val="00323ba4"/>
+    <w:rPr>
+      <w:i/>
+      <w:iCs/>
+      <w:color w:themeColor="accent1" w:themeShade="bf" w:val="2F5496"/>
+    </w:rPr>
+  </w:style>
+  <w:style w:type="character" w:styleId="IntenseReference">
+    <w:name w:val="Intense Reference"/>
+    <w:basedOn w:val="DefaultParagraphFont"/>
+    <w:uiPriority w:val="32"/>
+    <w:qFormat/>
+    <w:rsid w:val="00323ba4"/>
+    <w:rPr>
+      <w:b/>
+      <w:bCs/>
+      <w:smallCaps/>
+      <w:color w:themeColor="accent1" w:themeShade="bf" w:val="2F5496"/>
+      <w:spacing w:val="5"/>
+    </w:rPr>
+  </w:style>
+  <w:style w:type="paragraph" w:styleId="Ttulo">
+    <w:name w:val="Título"/>
+    <w:basedOn w:val="Normal"/>
+    <w:next w:val="BodyText"/>
+    <w:qFormat/>
+    <w:pPr>
+      <w:keepNext w:val="true"/>
+      <w:spacing w:before="240" w:after="120"/>
+    </w:pPr>
+    <w:rPr>
+      <w:rFonts w:ascii="Liberation Sans" w:hAnsi="Liberation Sans" w:eastAsia="Noto Sans" w:cs="FreeSans"/>
+      <w:sz w:val="28"/>
+      <w:szCs w:val="28"/>
+    </w:rPr>
+  </w:style>
+  <w:style w:type="paragraph" w:styleId="BodyText">
+    <w:name w:val="Body Text"/>
+    <w:basedOn w:val="Normal"/>
+    <w:pPr>
+      <w:spacing w:lineRule="auto" w:line="276" w:before="0" w:after="140"/>
+    </w:pPr>
+    <w:rPr/>
+  </w:style>
+  <w:style w:type="paragraph" w:styleId="List">
+    <w:name w:val="List"/>
+    <w:basedOn w:val="BodyText"/>
+    <w:pPr/>
+    <w:rPr>
+      <w:rFonts w:cs="FreeSans"/>
+    </w:rPr>
+  </w:style>
+  <w:style w:type="paragraph" w:styleId="Caption">
+    <w:name w:val="caption"/>
+    <w:basedOn w:val="Normal"/>
+    <w:qFormat/>
+    <w:pPr>
+      <w:suppressLineNumbers/>
+      <w:spacing w:before="120" w:after="120"/>
+    </w:pPr>
+    <w:rPr>
+      <w:rFonts w:cs="FreeSans"/>
+      <w:i/>
+      <w:iCs/>
+      <w:sz w:val="24"/>
+      <w:szCs w:val="24"/>
+    </w:rPr>
+  </w:style>
+  <w:style w:type="paragraph" w:styleId="ndice">
+    <w:name w:val="Índice"/>
+    <w:basedOn w:val="Normal"/>
+    <w:qFormat/>
+    <w:pPr>
+      <w:suppressLineNumbers/>
+    </w:pPr>
+    <w:rPr>
+      <w:rFonts w:cs="FreeSans"/>
+    </w:rPr>
+  </w:style>
+  <w:style w:type="paragraph" w:styleId="Title">
+    <w:name w:val="Title"/>
+    <w:basedOn w:val="Normal"/>
+    <w:next w:val="Normal"/>
+    <w:link w:val="TtuloCar"/>
+    <w:uiPriority w:val="10"/>
+    <w:qFormat/>
+    <w:rsid w:val="00323ba4"/>
+    <w:pPr>
+      <w:spacing w:lineRule="auto" w:line="240" w:before="0" w:after="80"/>
+      <w:contextualSpacing/>
+    </w:pPr>
+    <w:rPr>
+      <w:rFonts w:ascii="Calibri Light" w:hAnsi="Calibri Light" w:eastAsia="" w:cs="" w:asciiTheme="majorHAnsi" w:cstheme="majorBidi" w:eastAsiaTheme="majorEastAsia" w:hAnsiTheme="majorHAnsi"/>
+      <w:spacing w:val="-10"/>
+      <w:kern w:val="2"/>
+      <w:sz w:val="56"/>
+      <w:szCs w:val="56"/>
+    </w:rPr>
+  </w:style>
+  <w:style w:type="paragraph" w:styleId="Subtitle">
+    <w:name w:val="Subtitle"/>
+    <w:basedOn w:val="Normal"/>
+    <w:next w:val="Normal"/>
+    <w:link w:val="SubttuloCar"/>
+    <w:uiPriority w:val="11"/>
+    <w:qFormat/>
+    <w:rsid w:val="00323ba4"/>
+    <w:pPr/>
+    <w:rPr>
+      <w:rFonts w:eastAsia="" w:cs="" w:cstheme="majorBidi" w:eastAsiaTheme="majorEastAsia"/>
+      <w:color w:themeColor="text1" w:themeTint="a6" w:val="595959"/>
+      <w:spacing w:val="15"/>
+      <w:sz w:val="28"/>
+      <w:szCs w:val="28"/>
+    </w:rPr>
+  </w:style>
+  <w:style w:type="paragraph" w:styleId="Quote">
+    <w:name w:val="Quote"/>
+    <w:basedOn w:val="Normal"/>
+    <w:next w:val="Normal"/>
+    <w:link w:val="CitaCar"/>
+    <w:uiPriority w:val="29"/>
+    <w:qFormat/>
+    <w:rsid w:val="00323ba4"/>
+    <w:pPr>
+      <w:spacing w:before="160" w:after="160"/>
+      <w:jc w:val="center"/>
+    </w:pPr>
+    <w:rPr>
+      <w:i/>
+      <w:iCs/>
+      <w:color w:themeColor="text1" w:themeTint="bf" w:val="404040"/>
+    </w:rPr>
+  </w:style>
+  <w:style w:type="paragraph" w:styleId="ListParagraph">
+    <w:name w:val="List Paragraph"/>
+    <w:basedOn w:val="Normal"/>
+    <w:uiPriority w:val="34"/>
+    <w:qFormat/>
+    <w:rsid w:val="00323ba4"/>
+    <w:pPr>
+      <w:spacing w:before="0" w:after="160"/>
+      <w:ind w:left="720"/>
+      <w:contextualSpacing/>
+    </w:pPr>
+    <w:rPr/>
+  </w:style>
+  <w:style w:type="paragraph" w:styleId="IntenseQuote">
+    <w:name w:val="Intense Quote"/>
+    <w:basedOn w:val="Normal"/>
+    <w:next w:val="Normal"/>
+    <w:link w:val="CitadestacadaCar"/>
+    <w:uiPriority w:val="30"/>
+    <w:qFormat/>
+    <w:rsid w:val="00323ba4"/>
+    <w:pPr>
+      <w:pBdr>
+        <w:top w:val="single" w:sz="4" w:space="10" w:color="2F5496" w:themeColor="accent1" w:themeShade="bf"/>
+        <w:bottom w:val="single" w:sz="4" w:space="10" w:color="2F5496" w:themeColor="accent1" w:themeShade="bf"/>
+      </w:pBdr>
+      <w:spacing w:before="360" w:after="360"/>
+      <w:ind w:left="864" w:right="864"/>
+      <w:jc w:val="center"/>
+    </w:pPr>
+    <w:rPr>
+      <w:i/>
+      <w:iCs/>
+      <w:color w:themeColor="accent1" w:themeShade="bf" w:val="2F5496"/>
+    </w:rPr>
+  </w:style>
+  <w:style w:type="numbering" w:styleId="Ningunalista" w:default="1">
+    <w:name w:val="Ninguna lista"/>
+    <w:uiPriority w:val="99"/>
+    <w:semiHidden/>
+    <w:unhideWhenUsed/>
+    <w:qFormat/>
   </w:style>
   <w:style w:type="table" w:default="1" w:styleId="Tablanormal">
     <w:name w:val="Normal Table"/>
@@ -3247,7 +4212,6 @@
     <w:semiHidden/>
     <w:unhideWhenUsed/>
     <w:tblPr>
-      <w:tblInd w:w="0" w:type="dxa"/>
       <w:tblCellMar>
         <w:top w:w="0" w:type="dxa"/>
         <w:left w:w="108" w:type="dxa"/>
@@ -3256,495 +4220,101 @@
       </w:tblCellMar>
     </w:tblPr>
   </w:style>
-  <w:style w:type="numbering" w:default="1" w:styleId="Sinlista">
-    <w:name w:val="No List"/>
-    <w:uiPriority w:val="99"/>
-    <w:semiHidden/>
-    <w:unhideWhenUsed/>
-  </w:style>
-  <w:style w:type="character" w:customStyle="1" w:styleId="Ttulo1Car">
-    <w:name w:val="Título 1 Car"/>
-    <w:basedOn w:val="Fuentedeprrafopredeter"/>
-    <w:link w:val="Ttulo1"/>
-    <w:uiPriority w:val="9"/>
-    <w:rsid w:val="00323BA4"/>
-    <w:rPr>
-      <w:rFonts w:asciiTheme="majorHAnsi" w:eastAsiaTheme="majorEastAsia" w:hAnsiTheme="majorHAnsi" w:cstheme="majorBidi"/>
-      <w:color w:val="2F5496" w:themeColor="accent1" w:themeShade="BF"/>
-      <w:sz w:val="40"/>
-      <w:szCs w:val="40"/>
-    </w:rPr>
-  </w:style>
-  <w:style w:type="character" w:customStyle="1" w:styleId="Ttulo2Car">
-    <w:name w:val="Título 2 Car"/>
-    <w:basedOn w:val="Fuentedeprrafopredeter"/>
-    <w:link w:val="Ttulo2"/>
-    <w:uiPriority w:val="9"/>
-    <w:semiHidden/>
-    <w:rsid w:val="00323BA4"/>
-    <w:rPr>
-      <w:rFonts w:asciiTheme="majorHAnsi" w:eastAsiaTheme="majorEastAsia" w:hAnsiTheme="majorHAnsi" w:cstheme="majorBidi"/>
-      <w:color w:val="2F5496" w:themeColor="accent1" w:themeShade="BF"/>
-      <w:sz w:val="32"/>
-      <w:szCs w:val="32"/>
-    </w:rPr>
-  </w:style>
-  <w:style w:type="character" w:customStyle="1" w:styleId="Ttulo3Car">
-    <w:name w:val="Título 3 Car"/>
-    <w:basedOn w:val="Fuentedeprrafopredeter"/>
-    <w:link w:val="Ttulo3"/>
-    <w:uiPriority w:val="9"/>
-    <w:semiHidden/>
-    <w:rsid w:val="00323BA4"/>
-    <w:rPr>
-      <w:rFonts w:eastAsiaTheme="majorEastAsia" w:cstheme="majorBidi"/>
-      <w:color w:val="2F5496" w:themeColor="accent1" w:themeShade="BF"/>
-      <w:sz w:val="28"/>
-      <w:szCs w:val="28"/>
-    </w:rPr>
-  </w:style>
-  <w:style w:type="character" w:customStyle="1" w:styleId="Ttulo4Car">
-    <w:name w:val="Título 4 Car"/>
-    <w:basedOn w:val="Fuentedeprrafopredeter"/>
-    <w:link w:val="Ttulo4"/>
-    <w:uiPriority w:val="9"/>
-    <w:semiHidden/>
-    <w:rsid w:val="00323BA4"/>
-    <w:rPr>
-      <w:rFonts w:eastAsiaTheme="majorEastAsia" w:cstheme="majorBidi"/>
-      <w:i/>
-      <w:iCs/>
-      <w:color w:val="2F5496" w:themeColor="accent1" w:themeShade="BF"/>
-    </w:rPr>
-  </w:style>
-  <w:style w:type="character" w:customStyle="1" w:styleId="Ttulo5Car">
-    <w:name w:val="Título 5 Car"/>
-    <w:basedOn w:val="Fuentedeprrafopredeter"/>
-    <w:link w:val="Ttulo5"/>
-    <w:uiPriority w:val="9"/>
-    <w:semiHidden/>
-    <w:rsid w:val="00323BA4"/>
-    <w:rPr>
-      <w:rFonts w:eastAsiaTheme="majorEastAsia" w:cstheme="majorBidi"/>
-      <w:color w:val="2F5496" w:themeColor="accent1" w:themeShade="BF"/>
-    </w:rPr>
-  </w:style>
-  <w:style w:type="character" w:customStyle="1" w:styleId="Ttulo6Car">
-    <w:name w:val="Título 6 Car"/>
-    <w:basedOn w:val="Fuentedeprrafopredeter"/>
-    <w:link w:val="Ttulo6"/>
-    <w:uiPriority w:val="9"/>
-    <w:semiHidden/>
-    <w:rsid w:val="00323BA4"/>
-    <w:rPr>
-      <w:rFonts w:eastAsiaTheme="majorEastAsia" w:cstheme="majorBidi"/>
-      <w:i/>
-      <w:iCs/>
-      <w:color w:val="595959" w:themeColor="text1" w:themeTint="A6"/>
-    </w:rPr>
-  </w:style>
-  <w:style w:type="character" w:customStyle="1" w:styleId="Ttulo7Car">
-    <w:name w:val="Título 7 Car"/>
-    <w:basedOn w:val="Fuentedeprrafopredeter"/>
-    <w:link w:val="Ttulo7"/>
-    <w:uiPriority w:val="9"/>
-    <w:semiHidden/>
-    <w:rsid w:val="00323BA4"/>
-    <w:rPr>
-      <w:rFonts w:eastAsiaTheme="majorEastAsia" w:cstheme="majorBidi"/>
-      <w:color w:val="595959" w:themeColor="text1" w:themeTint="A6"/>
-    </w:rPr>
-  </w:style>
-  <w:style w:type="character" w:customStyle="1" w:styleId="Ttulo8Car">
-    <w:name w:val="Título 8 Car"/>
-    <w:basedOn w:val="Fuentedeprrafopredeter"/>
-    <w:link w:val="Ttulo8"/>
-    <w:uiPriority w:val="9"/>
-    <w:semiHidden/>
-    <w:rsid w:val="00323BA4"/>
-    <w:rPr>
-      <w:rFonts w:eastAsiaTheme="majorEastAsia" w:cstheme="majorBidi"/>
-      <w:i/>
-      <w:iCs/>
-      <w:color w:val="272727" w:themeColor="text1" w:themeTint="D8"/>
-    </w:rPr>
-  </w:style>
-  <w:style w:type="character" w:customStyle="1" w:styleId="Ttulo9Car">
-    <w:name w:val="Título 9 Car"/>
-    <w:basedOn w:val="Fuentedeprrafopredeter"/>
-    <w:link w:val="Ttulo9"/>
-    <w:uiPriority w:val="9"/>
-    <w:semiHidden/>
-    <w:rsid w:val="00323BA4"/>
-    <w:rPr>
-      <w:rFonts w:eastAsiaTheme="majorEastAsia" w:cstheme="majorBidi"/>
-      <w:color w:val="272727" w:themeColor="text1" w:themeTint="D8"/>
-    </w:rPr>
-  </w:style>
-  <w:style w:type="paragraph" w:styleId="Ttulo">
-    <w:name w:val="Title"/>
-    <w:basedOn w:val="Normal"/>
-    <w:next w:val="Normal"/>
-    <w:link w:val="TtuloCar"/>
-    <w:uiPriority w:val="10"/>
-    <w:qFormat/>
-    <w:rsid w:val="00323BA4"/>
-    <w:pPr>
-      <w:spacing w:after="80" w:line="240" w:lineRule="auto"/>
-      <w:contextualSpacing/>
-    </w:pPr>
-    <w:rPr>
-      <w:rFonts w:asciiTheme="majorHAnsi" w:eastAsiaTheme="majorEastAsia" w:hAnsiTheme="majorHAnsi" w:cstheme="majorBidi"/>
-      <w:spacing w:val="-10"/>
-      <w:kern w:val="28"/>
-      <w:sz w:val="56"/>
-      <w:szCs w:val="56"/>
-    </w:rPr>
-  </w:style>
-  <w:style w:type="character" w:customStyle="1" w:styleId="TtuloCar">
-    <w:name w:val="Título Car"/>
-    <w:basedOn w:val="Fuentedeprrafopredeter"/>
-    <w:link w:val="Ttulo"/>
-    <w:uiPriority w:val="10"/>
-    <w:rsid w:val="00323BA4"/>
-    <w:rPr>
-      <w:rFonts w:asciiTheme="majorHAnsi" w:eastAsiaTheme="majorEastAsia" w:hAnsiTheme="majorHAnsi" w:cstheme="majorBidi"/>
-      <w:spacing w:val="-10"/>
-      <w:kern w:val="28"/>
-      <w:sz w:val="56"/>
-      <w:szCs w:val="56"/>
-    </w:rPr>
-  </w:style>
-  <w:style w:type="paragraph" w:styleId="Subttulo">
-    <w:name w:val="Subtitle"/>
-    <w:basedOn w:val="Normal"/>
-    <w:next w:val="Normal"/>
-    <w:link w:val="SubttuloCar"/>
-    <w:uiPriority w:val="11"/>
-    <w:qFormat/>
-    <w:rsid w:val="00323BA4"/>
-    <w:pPr>
-      <w:numPr>
-        <w:ilvl w:val="1"/>
-      </w:numPr>
-    </w:pPr>
-    <w:rPr>
-      <w:rFonts w:eastAsiaTheme="majorEastAsia" w:cstheme="majorBidi"/>
-      <w:color w:val="595959" w:themeColor="text1" w:themeTint="A6"/>
-      <w:spacing w:val="15"/>
-      <w:sz w:val="28"/>
-      <w:szCs w:val="28"/>
-    </w:rPr>
-  </w:style>
-  <w:style w:type="character" w:customStyle="1" w:styleId="SubttuloCar">
-    <w:name w:val="Subtítulo Car"/>
-    <w:basedOn w:val="Fuentedeprrafopredeter"/>
-    <w:link w:val="Subttulo"/>
-    <w:uiPriority w:val="11"/>
-    <w:rsid w:val="00323BA4"/>
-    <w:rPr>
-      <w:rFonts w:eastAsiaTheme="majorEastAsia" w:cstheme="majorBidi"/>
-      <w:color w:val="595959" w:themeColor="text1" w:themeTint="A6"/>
-      <w:spacing w:val="15"/>
-      <w:sz w:val="28"/>
-      <w:szCs w:val="28"/>
-    </w:rPr>
-  </w:style>
-  <w:style w:type="paragraph" w:styleId="Cita">
-    <w:name w:val="Quote"/>
-    <w:basedOn w:val="Normal"/>
-    <w:next w:val="Normal"/>
-    <w:link w:val="CitaCar"/>
-    <w:uiPriority w:val="29"/>
-    <w:qFormat/>
-    <w:rsid w:val="00323BA4"/>
-    <w:pPr>
-      <w:spacing w:before="160"/>
-      <w:jc w:val="center"/>
-    </w:pPr>
-    <w:rPr>
-      <w:i/>
-      <w:iCs/>
-      <w:color w:val="404040" w:themeColor="text1" w:themeTint="BF"/>
-    </w:rPr>
-  </w:style>
-  <w:style w:type="character" w:customStyle="1" w:styleId="CitaCar">
-    <w:name w:val="Cita Car"/>
-    <w:basedOn w:val="Fuentedeprrafopredeter"/>
-    <w:link w:val="Cita"/>
-    <w:uiPriority w:val="29"/>
-    <w:rsid w:val="00323BA4"/>
-    <w:rPr>
-      <w:i/>
-      <w:iCs/>
-      <w:color w:val="404040" w:themeColor="text1" w:themeTint="BF"/>
-    </w:rPr>
-  </w:style>
-  <w:style w:type="paragraph" w:styleId="Prrafodelista">
-    <w:name w:val="List Paragraph"/>
-    <w:basedOn w:val="Normal"/>
-    <w:uiPriority w:val="34"/>
-    <w:qFormat/>
-    <w:rsid w:val="00323BA4"/>
-    <w:pPr>
-      <w:ind w:left="720"/>
-      <w:contextualSpacing/>
-    </w:pPr>
-  </w:style>
-  <w:style w:type="character" w:styleId="nfasisintenso">
-    <w:name w:val="Intense Emphasis"/>
-    <w:basedOn w:val="Fuentedeprrafopredeter"/>
-    <w:uiPriority w:val="21"/>
-    <w:qFormat/>
-    <w:rsid w:val="00323BA4"/>
-    <w:rPr>
-      <w:i/>
-      <w:iCs/>
-      <w:color w:val="2F5496" w:themeColor="accent1" w:themeShade="BF"/>
-    </w:rPr>
-  </w:style>
-  <w:style w:type="paragraph" w:styleId="Citadestacada">
-    <w:name w:val="Intense Quote"/>
-    <w:basedOn w:val="Normal"/>
-    <w:next w:val="Normal"/>
-    <w:link w:val="CitadestacadaCar"/>
-    <w:uiPriority w:val="30"/>
-    <w:qFormat/>
-    <w:rsid w:val="00323BA4"/>
-    <w:pPr>
-      <w:pBdr>
-        <w:top w:val="single" w:sz="4" w:space="10" w:color="2F5496" w:themeColor="accent1" w:themeShade="BF"/>
-        <w:bottom w:val="single" w:sz="4" w:space="10" w:color="2F5496" w:themeColor="accent1" w:themeShade="BF"/>
-      </w:pBdr>
-      <w:spacing w:before="360" w:after="360"/>
-      <w:ind w:left="864" w:right="864"/>
-      <w:jc w:val="center"/>
-    </w:pPr>
-    <w:rPr>
-      <w:i/>
-      <w:iCs/>
-      <w:color w:val="2F5496" w:themeColor="accent1" w:themeShade="BF"/>
-    </w:rPr>
-  </w:style>
-  <w:style w:type="character" w:customStyle="1" w:styleId="CitadestacadaCar">
-    <w:name w:val="Cita destacada Car"/>
-    <w:basedOn w:val="Fuentedeprrafopredeter"/>
-    <w:link w:val="Citadestacada"/>
-    <w:uiPriority w:val="30"/>
-    <w:rsid w:val="00323BA4"/>
-    <w:rPr>
-      <w:i/>
-      <w:iCs/>
-      <w:color w:val="2F5496" w:themeColor="accent1" w:themeShade="BF"/>
-    </w:rPr>
-  </w:style>
-  <w:style w:type="character" w:styleId="Referenciaintensa">
-    <w:name w:val="Intense Reference"/>
-    <w:basedOn w:val="Fuentedeprrafopredeter"/>
-    <w:uiPriority w:val="32"/>
-    <w:qFormat/>
-    <w:rsid w:val="00323BA4"/>
-    <w:rPr>
-      <w:b/>
-      <w:bCs/>
-      <w:smallCaps/>
-      <w:color w:val="2F5496" w:themeColor="accent1" w:themeShade="BF"/>
-      <w:spacing w:val="5"/>
-    </w:rPr>
-  </w:style>
 </w:styles>
 </file>
 
 <file path=word/theme/theme1.xml><?xml version="1.0" encoding="utf-8"?>
-<a:theme xmlns:a="http://schemas.openxmlformats.org/drawingml/2006/main" name="Tema de Office">
+<a:theme xmlns:a="http://schemas.openxmlformats.org/drawingml/2006/main" xmlns:r="http://schemas.openxmlformats.org/officeDocument/2006/relationships" name="Tema de Office">
   <a:themeElements>
     <a:clrScheme name="Office">
       <a:dk1>
-        <a:sysClr val="windowText" lastClr="000000"/>
+        <a:srgbClr val="000000"/>
       </a:dk1>
       <a:lt1>
-        <a:sysClr val="window" lastClr="FFFFFF"/>
+        <a:srgbClr val="ffffff"/>
       </a:lt1>
       <a:dk2>
-        <a:srgbClr val="44546A"/>
+        <a:srgbClr val="44546a"/>
       </a:dk2>
       <a:lt2>
-        <a:srgbClr val="E7E6E6"/>
+        <a:srgbClr val="e7e6e6"/>
       </a:lt2>
       <a:accent1>
-        <a:srgbClr val="4472C4"/>
+        <a:srgbClr val="4472c4"/>
       </a:accent1>
       <a:accent2>
-        <a:srgbClr val="ED7D31"/>
+        <a:srgbClr val="ed7d31"/>
       </a:accent2>
       <a:accent3>
-        <a:srgbClr val="A5A5A5"/>
+        <a:srgbClr val="a5a5a5"/>
       </a:accent3>
       <a:accent4>
-        <a:srgbClr val="FFC000"/>
+        <a:srgbClr val="ffc000"/>
       </a:accent4>
       <a:accent5>
-        <a:srgbClr val="5B9BD5"/>
+        <a:srgbClr val="5b9bd5"/>
       </a:accent5>
       <a:accent6>
-        <a:srgbClr val="70AD47"/>
+        <a:srgbClr val="70ad47"/>
       </a:accent6>
       <a:hlink>
-        <a:srgbClr val="0563C1"/>
+        <a:srgbClr val="0563c1"/>
       </a:hlink>
       <a:folHlink>
-        <a:srgbClr val="954F72"/>
+        <a:srgbClr val="954f72"/>
       </a:folHlink>
     </a:clrScheme>
     <a:fontScheme name="Office">
       <a:majorFont>
-        <a:latin typeface="Calibri Light" panose="020F0302020204030204"/>
+        <a:latin typeface="Calibri Light" panose="020F0302020204030204" pitchFamily="0" charset="1"/>
         <a:ea typeface=""/>
         <a:cs typeface=""/>
-        <a:font script="Jpan" typeface="游ゴシック Light"/>
-        <a:font script="Hang" typeface="맑은 고딕"/>
-        <a:font script="Hans" typeface="等线 Light"/>
-        <a:font script="Hant" typeface="新細明體"/>
-        <a:font script="Arab" typeface="Times New Roman"/>
-        <a:font script="Hebr" typeface="Times New Roman"/>
-        <a:font script="Thai" typeface="Angsana New"/>
-        <a:font script="Ethi" typeface="Nyala"/>
-        <a:font script="Beng" typeface="Vrinda"/>
-        <a:font script="Gujr" typeface="Shruti"/>
-        <a:font script="Khmr" typeface="MoolBoran"/>
-        <a:font script="Knda" typeface="Tunga"/>
-        <a:font script="Guru" typeface="Raavi"/>
-        <a:font script="Cans" typeface="Euphemia"/>
-        <a:font script="Cher" typeface="Plantagenet Cherokee"/>
-        <a:font script="Yiii" typeface="Microsoft Yi Baiti"/>
-        <a:font script="Tibt" typeface="Microsoft Himalaya"/>
-        <a:font script="Thaa" typeface="MV Boli"/>
-        <a:font script="Deva" typeface="Mangal"/>
-        <a:font script="Telu" typeface="Gautami"/>
-        <a:font script="Taml" typeface="Latha"/>
-        <a:font script="Syrc" typeface="Estrangelo Edessa"/>
-        <a:font script="Orya" typeface="Kalinga"/>
-        <a:font script="Mlym" typeface="Kartika"/>
-        <a:font script="Laoo" typeface="DokChampa"/>
-        <a:font script="Sinh" typeface="Iskoola Pota"/>
-        <a:font script="Mong" typeface="Mongolian Baiti"/>
-        <a:font script="Viet" typeface="Times New Roman"/>
-        <a:font script="Uigh" typeface="Microsoft Uighur"/>
-        <a:font script="Geor" typeface="Sylfaen"/>
-        <a:font script="Armn" typeface="Arial"/>
-        <a:font script="Bugi" typeface="Leelawadee UI"/>
-        <a:font script="Bopo" typeface="Microsoft JhengHei"/>
-        <a:font script="Java" typeface="Javanese Text"/>
-        <a:font script="Lisu" typeface="Segoe UI"/>
-        <a:font script="Mymr" typeface="Myanmar Text"/>
-        <a:font script="Nkoo" typeface="Ebrima"/>
-        <a:font script="Olck" typeface="Nirmala UI"/>
-        <a:font script="Osma" typeface="Ebrima"/>
-        <a:font script="Phag" typeface="Phagspa"/>
-        <a:font script="Syrn" typeface="Estrangelo Edessa"/>
-        <a:font script="Syrj" typeface="Estrangelo Edessa"/>
-        <a:font script="Syre" typeface="Estrangelo Edessa"/>
-        <a:font script="Sora" typeface="Nirmala UI"/>
-        <a:font script="Tale" typeface="Microsoft Tai Le"/>
-        <a:font script="Talu" typeface="Microsoft New Tai Lue"/>
-        <a:font script="Tfng" typeface="Ebrima"/>
       </a:majorFont>
       <a:minorFont>
-        <a:latin typeface="Calibri" panose="020F0502020204030204"/>
+        <a:latin typeface="Calibri" panose="020F0502020204030204" pitchFamily="0" charset="1"/>
         <a:ea typeface=""/>
         <a:cs typeface=""/>
-        <a:font script="Jpan" typeface="游ゴシック"/>
-        <a:font script="Hang" typeface="맑은 고딕"/>
-        <a:font script="Hans" typeface="等线"/>
-        <a:font script="Hant" typeface="新細明體"/>
-        <a:font script="Arab" typeface="Arial"/>
-        <a:font script="Hebr" typeface="Arial"/>
-        <a:font script="Thai" typeface="Cordia New"/>
-        <a:font script="Ethi" typeface="Nyala"/>
-        <a:font script="Beng" typeface="Vrinda"/>
-        <a:font script="Gujr" typeface="Shruti"/>
-        <a:font script="Khmr" typeface="DaunPenh"/>
-        <a:font script="Knda" typeface="Tunga"/>
-        <a:font script="Guru" typeface="Raavi"/>
-        <a:font script="Cans" typeface="Euphemia"/>
-        <a:font script="Cher" typeface="Plantagenet Cherokee"/>
-        <a:font script="Yiii" typeface="Microsoft Yi Baiti"/>
-        <a:font script="Tibt" typeface="Microsoft Himalaya"/>
-        <a:font script="Thaa" typeface="MV Boli"/>
-        <a:font script="Deva" typeface="Mangal"/>
-        <a:font script="Telu" typeface="Gautami"/>
-        <a:font script="Taml" typeface="Latha"/>
-        <a:font script="Syrc" typeface="Estrangelo Edessa"/>
-        <a:font script="Orya" typeface="Kalinga"/>
-        <a:font script="Mlym" typeface="Kartika"/>
-        <a:font script="Laoo" typeface="DokChampa"/>
-        <a:font script="Sinh" typeface="Iskoola Pota"/>
-        <a:font script="Mong" typeface="Mongolian Baiti"/>
-        <a:font script="Viet" typeface="Arial"/>
-        <a:font script="Uigh" typeface="Microsoft Uighur"/>
-        <a:font script="Geor" typeface="Sylfaen"/>
-        <a:font script="Armn" typeface="Arial"/>
-        <a:font script="Bugi" typeface="Leelawadee UI"/>
-        <a:font script="Bopo" typeface="Microsoft JhengHei"/>
-        <a:font script="Java" typeface="Javanese Text"/>
-        <a:font script="Lisu" typeface="Segoe UI"/>
-        <a:font script="Mymr" typeface="Myanmar Text"/>
-        <a:font script="Nkoo" typeface="Ebrima"/>
-        <a:font script="Olck" typeface="Nirmala UI"/>
-        <a:font script="Osma" typeface="Ebrima"/>
-        <a:font script="Phag" typeface="Phagspa"/>
-        <a:font script="Syrn" typeface="Estrangelo Edessa"/>
-        <a:font script="Syrj" typeface="Estrangelo Edessa"/>
-        <a:font script="Syre" typeface="Estrangelo Edessa"/>
-        <a:font script="Sora" typeface="Nirmala UI"/>
-        <a:font script="Tale" typeface="Microsoft Tai Le"/>
-        <a:font script="Talu" typeface="Microsoft New Tai Lue"/>
-        <a:font script="Tfng" typeface="Ebrima"/>
       </a:minorFont>
     </a:fontScheme>
-    <a:fmtScheme name="Office">
+    <a:fmtScheme>
       <a:fillStyleLst>
         <a:solidFill>
           <a:schemeClr val="phClr"/>
         </a:solidFill>
-        <a:gradFill rotWithShape="1">
+        <a:gradFill>
           <a:gsLst>
             <a:gs pos="0">
               <a:schemeClr val="phClr">
                 <a:lumMod val="110000"/>
-                <a:satMod val="105000"/>
                 <a:tint val="67000"/>
               </a:schemeClr>
             </a:gs>
             <a:gs pos="50000">
               <a:schemeClr val="phClr">
                 <a:lumMod val="105000"/>
-                <a:satMod val="103000"/>
                 <a:tint val="73000"/>
               </a:schemeClr>
             </a:gs>
             <a:gs pos="100000">
               <a:schemeClr val="phClr">
                 <a:lumMod val="105000"/>
-                <a:satMod val="109000"/>
                 <a:tint val="81000"/>
               </a:schemeClr>
             </a:gs>
           </a:gsLst>
           <a:lin ang="5400000" scaled="0"/>
+          <a:tileRect l="0" t="0" r="0" b="0"/>
         </a:gradFill>
-        <a:gradFill rotWithShape="1">
+        <a:gradFill>
           <a:gsLst>
             <a:gs pos="0">
               <a:schemeClr val="phClr">
-                <a:satMod val="103000"/>
                 <a:lumMod val="102000"/>
                 <a:tint val="94000"/>
               </a:schemeClr>
             </a:gs>
             <a:gs pos="50000">
               <a:schemeClr val="phClr">
-                <a:satMod val="110000"/>
                 <a:lumMod val="100000"/>
                 <a:shade val="100000"/>
               </a:schemeClr>
@@ -3752,33 +4322,24 @@
             <a:gs pos="100000">
               <a:schemeClr val="phClr">
                 <a:lumMod val="99000"/>
-                <a:satMod val="120000"/>
                 <a:shade val="78000"/>
               </a:schemeClr>
             </a:gs>
           </a:gsLst>
           <a:lin ang="5400000" scaled="0"/>
+          <a:tileRect l="0" t="0" r="0" b="0"/>
         </a:gradFill>
       </a:fillStyleLst>
       <a:lnStyleLst>
         <a:ln w="6350" cap="flat" cmpd="sng" algn="ctr">
-          <a:solidFill>
-            <a:schemeClr val="phClr"/>
-          </a:solidFill>
           <a:prstDash val="solid"/>
           <a:miter lim="800000"/>
         </a:ln>
         <a:ln w="12700" cap="flat" cmpd="sng" algn="ctr">
-          <a:solidFill>
-            <a:schemeClr val="phClr"/>
-          </a:solidFill>
           <a:prstDash val="solid"/>
           <a:miter lim="800000"/>
         </a:ln>
         <a:ln w="19050" cap="flat" cmpd="sng" algn="ctr">
-          <a:solidFill>
-            <a:schemeClr val="phClr"/>
-          </a:solidFill>
           <a:prstDash val="solid"/>
           <a:miter lim="800000"/>
         </a:ln>
@@ -3791,13 +4352,7 @@
           <a:effectLst/>
         </a:effectStyle>
         <a:effectStyle>
-          <a:effectLst>
-            <a:outerShdw blurRad="57150" dist="19050" dir="5400000" algn="ctr" rotWithShape="0">
-              <a:srgbClr val="000000">
-                <a:alpha val="63000"/>
-              </a:srgbClr>
-            </a:outerShdw>
-          </a:effectLst>
+          <a:effectLst/>
         </a:effectStyle>
       </a:effectStyleLst>
       <a:bgFillStyleLst>
@@ -3807,15 +4362,13 @@
         <a:solidFill>
           <a:schemeClr val="phClr">
             <a:tint val="95000"/>
-            <a:satMod val="170000"/>
           </a:schemeClr>
         </a:solidFill>
-        <a:gradFill rotWithShape="1">
+        <a:gradFill>
           <a:gsLst>
             <a:gs pos="0">
               <a:schemeClr val="phClr">
                 <a:tint val="93000"/>
-                <a:satMod val="150000"/>
                 <a:shade val="98000"/>
                 <a:lumMod val="102000"/>
               </a:schemeClr>
@@ -3823,7 +4376,6 @@
             <a:gs pos="50000">
               <a:schemeClr val="phClr">
                 <a:tint val="98000"/>
-                <a:satMod val="130000"/>
                 <a:shade val="90000"/>
                 <a:lumMod val="103000"/>
               </a:schemeClr>
@@ -3831,21 +4383,14 @@
             <a:gs pos="100000">
               <a:schemeClr val="phClr">
                 <a:shade val="63000"/>
-                <a:satMod val="120000"/>
               </a:schemeClr>
             </a:gs>
           </a:gsLst>
           <a:lin ang="5400000" scaled="0"/>
+          <a:tileRect l="0" t="0" r="0" b="0"/>
         </a:gradFill>
       </a:bgFillStyleLst>
     </a:fmtScheme>
   </a:themeElements>
-  <a:objectDefaults/>
-  <a:extraClrSchemeLst/>
-  <a:extLst>
-    <a:ext uri="{05A4C25C-085E-4340-85A3-A5531E510DB2}">
-      <thm15:themeFamily xmlns:thm15="http://schemas.microsoft.com/office/thememl/2012/main" name="Office Theme" id="{62F939B6-93AF-4DB8-9C6B-D6C7DFDC589F}" vid="{4A3C46E8-61CC-4603-A589-7422A47A8E4A}"/>
-    </a:ext>
-  </a:extLst>
 </a:theme>
 </file>
</xml_diff>